<commit_message>
- Manual instalación actualizado.
</commit_message>
<xml_diff>
--- a/documentacion/Documentacion.docx
+++ b/documentacion/Documentacion.docx
@@ -12412,14 +12412,27 @@
       <w:r>
         <w:t xml:space="preserve">Ilustración </w:t>
       </w:r>
-      <w:fldSimple w:instr=" SEQ Ilustración \* ARABIC ">
-        <w:r>
-          <w:rPr>
-            <w:noProof/>
-          </w:rPr>
-          <w:t>1</w:t>
-        </w:r>
-      </w:fldSimple>
+      <w:r>
+        <w:fldChar w:fldCharType="begin"/>
+      </w:r>
+      <w:r>
+        <w:instrText xml:space="preserve"> SEQ Ilustración \* ARABIC </w:instrText>
+      </w:r>
+      <w:r>
+        <w:fldChar w:fldCharType="separate"/>
+      </w:r>
+      <w:r>
+        <w:rPr>
+          <w:noProof/>
+        </w:rPr>
+        <w:t>1</w:t>
+      </w:r>
+      <w:r>
+        <w:rPr>
+          <w:noProof/>
+        </w:rPr>
+        <w:fldChar w:fldCharType="end"/>
+      </w:r>
       <w:r>
         <w:t xml:space="preserve">: Ventana de </w:t>
       </w:r>
@@ -12552,14 +12565,27 @@
       <w:r>
         <w:t xml:space="preserve">Ilustración </w:t>
       </w:r>
-      <w:fldSimple w:instr=" SEQ Ilustración \* ARABIC ">
-        <w:r>
-          <w:rPr>
-            <w:noProof/>
-          </w:rPr>
-          <w:t>2</w:t>
-        </w:r>
-      </w:fldSimple>
+      <w:r>
+        <w:fldChar w:fldCharType="begin"/>
+      </w:r>
+      <w:r>
+        <w:instrText xml:space="preserve"> SEQ Ilustración \* ARABIC </w:instrText>
+      </w:r>
+      <w:r>
+        <w:fldChar w:fldCharType="separate"/>
+      </w:r>
+      <w:r>
+        <w:rPr>
+          <w:noProof/>
+        </w:rPr>
+        <w:t>2</w:t>
+      </w:r>
+      <w:r>
+        <w:rPr>
+          <w:noProof/>
+        </w:rPr>
+        <w:fldChar w:fldCharType="end"/>
+      </w:r>
       <w:r>
         <w:t>: Interfaz principal</w:t>
       </w:r>
@@ -12637,14 +12663,27 @@
       <w:r>
         <w:t xml:space="preserve">Ilustración </w:t>
       </w:r>
-      <w:fldSimple w:instr=" SEQ Ilustración \* ARABIC ">
-        <w:r>
-          <w:rPr>
-            <w:noProof/>
-          </w:rPr>
-          <w:t>3</w:t>
-        </w:r>
-      </w:fldSimple>
+      <w:r>
+        <w:fldChar w:fldCharType="begin"/>
+      </w:r>
+      <w:r>
+        <w:instrText xml:space="preserve"> SEQ Ilustración \* ARABIC </w:instrText>
+      </w:r>
+      <w:r>
+        <w:fldChar w:fldCharType="separate"/>
+      </w:r>
+      <w:r>
+        <w:rPr>
+          <w:noProof/>
+        </w:rPr>
+        <w:t>3</w:t>
+      </w:r>
+      <w:r>
+        <w:rPr>
+          <w:noProof/>
+        </w:rPr>
+        <w:fldChar w:fldCharType="end"/>
+      </w:r>
       <w:r>
         <w:t>: Visualizar tabla</w:t>
       </w:r>
@@ -12716,14 +12755,27 @@
       <w:r>
         <w:t xml:space="preserve">Ilustración </w:t>
       </w:r>
-      <w:fldSimple w:instr=" SEQ Ilustración \* ARABIC ">
-        <w:r>
-          <w:rPr>
-            <w:noProof/>
-          </w:rPr>
-          <w:t>4</w:t>
-        </w:r>
-      </w:fldSimple>
+      <w:r>
+        <w:fldChar w:fldCharType="begin"/>
+      </w:r>
+      <w:r>
+        <w:instrText xml:space="preserve"> SEQ Ilustración \* ARABIC </w:instrText>
+      </w:r>
+      <w:r>
+        <w:fldChar w:fldCharType="separate"/>
+      </w:r>
+      <w:r>
+        <w:rPr>
+          <w:noProof/>
+        </w:rPr>
+        <w:t>4</w:t>
+      </w:r>
+      <w:r>
+        <w:rPr>
+          <w:noProof/>
+        </w:rPr>
+        <w:fldChar w:fldCharType="end"/>
+      </w:r>
       <w:r>
         <w:t>: Desplegable</w:t>
       </w:r>
@@ -17084,16 +17136,7 @@
                 <w:sz w:val="16"/>
                 <w:szCs w:val="16"/>
               </w:rPr>
-              <w:t>[(1, ‘Ejemplo’,2,1)]</w:t>
-            </w:r>
-            <w:r>
-              <w:rPr>
-                <w:rFonts w:cstheme="minorHAnsi"/>
-                <w:b/>
-                <w:sz w:val="16"/>
-                <w:szCs w:val="16"/>
-              </w:rPr>
-              <w:t xml:space="preserve"> con error 1062</w:t>
+              <w:t>[(1, ‘Ejemplo’,2,1)] con error 1062</w:t>
             </w:r>
           </w:p>
         </w:tc>
@@ -17833,16 +17876,48 @@
     </w:p>
     <w:p>
       <w:r>
-        <w:t xml:space="preserve">Para la instalación de la aplicación necesitamos primero </w:t>
-      </w:r>
-      <w:r>
-        <w:t xml:space="preserve">arrancamos XAMPP con la base de datos de </w:t>
+        <w:t xml:space="preserve">Para la instalación de la aplicación necesitamos </w:t>
+      </w:r>
+      <w:r>
+        <w:t>iniciar</w:t>
+      </w:r>
+      <w:r>
+        <w:t xml:space="preserve"> XAMPP con la base de datos de </w:t>
       </w:r>
       <w:proofErr w:type="spellStart"/>
+      <w:proofErr w:type="gramStart"/>
       <w:r>
         <w:t>MariaDB</w:t>
       </w:r>
+      <w:r>
+        <w:t>,a</w:t>
+      </w:r>
       <w:proofErr w:type="spellEnd"/>
+      <w:proofErr w:type="gramEnd"/>
+      <w:r>
+        <w:t xml:space="preserve"> continuación cargar </w:t>
+      </w:r>
+      <w:proofErr w:type="spellStart"/>
+      <w:r>
+        <w:t>el</w:t>
+      </w:r>
+      <w:proofErr w:type="spellEnd"/>
+      <w:r>
+        <w:t xml:space="preserve"> fichero “</w:t>
+      </w:r>
+      <w:proofErr w:type="spellStart"/>
+      <w:r>
+        <w:t>daw_prog.sql</w:t>
+      </w:r>
+      <w:proofErr w:type="spellEnd"/>
+      <w:r>
+        <w:t>” que contiene todos los scripts de creación de tablas y vistas.</w:t>
+      </w:r>
+    </w:p>
+    <w:p>
+      <w:r>
+        <w:t>En caso de utilizar los datos del Brianda(proyecto original) habría que ejecutar el fichero “añadir_datos_bbdd.py” del directorio database</w:t>
+      </w:r>
       <w:r>
         <w:t xml:space="preserve"> y luego ya puedes acceder a la aplicación.</w:t>
       </w:r>
@@ -17906,6 +17981,7 @@
       </w:pPr>
       <w:bookmarkStart w:id="107" w:name="_Toc198537557"/>
       <w:r>
+        <w:lastRenderedPageBreak/>
         <w:t>Manual del usua</w:t>
       </w:r>
       <w:r>
@@ -17928,7 +18004,6 @@
     </w:p>
     <w:p>
       <w:r>
-        <w:lastRenderedPageBreak/>
         <w:t xml:space="preserve">Esto hace que se active la primera ventana de </w:t>
       </w:r>
       <w:proofErr w:type="spellStart"/>
@@ -18084,6 +18159,7 @@
         <w:rPr>
           <w:noProof/>
         </w:rPr>
+        <w:lastRenderedPageBreak/>
         <w:drawing>
           <wp:inline distT="0" distB="0" distL="0" distR="0" wp14:anchorId="68C16E0B" wp14:editId="4842C3B5">
             <wp:extent cx="4523740" cy="2653388"/>
@@ -18261,7 +18337,6 @@
       </w:pPr>
       <w:bookmarkStart w:id="110" w:name="_Toc198537560"/>
       <w:r>
-        <w:lastRenderedPageBreak/>
         <w:t>Ejemplo de ficha de optativas</w:t>
       </w:r>
       <w:bookmarkEnd w:id="110"/>
@@ -18275,6 +18350,7 @@
         <w:rPr>
           <w:noProof/>
         </w:rPr>
+        <w:lastRenderedPageBreak/>
         <w:drawing>
           <wp:inline distT="0" distB="0" distL="0" distR="0" wp14:anchorId="2AB85C2B" wp14:editId="3025D09A">
             <wp:extent cx="5391150" cy="7191375"/>
@@ -18333,14 +18409,27 @@
       <w:r>
         <w:t xml:space="preserve">Ilustración </w:t>
       </w:r>
-      <w:fldSimple w:instr=" SEQ Ilustración \* ARABIC ">
-        <w:r>
-          <w:rPr>
-            <w:noProof/>
-          </w:rPr>
-          <w:t>5</w:t>
-        </w:r>
-      </w:fldSimple>
+      <w:r>
+        <w:fldChar w:fldCharType="begin"/>
+      </w:r>
+      <w:r>
+        <w:instrText xml:space="preserve"> SEQ Ilustración \* ARABIC </w:instrText>
+      </w:r>
+      <w:r>
+        <w:fldChar w:fldCharType="separate"/>
+      </w:r>
+      <w:r>
+        <w:rPr>
+          <w:noProof/>
+        </w:rPr>
+        <w:t>5</w:t>
+      </w:r>
+      <w:r>
+        <w:rPr>
+          <w:noProof/>
+        </w:rPr>
+        <w:fldChar w:fldCharType="end"/>
+      </w:r>
       <w:r>
         <w:t>: Ficha de optativas</w:t>
       </w:r>
@@ -18363,7 +18452,6 @@
     <w:p/>
     <w:p>
       <w:r>
-        <w:lastRenderedPageBreak/>
         <w:t xml:space="preserve">En el </w:t>
       </w:r>
       <w:r>
@@ -19809,6 +19897,7 @@
     <w:rsid w:val="003D750D"/>
     <w:rsid w:val="003F4A52"/>
     <w:rsid w:val="00433B96"/>
+    <w:rsid w:val="00600610"/>
     <w:rsid w:val="0074798C"/>
     <w:rsid w:val="008306CE"/>
     <w:rsid w:val="009D19AB"/>

</xml_diff>

<commit_message>
- Documentación finalizada con cambios referentes a 20/05/2024.
</commit_message>
<xml_diff>
--- a/documentacion/Documentacion.docx
+++ b/documentacion/Documentacion.docx
@@ -959,7 +959,7 @@
           <w:r>
             <w:fldChar w:fldCharType="separate"/>
           </w:r>
-          <w:hyperlink w:anchor="_Toc198537497" w:history="1">
+          <w:hyperlink w:anchor="_Toc198638640" w:history="1">
             <w:r>
               <w:rPr>
                 <w:rStyle w:val="Hipervnculo"/>
@@ -986,7 +986,7 @@
                 <w:noProof/>
                 <w:webHidden/>
               </w:rPr>
-              <w:instrText xml:space="preserve"> PAGEREF _Toc198537497 \h </w:instrText>
+              <w:instrText xml:space="preserve"> PAGEREF _Toc198638640 \h </w:instrText>
             </w:r>
             <w:r>
               <w:rPr>
@@ -1029,7 +1029,7 @@
               <w:lang w:eastAsia="es-ES"/>
             </w:rPr>
           </w:pPr>
-          <w:hyperlink w:anchor="_Toc198537498" w:history="1">
+          <w:hyperlink w:anchor="_Toc198638641" w:history="1">
             <w:r>
               <w:rPr>
                 <w:rStyle w:val="Hipervnculo"/>
@@ -1056,7 +1056,7 @@
                 <w:noProof/>
                 <w:webHidden/>
               </w:rPr>
-              <w:instrText xml:space="preserve"> PAGEREF _Toc198537498 \h </w:instrText>
+              <w:instrText xml:space="preserve"> PAGEREF _Toc198638641 \h </w:instrText>
             </w:r>
             <w:r>
               <w:rPr>
@@ -1099,7 +1099,7 @@
               <w:lang w:eastAsia="es-ES"/>
             </w:rPr>
           </w:pPr>
-          <w:hyperlink w:anchor="_Toc198537499" w:history="1">
+          <w:hyperlink w:anchor="_Toc198638642" w:history="1">
             <w:r>
               <w:rPr>
                 <w:rStyle w:val="Hipervnculo"/>
@@ -1126,7 +1126,7 @@
                 <w:noProof/>
                 <w:webHidden/>
               </w:rPr>
-              <w:instrText xml:space="preserve"> PAGEREF _Toc198537499 \h </w:instrText>
+              <w:instrText xml:space="preserve"> PAGEREF _Toc198638642 \h </w:instrText>
             </w:r>
             <w:r>
               <w:rPr>
@@ -1169,7 +1169,7 @@
               <w:lang w:eastAsia="es-ES"/>
             </w:rPr>
           </w:pPr>
-          <w:hyperlink w:anchor="_Toc198537500" w:history="1">
+          <w:hyperlink w:anchor="_Toc198638643" w:history="1">
             <w:r>
               <w:rPr>
                 <w:rStyle w:val="Hipervnculo"/>
@@ -1196,7 +1196,7 @@
                 <w:noProof/>
                 <w:webHidden/>
               </w:rPr>
-              <w:instrText xml:space="preserve"> PAGEREF _Toc198537500 \h </w:instrText>
+              <w:instrText xml:space="preserve"> PAGEREF _Toc198638643 \h </w:instrText>
             </w:r>
             <w:r>
               <w:rPr>
@@ -1239,7 +1239,7 @@
               <w:lang w:eastAsia="es-ES"/>
             </w:rPr>
           </w:pPr>
-          <w:hyperlink w:anchor="_Toc198537501" w:history="1">
+          <w:hyperlink w:anchor="_Toc198638644" w:history="1">
             <w:r>
               <w:rPr>
                 <w:rStyle w:val="Hipervnculo"/>
@@ -1266,7 +1266,7 @@
                 <w:noProof/>
                 <w:webHidden/>
               </w:rPr>
-              <w:instrText xml:space="preserve"> PAGEREF _Toc198537501 \h </w:instrText>
+              <w:instrText xml:space="preserve"> PAGEREF _Toc198638644 \h </w:instrText>
             </w:r>
             <w:r>
               <w:rPr>
@@ -1309,7 +1309,7 @@
               <w:lang w:eastAsia="es-ES"/>
             </w:rPr>
           </w:pPr>
-          <w:hyperlink w:anchor="_Toc198537502" w:history="1">
+          <w:hyperlink w:anchor="_Toc198638645" w:history="1">
             <w:r>
               <w:rPr>
                 <w:rStyle w:val="Hipervnculo"/>
@@ -1336,7 +1336,7 @@
                 <w:noProof/>
                 <w:webHidden/>
               </w:rPr>
-              <w:instrText xml:space="preserve"> PAGEREF _Toc198537502 \h </w:instrText>
+              <w:instrText xml:space="preserve"> PAGEREF _Toc198638645 \h </w:instrText>
             </w:r>
             <w:r>
               <w:rPr>
@@ -1379,7 +1379,7 @@
               <w:lang w:eastAsia="es-ES"/>
             </w:rPr>
           </w:pPr>
-          <w:hyperlink w:anchor="_Toc198537503" w:history="1">
+          <w:hyperlink w:anchor="_Toc198638646" w:history="1">
             <w:r>
               <w:rPr>
                 <w:rStyle w:val="Hipervnculo"/>
@@ -1406,7 +1406,7 @@
                 <w:noProof/>
                 <w:webHidden/>
               </w:rPr>
-              <w:instrText xml:space="preserve"> PAGEREF _Toc198537503 \h </w:instrText>
+              <w:instrText xml:space="preserve"> PAGEREF _Toc198638646 \h </w:instrText>
             </w:r>
             <w:r>
               <w:rPr>
@@ -1449,7 +1449,7 @@
               <w:lang w:eastAsia="es-ES"/>
             </w:rPr>
           </w:pPr>
-          <w:hyperlink w:anchor="_Toc198537504" w:history="1">
+          <w:hyperlink w:anchor="_Toc198638647" w:history="1">
             <w:r>
               <w:rPr>
                 <w:rStyle w:val="Hipervnculo"/>
@@ -1476,7 +1476,7 @@
                 <w:noProof/>
                 <w:webHidden/>
               </w:rPr>
-              <w:instrText xml:space="preserve"> PAGEREF _Toc198537504 \h </w:instrText>
+              <w:instrText xml:space="preserve"> PAGEREF _Toc198638647 \h </w:instrText>
             </w:r>
             <w:r>
               <w:rPr>
@@ -1519,7 +1519,7 @@
               <w:lang w:eastAsia="es-ES"/>
             </w:rPr>
           </w:pPr>
-          <w:hyperlink w:anchor="_Toc198537505" w:history="1">
+          <w:hyperlink w:anchor="_Toc198638648" w:history="1">
             <w:r>
               <w:rPr>
                 <w:rStyle w:val="Hipervnculo"/>
@@ -1546,7 +1546,7 @@
                 <w:noProof/>
                 <w:webHidden/>
               </w:rPr>
-              <w:instrText xml:space="preserve"> PAGEREF _Toc198537505 \h </w:instrText>
+              <w:instrText xml:space="preserve"> PAGEREF _Toc198638648 \h </w:instrText>
             </w:r>
             <w:r>
               <w:rPr>
@@ -1589,7 +1589,7 @@
               <w:lang w:eastAsia="es-ES"/>
             </w:rPr>
           </w:pPr>
-          <w:hyperlink w:anchor="_Toc198537506" w:history="1">
+          <w:hyperlink w:anchor="_Toc198638649" w:history="1">
             <w:r>
               <w:rPr>
                 <w:rStyle w:val="Hipervnculo"/>
@@ -1616,7 +1616,7 @@
                 <w:noProof/>
                 <w:webHidden/>
               </w:rPr>
-              <w:instrText xml:space="preserve"> PAGEREF _Toc198537506 \h </w:instrText>
+              <w:instrText xml:space="preserve"> PAGEREF _Toc198638649 \h </w:instrText>
             </w:r>
             <w:r>
               <w:rPr>
@@ -1659,7 +1659,7 @@
               <w:lang w:eastAsia="es-ES"/>
             </w:rPr>
           </w:pPr>
-          <w:hyperlink w:anchor="_Toc198537507" w:history="1">
+          <w:hyperlink w:anchor="_Toc198638650" w:history="1">
             <w:r>
               <w:rPr>
                 <w:rStyle w:val="Hipervnculo"/>
@@ -1686,7 +1686,7 @@
                 <w:noProof/>
                 <w:webHidden/>
               </w:rPr>
-              <w:instrText xml:space="preserve"> PAGEREF _Toc198537507 \h </w:instrText>
+              <w:instrText xml:space="preserve"> PAGEREF _Toc198638650 \h </w:instrText>
             </w:r>
             <w:r>
               <w:rPr>
@@ -1729,7 +1729,7 @@
               <w:lang w:eastAsia="es-ES"/>
             </w:rPr>
           </w:pPr>
-          <w:hyperlink w:anchor="_Toc198537508" w:history="1">
+          <w:hyperlink w:anchor="_Toc198638651" w:history="1">
             <w:r>
               <w:rPr>
                 <w:rStyle w:val="Hipervnculo"/>
@@ -1756,7 +1756,7 @@
                 <w:noProof/>
                 <w:webHidden/>
               </w:rPr>
-              <w:instrText xml:space="preserve"> PAGEREF _Toc198537508 \h </w:instrText>
+              <w:instrText xml:space="preserve"> PAGEREF _Toc198638651 \h </w:instrText>
             </w:r>
             <w:r>
               <w:rPr>
@@ -1799,7 +1799,7 @@
               <w:lang w:eastAsia="es-ES"/>
             </w:rPr>
           </w:pPr>
-          <w:hyperlink w:anchor="_Toc198537509" w:history="1">
+          <w:hyperlink w:anchor="_Toc198638652" w:history="1">
             <w:r>
               <w:rPr>
                 <w:rStyle w:val="Hipervnculo"/>
@@ -1826,7 +1826,7 @@
                 <w:noProof/>
                 <w:webHidden/>
               </w:rPr>
-              <w:instrText xml:space="preserve"> PAGEREF _Toc198537509 \h </w:instrText>
+              <w:instrText xml:space="preserve"> PAGEREF _Toc198638652 \h </w:instrText>
             </w:r>
             <w:r>
               <w:rPr>
@@ -1869,7 +1869,7 @@
               <w:lang w:eastAsia="es-ES"/>
             </w:rPr>
           </w:pPr>
-          <w:hyperlink w:anchor="_Toc198537510" w:history="1">
+          <w:hyperlink w:anchor="_Toc198638653" w:history="1">
             <w:r>
               <w:rPr>
                 <w:rStyle w:val="Hipervnculo"/>
@@ -1896,7 +1896,7 @@
                 <w:noProof/>
                 <w:webHidden/>
               </w:rPr>
-              <w:instrText xml:space="preserve"> PAGEREF _Toc198537510 \h </w:instrText>
+              <w:instrText xml:space="preserve"> PAGEREF _Toc198638653 \h </w:instrText>
             </w:r>
             <w:r>
               <w:rPr>
@@ -1939,7 +1939,7 @@
               <w:lang w:eastAsia="es-ES"/>
             </w:rPr>
           </w:pPr>
-          <w:hyperlink w:anchor="_Toc198537511" w:history="1">
+          <w:hyperlink w:anchor="_Toc198638654" w:history="1">
             <w:r>
               <w:rPr>
                 <w:rStyle w:val="Hipervnculo"/>
@@ -1966,7 +1966,7 @@
                 <w:noProof/>
                 <w:webHidden/>
               </w:rPr>
-              <w:instrText xml:space="preserve"> PAGEREF _Toc198537511 \h </w:instrText>
+              <w:instrText xml:space="preserve"> PAGEREF _Toc198638654 \h </w:instrText>
             </w:r>
             <w:r>
               <w:rPr>
@@ -2009,7 +2009,7 @@
               <w:lang w:eastAsia="es-ES"/>
             </w:rPr>
           </w:pPr>
-          <w:hyperlink w:anchor="_Toc198537512" w:history="1">
+          <w:hyperlink w:anchor="_Toc198638655" w:history="1">
             <w:r>
               <w:rPr>
                 <w:rStyle w:val="Hipervnculo"/>
@@ -2036,7 +2036,7 @@
                 <w:noProof/>
                 <w:webHidden/>
               </w:rPr>
-              <w:instrText xml:space="preserve"> PAGEREF _Toc198537512 \h </w:instrText>
+              <w:instrText xml:space="preserve"> PAGEREF _Toc198638655 \h </w:instrText>
             </w:r>
             <w:r>
               <w:rPr>
@@ -2056,7 +2056,7 @@
                 <w:noProof/>
                 <w:webHidden/>
               </w:rPr>
-              <w:t>7</w:t>
+              <w:t>8</w:t>
             </w:r>
             <w:r>
               <w:rPr>
@@ -2079,7 +2079,7 @@
               <w:lang w:eastAsia="es-ES"/>
             </w:rPr>
           </w:pPr>
-          <w:hyperlink w:anchor="_Toc198537513" w:history="1">
+          <w:hyperlink w:anchor="_Toc198638656" w:history="1">
             <w:r>
               <w:rPr>
                 <w:rStyle w:val="Hipervnculo"/>
@@ -2106,7 +2106,7 @@
                 <w:noProof/>
                 <w:webHidden/>
               </w:rPr>
-              <w:instrText xml:space="preserve"> PAGEREF _Toc198537513 \h </w:instrText>
+              <w:instrText xml:space="preserve"> PAGEREF _Toc198638656 \h </w:instrText>
             </w:r>
             <w:r>
               <w:rPr>
@@ -2149,7 +2149,7 @@
               <w:lang w:eastAsia="es-ES"/>
             </w:rPr>
           </w:pPr>
-          <w:hyperlink w:anchor="_Toc198537514" w:history="1">
+          <w:hyperlink w:anchor="_Toc198638657" w:history="1">
             <w:r>
               <w:rPr>
                 <w:rStyle w:val="Hipervnculo"/>
@@ -2176,7 +2176,7 @@
                 <w:noProof/>
                 <w:webHidden/>
               </w:rPr>
-              <w:instrText xml:space="preserve"> PAGEREF _Toc198537514 \h </w:instrText>
+              <w:instrText xml:space="preserve"> PAGEREF _Toc198638657 \h </w:instrText>
             </w:r>
             <w:r>
               <w:rPr>
@@ -2219,7 +2219,7 @@
               <w:lang w:eastAsia="es-ES"/>
             </w:rPr>
           </w:pPr>
-          <w:hyperlink w:anchor="_Toc198537515" w:history="1">
+          <w:hyperlink w:anchor="_Toc198638658" w:history="1">
             <w:r>
               <w:rPr>
                 <w:rStyle w:val="Hipervnculo"/>
@@ -2246,7 +2246,7 @@
                 <w:noProof/>
                 <w:webHidden/>
               </w:rPr>
-              <w:instrText xml:space="preserve"> PAGEREF _Toc198537515 \h </w:instrText>
+              <w:instrText xml:space="preserve"> PAGEREF _Toc198638658 \h </w:instrText>
             </w:r>
             <w:r>
               <w:rPr>
@@ -2289,7 +2289,7 @@
               <w:lang w:eastAsia="es-ES"/>
             </w:rPr>
           </w:pPr>
-          <w:hyperlink w:anchor="_Toc198537516" w:history="1">
+          <w:hyperlink w:anchor="_Toc198638659" w:history="1">
             <w:r>
               <w:rPr>
                 <w:rStyle w:val="Hipervnculo"/>
@@ -2316,7 +2316,7 @@
                 <w:noProof/>
                 <w:webHidden/>
               </w:rPr>
-              <w:instrText xml:space="preserve"> PAGEREF _Toc198537516 \h </w:instrText>
+              <w:instrText xml:space="preserve"> PAGEREF _Toc198638659 \h </w:instrText>
             </w:r>
             <w:r>
               <w:rPr>
@@ -2359,7 +2359,7 @@
               <w:lang w:eastAsia="es-ES"/>
             </w:rPr>
           </w:pPr>
-          <w:hyperlink w:anchor="_Toc198537517" w:history="1">
+          <w:hyperlink w:anchor="_Toc198638660" w:history="1">
             <w:r>
               <w:rPr>
                 <w:rStyle w:val="Hipervnculo"/>
@@ -2386,7 +2386,7 @@
                 <w:noProof/>
                 <w:webHidden/>
               </w:rPr>
-              <w:instrText xml:space="preserve"> PAGEREF _Toc198537517 \h </w:instrText>
+              <w:instrText xml:space="preserve"> PAGEREF _Toc198638660 \h </w:instrText>
             </w:r>
             <w:r>
               <w:rPr>
@@ -2429,7 +2429,7 @@
               <w:lang w:eastAsia="es-ES"/>
             </w:rPr>
           </w:pPr>
-          <w:hyperlink w:anchor="_Toc198537518" w:history="1">
+          <w:hyperlink w:anchor="_Toc198638661" w:history="1">
             <w:r>
               <w:rPr>
                 <w:rStyle w:val="Hipervnculo"/>
@@ -2456,7 +2456,7 @@
                 <w:noProof/>
                 <w:webHidden/>
               </w:rPr>
-              <w:instrText xml:space="preserve"> PAGEREF _Toc198537518 \h </w:instrText>
+              <w:instrText xml:space="preserve"> PAGEREF _Toc198638661 \h </w:instrText>
             </w:r>
             <w:r>
               <w:rPr>
@@ -2499,7 +2499,7 @@
               <w:lang w:eastAsia="es-ES"/>
             </w:rPr>
           </w:pPr>
-          <w:hyperlink w:anchor="_Toc198537519" w:history="1">
+          <w:hyperlink w:anchor="_Toc198638662" w:history="1">
             <w:r>
               <w:rPr>
                 <w:rStyle w:val="Hipervnculo"/>
@@ -2526,7 +2526,7 @@
                 <w:noProof/>
                 <w:webHidden/>
               </w:rPr>
-              <w:instrText xml:space="preserve"> PAGEREF _Toc198537519 \h </w:instrText>
+              <w:instrText xml:space="preserve"> PAGEREF _Toc198638662 \h </w:instrText>
             </w:r>
             <w:r>
               <w:rPr>
@@ -2569,7 +2569,7 @@
               <w:lang w:eastAsia="es-ES"/>
             </w:rPr>
           </w:pPr>
-          <w:hyperlink w:anchor="_Toc198537520" w:history="1">
+          <w:hyperlink w:anchor="_Toc198638663" w:history="1">
             <w:r>
               <w:rPr>
                 <w:rStyle w:val="Hipervnculo"/>
@@ -2596,7 +2596,7 @@
                 <w:noProof/>
                 <w:webHidden/>
               </w:rPr>
-              <w:instrText xml:space="preserve"> PAGEREF _Toc198537520 \h </w:instrText>
+              <w:instrText xml:space="preserve"> PAGEREF _Toc198638663 \h </w:instrText>
             </w:r>
             <w:r>
               <w:rPr>
@@ -2639,7 +2639,7 @@
               <w:lang w:eastAsia="es-ES"/>
             </w:rPr>
           </w:pPr>
-          <w:hyperlink w:anchor="_Toc198537521" w:history="1">
+          <w:hyperlink w:anchor="_Toc198638664" w:history="1">
             <w:r>
               <w:rPr>
                 <w:rStyle w:val="Hipervnculo"/>
@@ -2666,7 +2666,7 @@
                 <w:noProof/>
                 <w:webHidden/>
               </w:rPr>
-              <w:instrText xml:space="preserve"> PAGEREF _Toc198537521 \h </w:instrText>
+              <w:instrText xml:space="preserve"> PAGEREF _Toc198638664 \h </w:instrText>
             </w:r>
             <w:r>
               <w:rPr>
@@ -2709,7 +2709,7 @@
               <w:lang w:eastAsia="es-ES"/>
             </w:rPr>
           </w:pPr>
-          <w:hyperlink w:anchor="_Toc198537522" w:history="1">
+          <w:hyperlink w:anchor="_Toc198638665" w:history="1">
             <w:r>
               <w:rPr>
                 <w:rStyle w:val="Hipervnculo"/>
@@ -2736,7 +2736,7 @@
                 <w:noProof/>
                 <w:webHidden/>
               </w:rPr>
-              <w:instrText xml:space="preserve"> PAGEREF _Toc198537522 \h </w:instrText>
+              <w:instrText xml:space="preserve"> PAGEREF _Toc198638665 \h </w:instrText>
             </w:r>
             <w:r>
               <w:rPr>
@@ -2779,7 +2779,7 @@
               <w:lang w:eastAsia="es-ES"/>
             </w:rPr>
           </w:pPr>
-          <w:hyperlink w:anchor="_Toc198537523" w:history="1">
+          <w:hyperlink w:anchor="_Toc198638666" w:history="1">
             <w:r>
               <w:rPr>
                 <w:rStyle w:val="Hipervnculo"/>
@@ -2806,7 +2806,7 @@
                 <w:noProof/>
                 <w:webHidden/>
               </w:rPr>
-              <w:instrText xml:space="preserve"> PAGEREF _Toc198537523 \h </w:instrText>
+              <w:instrText xml:space="preserve"> PAGEREF _Toc198638666 \h </w:instrText>
             </w:r>
             <w:r>
               <w:rPr>
@@ -2849,7 +2849,7 @@
               <w:lang w:eastAsia="es-ES"/>
             </w:rPr>
           </w:pPr>
-          <w:hyperlink w:anchor="_Toc198537524" w:history="1">
+          <w:hyperlink w:anchor="_Toc198638667" w:history="1">
             <w:r>
               <w:rPr>
                 <w:rStyle w:val="Hipervnculo"/>
@@ -2876,7 +2876,7 @@
                 <w:noProof/>
                 <w:webHidden/>
               </w:rPr>
-              <w:instrText xml:space="preserve"> PAGEREF _Toc198537524 \h </w:instrText>
+              <w:instrText xml:space="preserve"> PAGEREF _Toc198638667 \h </w:instrText>
             </w:r>
             <w:r>
               <w:rPr>
@@ -2919,7 +2919,7 @@
               <w:lang w:eastAsia="es-ES"/>
             </w:rPr>
           </w:pPr>
-          <w:hyperlink w:anchor="_Toc198537525" w:history="1">
+          <w:hyperlink w:anchor="_Toc198638668" w:history="1">
             <w:r>
               <w:rPr>
                 <w:rStyle w:val="Hipervnculo"/>
@@ -2946,7 +2946,7 @@
                 <w:noProof/>
                 <w:webHidden/>
               </w:rPr>
-              <w:instrText xml:space="preserve"> PAGEREF _Toc198537525 \h </w:instrText>
+              <w:instrText xml:space="preserve"> PAGEREF _Toc198638668 \h </w:instrText>
             </w:r>
             <w:r>
               <w:rPr>
@@ -2989,7 +2989,7 @@
               <w:lang w:eastAsia="es-ES"/>
             </w:rPr>
           </w:pPr>
-          <w:hyperlink w:anchor="_Toc198537526" w:history="1">
+          <w:hyperlink w:anchor="_Toc198638669" w:history="1">
             <w:r>
               <w:rPr>
                 <w:rStyle w:val="Hipervnculo"/>
@@ -3016,7 +3016,7 @@
                 <w:noProof/>
                 <w:webHidden/>
               </w:rPr>
-              <w:instrText xml:space="preserve"> PAGEREF _Toc198537526 \h </w:instrText>
+              <w:instrText xml:space="preserve"> PAGEREF _Toc198638669 \h </w:instrText>
             </w:r>
             <w:r>
               <w:rPr>
@@ -3059,7 +3059,7 @@
               <w:lang w:eastAsia="es-ES"/>
             </w:rPr>
           </w:pPr>
-          <w:hyperlink w:anchor="_Toc198537527" w:history="1">
+          <w:hyperlink w:anchor="_Toc198638670" w:history="1">
             <w:r>
               <w:rPr>
                 <w:rStyle w:val="Hipervnculo"/>
@@ -3086,7 +3086,7 @@
                 <w:noProof/>
                 <w:webHidden/>
               </w:rPr>
-              <w:instrText xml:space="preserve"> PAGEREF _Toc198537527 \h </w:instrText>
+              <w:instrText xml:space="preserve"> PAGEREF _Toc198638670 \h </w:instrText>
             </w:r>
             <w:r>
               <w:rPr>
@@ -3129,13 +3129,13 @@
               <w:lang w:eastAsia="es-ES"/>
             </w:rPr>
           </w:pPr>
-          <w:hyperlink w:anchor="_Toc198537528" w:history="1">
+          <w:hyperlink w:anchor="_Toc198638671" w:history="1">
             <w:r>
               <w:rPr>
                 <w:rStyle w:val="Hipervnculo"/>
                 <w:noProof/>
               </w:rPr>
-              <w:t>Diagrama de clases(diccionario de datos)</w:t>
+              <w:t>Diagrama de clases (diccionario de datos)</w:t>
             </w:r>
             <w:r>
               <w:rPr>
@@ -3156,7 +3156,7 @@
                 <w:noProof/>
                 <w:webHidden/>
               </w:rPr>
-              <w:instrText xml:space="preserve"> PAGEREF _Toc198537528 \h </w:instrText>
+              <w:instrText xml:space="preserve"> PAGEREF _Toc198638671 \h </w:instrText>
             </w:r>
             <w:r>
               <w:rPr>
@@ -3199,7 +3199,7 @@
               <w:lang w:eastAsia="es-ES"/>
             </w:rPr>
           </w:pPr>
-          <w:hyperlink w:anchor="_Toc198537529" w:history="1">
+          <w:hyperlink w:anchor="_Toc198638672" w:history="1">
             <w:r>
               <w:rPr>
                 <w:rStyle w:val="Hipervnculo"/>
@@ -3226,7 +3226,7 @@
                 <w:noProof/>
                 <w:webHidden/>
               </w:rPr>
-              <w:instrText xml:space="preserve"> PAGEREF _Toc198537529 \h </w:instrText>
+              <w:instrText xml:space="preserve"> PAGEREF _Toc198638672 \h </w:instrText>
             </w:r>
             <w:r>
               <w:rPr>
@@ -3269,7 +3269,7 @@
               <w:lang w:eastAsia="es-ES"/>
             </w:rPr>
           </w:pPr>
-          <w:hyperlink w:anchor="_Toc198537530" w:history="1">
+          <w:hyperlink w:anchor="_Toc198638673" w:history="1">
             <w:r>
               <w:rPr>
                 <w:rStyle w:val="Hipervnculo"/>
@@ -3296,7 +3296,7 @@
                 <w:noProof/>
                 <w:webHidden/>
               </w:rPr>
-              <w:instrText xml:space="preserve"> PAGEREF _Toc198537530 \h </w:instrText>
+              <w:instrText xml:space="preserve"> PAGEREF _Toc198638673 \h </w:instrText>
             </w:r>
             <w:r>
               <w:rPr>
@@ -3339,7 +3339,7 @@
               <w:lang w:eastAsia="es-ES"/>
             </w:rPr>
           </w:pPr>
-          <w:hyperlink w:anchor="_Toc198537531" w:history="1">
+          <w:hyperlink w:anchor="_Toc198638674" w:history="1">
             <w:r>
               <w:rPr>
                 <w:rStyle w:val="Hipervnculo"/>
@@ -3366,7 +3366,7 @@
                 <w:noProof/>
                 <w:webHidden/>
               </w:rPr>
-              <w:instrText xml:space="preserve"> PAGEREF _Toc198537531 \h </w:instrText>
+              <w:instrText xml:space="preserve"> PAGEREF _Toc198638674 \h </w:instrText>
             </w:r>
             <w:r>
               <w:rPr>
@@ -3409,7 +3409,7 @@
               <w:lang w:eastAsia="es-ES"/>
             </w:rPr>
           </w:pPr>
-          <w:hyperlink w:anchor="_Toc198537532" w:history="1">
+          <w:hyperlink w:anchor="_Toc198638675" w:history="1">
             <w:r>
               <w:rPr>
                 <w:rStyle w:val="Hipervnculo"/>
@@ -3436,7 +3436,7 @@
                 <w:noProof/>
                 <w:webHidden/>
               </w:rPr>
-              <w:instrText xml:space="preserve"> PAGEREF _Toc198537532 \h </w:instrText>
+              <w:instrText xml:space="preserve"> PAGEREF _Toc198638675 \h </w:instrText>
             </w:r>
             <w:r>
               <w:rPr>
@@ -3479,7 +3479,7 @@
               <w:lang w:eastAsia="es-ES"/>
             </w:rPr>
           </w:pPr>
-          <w:hyperlink w:anchor="_Toc198537533" w:history="1">
+          <w:hyperlink w:anchor="_Toc198638676" w:history="1">
             <w:r>
               <w:rPr>
                 <w:rStyle w:val="Hipervnculo"/>
@@ -3506,7 +3506,7 @@
                 <w:noProof/>
                 <w:webHidden/>
               </w:rPr>
-              <w:instrText xml:space="preserve"> PAGEREF _Toc198537533 \h </w:instrText>
+              <w:instrText xml:space="preserve"> PAGEREF _Toc198638676 \h </w:instrText>
             </w:r>
             <w:r>
               <w:rPr>
@@ -3549,7 +3549,7 @@
               <w:lang w:eastAsia="es-ES"/>
             </w:rPr>
           </w:pPr>
-          <w:hyperlink w:anchor="_Toc198537534" w:history="1">
+          <w:hyperlink w:anchor="_Toc198638677" w:history="1">
             <w:r>
               <w:rPr>
                 <w:rStyle w:val="Hipervnculo"/>
@@ -3576,7 +3576,7 @@
                 <w:noProof/>
                 <w:webHidden/>
               </w:rPr>
-              <w:instrText xml:space="preserve"> PAGEREF _Toc198537534 \h </w:instrText>
+              <w:instrText xml:space="preserve"> PAGEREF _Toc198638677 \h </w:instrText>
             </w:r>
             <w:r>
               <w:rPr>
@@ -3619,7 +3619,7 @@
               <w:lang w:eastAsia="es-ES"/>
             </w:rPr>
           </w:pPr>
-          <w:hyperlink w:anchor="_Toc198537535" w:history="1">
+          <w:hyperlink w:anchor="_Toc198638678" w:history="1">
             <w:r>
               <w:rPr>
                 <w:rStyle w:val="Hipervnculo"/>
@@ -3646,7 +3646,7 @@
                 <w:noProof/>
                 <w:webHidden/>
               </w:rPr>
-              <w:instrText xml:space="preserve"> PAGEREF _Toc198537535 \h </w:instrText>
+              <w:instrText xml:space="preserve"> PAGEREF _Toc198638678 \h </w:instrText>
             </w:r>
             <w:r>
               <w:rPr>
@@ -3689,7 +3689,7 @@
               <w:lang w:eastAsia="es-ES"/>
             </w:rPr>
           </w:pPr>
-          <w:hyperlink w:anchor="_Toc198537536" w:history="1">
+          <w:hyperlink w:anchor="_Toc198638679" w:history="1">
             <w:r>
               <w:rPr>
                 <w:rStyle w:val="Hipervnculo"/>
@@ -3716,7 +3716,7 @@
                 <w:noProof/>
                 <w:webHidden/>
               </w:rPr>
-              <w:instrText xml:space="preserve"> PAGEREF _Toc198537536 \h </w:instrText>
+              <w:instrText xml:space="preserve"> PAGEREF _Toc198638679 \h </w:instrText>
             </w:r>
             <w:r>
               <w:rPr>
@@ -3759,7 +3759,7 @@
               <w:lang w:eastAsia="es-ES"/>
             </w:rPr>
           </w:pPr>
-          <w:hyperlink w:anchor="_Toc198537537" w:history="1">
+          <w:hyperlink w:anchor="_Toc198638680" w:history="1">
             <w:r>
               <w:rPr>
                 <w:rStyle w:val="Hipervnculo"/>
@@ -3786,7 +3786,7 @@
                 <w:noProof/>
                 <w:webHidden/>
               </w:rPr>
-              <w:instrText xml:space="preserve"> PAGEREF _Toc198537537 \h </w:instrText>
+              <w:instrText xml:space="preserve"> PAGEREF _Toc198638680 \h </w:instrText>
             </w:r>
             <w:r>
               <w:rPr>
@@ -3829,7 +3829,7 @@
               <w:lang w:eastAsia="es-ES"/>
             </w:rPr>
           </w:pPr>
-          <w:hyperlink w:anchor="_Toc198537538" w:history="1">
+          <w:hyperlink w:anchor="_Toc198638681" w:history="1">
             <w:r>
               <w:rPr>
                 <w:rStyle w:val="Hipervnculo"/>
@@ -3856,7 +3856,7 @@
                 <w:noProof/>
                 <w:webHidden/>
               </w:rPr>
-              <w:instrText xml:space="preserve"> PAGEREF _Toc198537538 \h </w:instrText>
+              <w:instrText xml:space="preserve"> PAGEREF _Toc198638681 \h </w:instrText>
             </w:r>
             <w:r>
               <w:rPr>
@@ -3899,7 +3899,7 @@
               <w:lang w:eastAsia="es-ES"/>
             </w:rPr>
           </w:pPr>
-          <w:hyperlink w:anchor="_Toc198537539" w:history="1">
+          <w:hyperlink w:anchor="_Toc198638682" w:history="1">
             <w:r>
               <w:rPr>
                 <w:rStyle w:val="Hipervnculo"/>
@@ -3926,7 +3926,7 @@
                 <w:noProof/>
                 <w:webHidden/>
               </w:rPr>
-              <w:instrText xml:space="preserve"> PAGEREF _Toc198537539 \h </w:instrText>
+              <w:instrText xml:space="preserve"> PAGEREF _Toc198638682 \h </w:instrText>
             </w:r>
             <w:r>
               <w:rPr>
@@ -3969,7 +3969,7 @@
               <w:lang w:eastAsia="es-ES"/>
             </w:rPr>
           </w:pPr>
-          <w:hyperlink w:anchor="_Toc198537540" w:history="1">
+          <w:hyperlink w:anchor="_Toc198638683" w:history="1">
             <w:r>
               <w:rPr>
                 <w:rStyle w:val="Hipervnculo"/>
@@ -3996,7 +3996,7 @@
                 <w:noProof/>
                 <w:webHidden/>
               </w:rPr>
-              <w:instrText xml:space="preserve"> PAGEREF _Toc198537540 \h </w:instrText>
+              <w:instrText xml:space="preserve"> PAGEREF _Toc198638683 \h </w:instrText>
             </w:r>
             <w:r>
               <w:rPr>
@@ -4039,7 +4039,7 @@
               <w:lang w:eastAsia="es-ES"/>
             </w:rPr>
           </w:pPr>
-          <w:hyperlink w:anchor="_Toc198537541" w:history="1">
+          <w:hyperlink w:anchor="_Toc198638684" w:history="1">
             <w:r>
               <w:rPr>
                 <w:rStyle w:val="Hipervnculo"/>
@@ -4066,7 +4066,7 @@
                 <w:noProof/>
                 <w:webHidden/>
               </w:rPr>
-              <w:instrText xml:space="preserve"> PAGEREF _Toc198537541 \h </w:instrText>
+              <w:instrText xml:space="preserve"> PAGEREF _Toc198638684 \h </w:instrText>
             </w:r>
             <w:r>
               <w:rPr>
@@ -4109,7 +4109,7 @@
               <w:lang w:eastAsia="es-ES"/>
             </w:rPr>
           </w:pPr>
-          <w:hyperlink w:anchor="_Toc198537542" w:history="1">
+          <w:hyperlink w:anchor="_Toc198638685" w:history="1">
             <w:r>
               <w:rPr>
                 <w:rStyle w:val="Hipervnculo"/>
@@ -4136,7 +4136,7 @@
                 <w:noProof/>
                 <w:webHidden/>
               </w:rPr>
-              <w:instrText xml:space="preserve"> PAGEREF _Toc198537542 \h </w:instrText>
+              <w:instrText xml:space="preserve"> PAGEREF _Toc198638685 \h </w:instrText>
             </w:r>
             <w:r>
               <w:rPr>
@@ -4179,7 +4179,7 @@
               <w:lang w:eastAsia="es-ES"/>
             </w:rPr>
           </w:pPr>
-          <w:hyperlink w:anchor="_Toc198537543" w:history="1">
+          <w:hyperlink w:anchor="_Toc198638686" w:history="1">
             <w:r>
               <w:rPr>
                 <w:rStyle w:val="Hipervnculo"/>
@@ -4206,7 +4206,7 @@
                 <w:noProof/>
                 <w:webHidden/>
               </w:rPr>
-              <w:instrText xml:space="preserve"> PAGEREF _Toc198537543 \h </w:instrText>
+              <w:instrText xml:space="preserve"> PAGEREF _Toc198638686 \h </w:instrText>
             </w:r>
             <w:r>
               <w:rPr>
@@ -4249,7 +4249,7 @@
               <w:lang w:eastAsia="es-ES"/>
             </w:rPr>
           </w:pPr>
-          <w:hyperlink w:anchor="_Toc198537544" w:history="1">
+          <w:hyperlink w:anchor="_Toc198638687" w:history="1">
             <w:r>
               <w:rPr>
                 <w:rStyle w:val="Hipervnculo"/>
@@ -4276,7 +4276,7 @@
                 <w:noProof/>
                 <w:webHidden/>
               </w:rPr>
-              <w:instrText xml:space="preserve"> PAGEREF _Toc198537544 \h </w:instrText>
+              <w:instrText xml:space="preserve"> PAGEREF _Toc198638687 \h </w:instrText>
             </w:r>
             <w:r>
               <w:rPr>
@@ -4319,7 +4319,7 @@
               <w:lang w:eastAsia="es-ES"/>
             </w:rPr>
           </w:pPr>
-          <w:hyperlink w:anchor="_Toc198537545" w:history="1">
+          <w:hyperlink w:anchor="_Toc198638688" w:history="1">
             <w:r>
               <w:rPr>
                 <w:rStyle w:val="Hipervnculo"/>
@@ -4346,7 +4346,7 @@
                 <w:noProof/>
                 <w:webHidden/>
               </w:rPr>
-              <w:instrText xml:space="preserve"> PAGEREF _Toc198537545 \h </w:instrText>
+              <w:instrText xml:space="preserve"> PAGEREF _Toc198638688 \h </w:instrText>
             </w:r>
             <w:r>
               <w:rPr>
@@ -4366,7 +4366,7 @@
                 <w:noProof/>
                 <w:webHidden/>
               </w:rPr>
-              <w:t>22</w:t>
+              <w:t>21</w:t>
             </w:r>
             <w:r>
               <w:rPr>
@@ -4389,7 +4389,7 @@
               <w:lang w:eastAsia="es-ES"/>
             </w:rPr>
           </w:pPr>
-          <w:hyperlink w:anchor="_Toc198537546" w:history="1">
+          <w:hyperlink w:anchor="_Toc198638689" w:history="1">
             <w:r>
               <w:rPr>
                 <w:rStyle w:val="Hipervnculo"/>
@@ -4416,7 +4416,7 @@
                 <w:noProof/>
                 <w:webHidden/>
               </w:rPr>
-              <w:instrText xml:space="preserve"> PAGEREF _Toc198537546 \h </w:instrText>
+              <w:instrText xml:space="preserve"> PAGEREF _Toc198638689 \h </w:instrText>
             </w:r>
             <w:r>
               <w:rPr>
@@ -4436,7 +4436,7 @@
                 <w:noProof/>
                 <w:webHidden/>
               </w:rPr>
-              <w:t>22</w:t>
+              <w:t>21</w:t>
             </w:r>
             <w:r>
               <w:rPr>
@@ -4459,7 +4459,7 @@
               <w:lang w:eastAsia="es-ES"/>
             </w:rPr>
           </w:pPr>
-          <w:hyperlink w:anchor="_Toc198537547" w:history="1">
+          <w:hyperlink w:anchor="_Toc198638690" w:history="1">
             <w:r>
               <w:rPr>
                 <w:rStyle w:val="Hipervnculo"/>
@@ -4486,7 +4486,7 @@
                 <w:noProof/>
                 <w:webHidden/>
               </w:rPr>
-              <w:instrText xml:space="preserve"> PAGEREF _Toc198537547 \h </w:instrText>
+              <w:instrText xml:space="preserve"> PAGEREF _Toc198638690 \h </w:instrText>
             </w:r>
             <w:r>
               <w:rPr>
@@ -4506,7 +4506,7 @@
                 <w:noProof/>
                 <w:webHidden/>
               </w:rPr>
-              <w:t>22</w:t>
+              <w:t>21</w:t>
             </w:r>
             <w:r>
               <w:rPr>
@@ -4529,7 +4529,7 @@
               <w:lang w:eastAsia="es-ES"/>
             </w:rPr>
           </w:pPr>
-          <w:hyperlink w:anchor="_Toc198537548" w:history="1">
+          <w:hyperlink w:anchor="_Toc198638691" w:history="1">
             <w:r>
               <w:rPr>
                 <w:rStyle w:val="Hipervnculo"/>
@@ -4556,7 +4556,7 @@
                 <w:noProof/>
                 <w:webHidden/>
               </w:rPr>
-              <w:instrText xml:space="preserve"> PAGEREF _Toc198537548 \h </w:instrText>
+              <w:instrText xml:space="preserve"> PAGEREF _Toc198638691 \h </w:instrText>
             </w:r>
             <w:r>
               <w:rPr>
@@ -4576,7 +4576,7 @@
                 <w:noProof/>
                 <w:webHidden/>
               </w:rPr>
-              <w:t>25</w:t>
+              <w:t>4</w:t>
             </w:r>
             <w:r>
               <w:rPr>
@@ -4599,13 +4599,13 @@
               <w:lang w:eastAsia="es-ES"/>
             </w:rPr>
           </w:pPr>
-          <w:hyperlink w:anchor="_Toc198537549" w:history="1">
+          <w:hyperlink w:anchor="_Toc198638692" w:history="1">
             <w:r>
               <w:rPr>
                 <w:rStyle w:val="Hipervnculo"/>
                 <w:noProof/>
               </w:rPr>
-              <w:t>Sql de creación (MariaDB)</w:t>
+              <w:t>SQL de creación (MariaDB)</w:t>
             </w:r>
             <w:r>
               <w:rPr>
@@ -4626,7 +4626,7 @@
                 <w:noProof/>
                 <w:webHidden/>
               </w:rPr>
-              <w:instrText xml:space="preserve"> PAGEREF _Toc198537549 \h </w:instrText>
+              <w:instrText xml:space="preserve"> PAGEREF _Toc198638692 \h </w:instrText>
             </w:r>
             <w:r>
               <w:rPr>
@@ -4646,7 +4646,7 @@
                 <w:noProof/>
                 <w:webHidden/>
               </w:rPr>
-              <w:t>26</w:t>
+              <w:t>5</w:t>
             </w:r>
             <w:r>
               <w:rPr>
@@ -4669,7 +4669,7 @@
               <w:lang w:eastAsia="es-ES"/>
             </w:rPr>
           </w:pPr>
-          <w:hyperlink w:anchor="_Toc198537550" w:history="1">
+          <w:hyperlink w:anchor="_Toc198638693" w:history="1">
             <w:r>
               <w:rPr>
                 <w:rStyle w:val="Hipervnculo"/>
@@ -4696,7 +4696,7 @@
                 <w:noProof/>
                 <w:webHidden/>
               </w:rPr>
-              <w:instrText xml:space="preserve"> PAGEREF _Toc198537550 \h </w:instrText>
+              <w:instrText xml:space="preserve"> PAGEREF _Toc198638693 \h </w:instrText>
             </w:r>
             <w:r>
               <w:rPr>
@@ -4716,7 +4716,7 @@
                 <w:noProof/>
                 <w:webHidden/>
               </w:rPr>
-              <w:t>26</w:t>
+              <w:t>5</w:t>
             </w:r>
             <w:r>
               <w:rPr>
@@ -4739,7 +4739,7 @@
               <w:lang w:eastAsia="es-ES"/>
             </w:rPr>
           </w:pPr>
-          <w:hyperlink w:anchor="_Toc198537551" w:history="1">
+          <w:hyperlink w:anchor="_Toc198638694" w:history="1">
             <w:r>
               <w:rPr>
                 <w:rStyle w:val="Hipervnculo"/>
@@ -4766,7 +4766,7 @@
                 <w:noProof/>
                 <w:webHidden/>
               </w:rPr>
-              <w:instrText xml:space="preserve"> PAGEREF _Toc198537551 \h </w:instrText>
+              <w:instrText xml:space="preserve"> PAGEREF _Toc198638694 \h </w:instrText>
             </w:r>
             <w:r>
               <w:rPr>
@@ -4786,7 +4786,7 @@
                 <w:noProof/>
                 <w:webHidden/>
               </w:rPr>
-              <w:t>27</w:t>
+              <w:t>6</w:t>
             </w:r>
             <w:r>
               <w:rPr>
@@ -4809,7 +4809,7 @@
               <w:lang w:eastAsia="es-ES"/>
             </w:rPr>
           </w:pPr>
-          <w:hyperlink w:anchor="_Toc198537552" w:history="1">
+          <w:hyperlink w:anchor="_Toc198638695" w:history="1">
             <w:r>
               <w:rPr>
                 <w:rStyle w:val="Hipervnculo"/>
@@ -4836,7 +4836,7 @@
                 <w:noProof/>
                 <w:webHidden/>
               </w:rPr>
-              <w:instrText xml:space="preserve"> PAGEREF _Toc198537552 \h </w:instrText>
+              <w:instrText xml:space="preserve"> PAGEREF _Toc198638695 \h </w:instrText>
             </w:r>
             <w:r>
               <w:rPr>
@@ -4856,7 +4856,7 @@
                 <w:noProof/>
                 <w:webHidden/>
               </w:rPr>
-              <w:t>27</w:t>
+              <w:t>6</w:t>
             </w:r>
             <w:r>
               <w:rPr>
@@ -4879,7 +4879,7 @@
               <w:lang w:eastAsia="es-ES"/>
             </w:rPr>
           </w:pPr>
-          <w:hyperlink w:anchor="_Toc198537553" w:history="1">
+          <w:hyperlink w:anchor="_Toc198638696" w:history="1">
             <w:r>
               <w:rPr>
                 <w:rStyle w:val="Hipervnculo"/>
@@ -4906,7 +4906,7 @@
                 <w:noProof/>
                 <w:webHidden/>
               </w:rPr>
-              <w:instrText xml:space="preserve"> PAGEREF _Toc198537553 \h </w:instrText>
+              <w:instrText xml:space="preserve"> PAGEREF _Toc198638696 \h </w:instrText>
             </w:r>
             <w:r>
               <w:rPr>
@@ -4926,7 +4926,7 @@
                 <w:noProof/>
                 <w:webHidden/>
               </w:rPr>
-              <w:t>28</w:t>
+              <w:t>7</w:t>
             </w:r>
             <w:r>
               <w:rPr>
@@ -4949,7 +4949,7 @@
               <w:lang w:eastAsia="es-ES"/>
             </w:rPr>
           </w:pPr>
-          <w:hyperlink w:anchor="_Toc198537554" w:history="1">
+          <w:hyperlink w:anchor="_Toc198638697" w:history="1">
             <w:r>
               <w:rPr>
                 <w:rStyle w:val="Hipervnculo"/>
@@ -4976,7 +4976,7 @@
                 <w:noProof/>
                 <w:webHidden/>
               </w:rPr>
-              <w:instrText xml:space="preserve"> PAGEREF _Toc198537554 \h </w:instrText>
+              <w:instrText xml:space="preserve"> PAGEREF _Toc198638697 \h </w:instrText>
             </w:r>
             <w:r>
               <w:rPr>
@@ -4996,7 +4996,7 @@
                 <w:noProof/>
                 <w:webHidden/>
               </w:rPr>
-              <w:t>29</w:t>
+              <w:t>8</w:t>
             </w:r>
             <w:r>
               <w:rPr>
@@ -5019,7 +5019,7 @@
               <w:lang w:eastAsia="es-ES"/>
             </w:rPr>
           </w:pPr>
-          <w:hyperlink w:anchor="_Toc198537555" w:history="1">
+          <w:hyperlink w:anchor="_Toc198638698" w:history="1">
             <w:r>
               <w:rPr>
                 <w:rStyle w:val="Hipervnculo"/>
@@ -5046,7 +5046,7 @@
                 <w:noProof/>
                 <w:webHidden/>
               </w:rPr>
-              <w:instrText xml:space="preserve"> PAGEREF _Toc198537555 \h </w:instrText>
+              <w:instrText xml:space="preserve"> PAGEREF _Toc198638698 \h </w:instrText>
             </w:r>
             <w:r>
               <w:rPr>
@@ -5066,7 +5066,7 @@
                 <w:noProof/>
                 <w:webHidden/>
               </w:rPr>
-              <w:t>29</w:t>
+              <w:t>8</w:t>
             </w:r>
             <w:r>
               <w:rPr>
@@ -5089,7 +5089,7 @@
               <w:lang w:eastAsia="es-ES"/>
             </w:rPr>
           </w:pPr>
-          <w:hyperlink w:anchor="_Toc198537556" w:history="1">
+          <w:hyperlink w:anchor="_Toc198638699" w:history="1">
             <w:r>
               <w:rPr>
                 <w:rStyle w:val="Hipervnculo"/>
@@ -5116,7 +5116,7 @@
                 <w:noProof/>
                 <w:webHidden/>
               </w:rPr>
-              <w:instrText xml:space="preserve"> PAGEREF _Toc198537556 \h </w:instrText>
+              <w:instrText xml:space="preserve"> PAGEREF _Toc198638699 \h </w:instrText>
             </w:r>
             <w:r>
               <w:rPr>
@@ -5136,7 +5136,7 @@
                 <w:noProof/>
                 <w:webHidden/>
               </w:rPr>
-              <w:t>29</w:t>
+              <w:t>8</w:t>
             </w:r>
             <w:r>
               <w:rPr>
@@ -5159,7 +5159,7 @@
               <w:lang w:eastAsia="es-ES"/>
             </w:rPr>
           </w:pPr>
-          <w:hyperlink w:anchor="_Toc198537557" w:history="1">
+          <w:hyperlink w:anchor="_Toc198638700" w:history="1">
             <w:r>
               <w:rPr>
                 <w:rStyle w:val="Hipervnculo"/>
@@ -5186,7 +5186,7 @@
                 <w:noProof/>
                 <w:webHidden/>
               </w:rPr>
-              <w:instrText xml:space="preserve"> PAGEREF _Toc198537557 \h </w:instrText>
+              <w:instrText xml:space="preserve"> PAGEREF _Toc198638700 \h </w:instrText>
             </w:r>
             <w:r>
               <w:rPr>
@@ -5206,7 +5206,7 @@
                 <w:noProof/>
                 <w:webHidden/>
               </w:rPr>
-              <w:t>29</w:t>
+              <w:t>9</w:t>
             </w:r>
             <w:r>
               <w:rPr>
@@ -5229,7 +5229,7 @@
               <w:lang w:eastAsia="es-ES"/>
             </w:rPr>
           </w:pPr>
-          <w:hyperlink w:anchor="_Toc198537558" w:history="1">
+          <w:hyperlink w:anchor="_Toc198638701" w:history="1">
             <w:r>
               <w:rPr>
                 <w:rStyle w:val="Hipervnculo"/>
@@ -5256,7 +5256,7 @@
                 <w:noProof/>
                 <w:webHidden/>
               </w:rPr>
-              <w:instrText xml:space="preserve"> PAGEREF _Toc198537558 \h </w:instrText>
+              <w:instrText xml:space="preserve"> PAGEREF _Toc198638701 \h </w:instrText>
             </w:r>
             <w:r>
               <w:rPr>
@@ -5276,7 +5276,7 @@
                 <w:noProof/>
                 <w:webHidden/>
               </w:rPr>
-              <w:t>31</w:t>
+              <w:t>11</w:t>
             </w:r>
             <w:r>
               <w:rPr>
@@ -5299,7 +5299,7 @@
               <w:lang w:eastAsia="es-ES"/>
             </w:rPr>
           </w:pPr>
-          <w:hyperlink w:anchor="_Toc198537559" w:history="1">
+          <w:hyperlink w:anchor="_Toc198638702" w:history="1">
             <w:r>
               <w:rPr>
                 <w:rStyle w:val="Hipervnculo"/>
@@ -5326,7 +5326,7 @@
                 <w:noProof/>
                 <w:webHidden/>
               </w:rPr>
-              <w:instrText xml:space="preserve"> PAGEREF _Toc198537559 \h </w:instrText>
+              <w:instrText xml:space="preserve"> PAGEREF _Toc198638702 \h </w:instrText>
             </w:r>
             <w:r>
               <w:rPr>
@@ -5346,7 +5346,7 @@
                 <w:noProof/>
                 <w:webHidden/>
               </w:rPr>
-              <w:t>32</w:t>
+              <w:t>12</w:t>
             </w:r>
             <w:r>
               <w:rPr>
@@ -5369,7 +5369,7 @@
               <w:lang w:eastAsia="es-ES"/>
             </w:rPr>
           </w:pPr>
-          <w:hyperlink w:anchor="_Toc198537560" w:history="1">
+          <w:hyperlink w:anchor="_Toc198638703" w:history="1">
             <w:r>
               <w:rPr>
                 <w:rStyle w:val="Hipervnculo"/>
@@ -5396,7 +5396,7 @@
                 <w:noProof/>
                 <w:webHidden/>
               </w:rPr>
-              <w:instrText xml:space="preserve"> PAGEREF _Toc198537560 \h </w:instrText>
+              <w:instrText xml:space="preserve"> PAGEREF _Toc198638703 \h </w:instrText>
             </w:r>
             <w:r>
               <w:rPr>
@@ -5416,7 +5416,7 @@
                 <w:noProof/>
                 <w:webHidden/>
               </w:rPr>
-              <w:t>33</w:t>
+              <w:t>13</w:t>
             </w:r>
             <w:r>
               <w:rPr>
@@ -5447,7 +5447,7 @@
       <w:pPr>
         <w:pStyle w:val="Ttulo2"/>
       </w:pPr>
-      <w:bookmarkStart w:id="0" w:name="_Toc198537497"/>
+      <w:bookmarkStart w:id="0" w:name="_Toc198638640"/>
       <w:r>
         <w:t>Tabla de ilustraciones</w:t>
       </w:r>
@@ -5884,7 +5884,7 @@
       <w:pPr>
         <w:pStyle w:val="Ttulo1"/>
       </w:pPr>
-      <w:bookmarkStart w:id="1" w:name="_Toc198537498"/>
+      <w:bookmarkStart w:id="1" w:name="_Toc198638641"/>
       <w:r>
         <w:lastRenderedPageBreak/>
         <w:t>Introducción</w:t>
@@ -5910,15 +5910,7 @@
     </w:p>
     <w:p>
       <w:r>
-        <w:t>Del mismo modo se desea configurar también una interfaz gráfica donde añadir o eliminar datos para su actualización en caso de cambio de ley y una función para guardar cada tabla en un archivo .</w:t>
-      </w:r>
-      <w:proofErr w:type="spellStart"/>
-      <w:r>
-        <w:t>csv</w:t>
-      </w:r>
-      <w:proofErr w:type="spellEnd"/>
-      <w:r>
-        <w:t xml:space="preserve"> en caso de migrar la BBDD a otra aplicación.</w:t>
+        <w:t>Del mismo modo se desea configurar también una interfaz gráfica donde añadir o eliminar datos para su actualización en caso de cambio de ley y una función para guardar cada tabla en un archivo .csv en caso de migrar la BBDD a otra aplicación.</w:t>
       </w:r>
     </w:p>
     <w:p>
@@ -6061,7 +6053,7 @@
       <w:pPr>
         <w:pStyle w:val="Ttulo1"/>
       </w:pPr>
-      <w:bookmarkStart w:id="2" w:name="_Toc198537499"/>
+      <w:bookmarkStart w:id="2" w:name="_Toc198638642"/>
       <w:r>
         <w:t>Análisis de las posibilidades</w:t>
       </w:r>
@@ -6074,7 +6066,7 @@
       <w:bookmarkStart w:id="3" w:name="_Toc49341786"/>
       <w:bookmarkStart w:id="4" w:name="_Toc170148317"/>
       <w:bookmarkStart w:id="5" w:name="_Toc170148632"/>
-      <w:bookmarkStart w:id="6" w:name="_Toc198537500"/>
+      <w:bookmarkStart w:id="6" w:name="_Toc198638643"/>
       <w:r>
         <w:t>Uso de una hoja Excel / manual</w:t>
       </w:r>
@@ -6102,7 +6094,7 @@
       <w:bookmarkStart w:id="7" w:name="_Toc49341787"/>
       <w:bookmarkStart w:id="8" w:name="_Toc170148318"/>
       <w:bookmarkStart w:id="9" w:name="_Toc170148633"/>
-      <w:bookmarkStart w:id="10" w:name="_Toc198537501"/>
+      <w:bookmarkStart w:id="10" w:name="_Toc198638644"/>
       <w:r>
         <w:t xml:space="preserve">Uso de </w:t>
       </w:r>
@@ -6110,11 +6102,9 @@
       <w:r>
         <w:t>una Base de datos y programación de la misma (</w:t>
       </w:r>
-      <w:proofErr w:type="spellStart"/>
       <w:r>
         <w:t>MariaDB</w:t>
       </w:r>
-      <w:proofErr w:type="spellEnd"/>
       <w:r>
         <w:t>)</w:t>
       </w:r>
@@ -6284,7 +6274,7 @@
       <w:bookmarkStart w:id="11" w:name="_Toc49341788"/>
       <w:bookmarkStart w:id="12" w:name="_Toc170148319"/>
       <w:bookmarkStart w:id="13" w:name="_Toc170148634"/>
-      <w:bookmarkStart w:id="14" w:name="_Toc198537502"/>
+      <w:bookmarkStart w:id="14" w:name="_Toc198638645"/>
       <w:r>
         <w:t>Creación de una aplicación propia</w:t>
       </w:r>
@@ -6329,7 +6319,7 @@
       <w:bookmarkStart w:id="15" w:name="_Toc49341789"/>
       <w:bookmarkStart w:id="16" w:name="_Toc170148320"/>
       <w:bookmarkStart w:id="17" w:name="_Toc170148635"/>
-      <w:bookmarkStart w:id="18" w:name="_Toc198537503"/>
+      <w:bookmarkStart w:id="18" w:name="_Toc198638646"/>
       <w:r>
         <w:t>Objetivo</w:t>
       </w:r>
@@ -6360,11 +6350,9 @@
       <w:r>
         <w:t xml:space="preserve">a la vez mejore la gestión de las mismas por parte </w:t>
       </w:r>
-      <w:proofErr w:type="spellStart"/>
-      <w:r>
-        <w:t>de el</w:t>
-      </w:r>
-      <w:proofErr w:type="spellEnd"/>
+      <w:r>
+        <w:t>del</w:t>
+      </w:r>
       <w:r>
         <w:t xml:space="preserve"> profesorado</w:t>
       </w:r>
@@ -6377,7 +6365,7 @@
     <w:p/>
     <w:p/>
     <w:p/>
-    <w:bookmarkStart w:id="19" w:name="_Toc198537504" w:displacedByCustomXml="next"/>
+    <w:bookmarkStart w:id="19" w:name="_Toc198638647" w:displacedByCustomXml="next"/>
     <w:bookmarkStart w:id="20" w:name="_Toc170148636" w:displacedByCustomXml="next"/>
     <w:bookmarkStart w:id="21" w:name="_Toc170148321" w:displacedByCustomXml="next"/>
     <w:bookmarkStart w:id="22" w:name="_Toc49341790" w:displacedByCustomXml="next"/>
@@ -6789,7 +6777,7 @@
       <w:bookmarkStart w:id="23" w:name="_Toc49341791"/>
       <w:bookmarkStart w:id="24" w:name="_Toc170148322"/>
       <w:bookmarkStart w:id="25" w:name="_Toc170148637"/>
-      <w:bookmarkStart w:id="26" w:name="_Toc198537505"/>
+      <w:bookmarkStart w:id="26" w:name="_Toc198638648"/>
       <w:r>
         <w:lastRenderedPageBreak/>
         <w:t>Requerimientos software y hardware</w:t>
@@ -6860,30 +6848,12 @@
             <w:r>
               <w:t xml:space="preserve">IDE para desarrollo </w:t>
             </w:r>
-            <w:proofErr w:type="gramStart"/>
-            <w:r>
-              <w:t>P</w:t>
-            </w:r>
-            <w:r>
-              <w:t>ython</w:t>
-            </w:r>
-            <w:r>
-              <w:t xml:space="preserve">  (</w:t>
-            </w:r>
-            <w:proofErr w:type="spellStart"/>
-            <w:proofErr w:type="gramEnd"/>
-            <w:r>
-              <w:t>VScode</w:t>
-            </w:r>
-            <w:proofErr w:type="spellEnd"/>
-            <w:r>
-              <w:t>/</w:t>
-            </w:r>
-            <w:proofErr w:type="spellStart"/>
-            <w:r>
-              <w:t>Pycharm</w:t>
-            </w:r>
-            <w:proofErr w:type="spellEnd"/>
+            <w:r>
+              <w:t>Python (</w:t>
+            </w:r>
+            <w:r>
+              <w:t>VScode/Pycharm</w:t>
+            </w:r>
             <w:r>
               <w:t>)</w:t>
             </w:r>
@@ -6959,24 +6929,15 @@
             <w:tcW w:w="6969" w:type="dxa"/>
           </w:tcPr>
           <w:p>
-            <w:proofErr w:type="spellStart"/>
-            <w:r>
-              <w:t>Mysql</w:t>
-            </w:r>
-            <w:proofErr w:type="spellEnd"/>
+            <w:r>
+              <w:t>MySQL</w:t>
+            </w:r>
             <w:r>
               <w:t xml:space="preserve"> 8.2 – </w:t>
             </w:r>
-            <w:proofErr w:type="spellStart"/>
-            <w:proofErr w:type="gramStart"/>
-            <w:r>
-              <w:t>MariaDB</w:t>
-            </w:r>
-            <w:proofErr w:type="spellEnd"/>
-            <w:r>
-              <w:t xml:space="preserve">  compatible</w:t>
-            </w:r>
-            <w:proofErr w:type="gramEnd"/>
+            <w:r>
+              <w:t>MariaDB compatible</w:t>
+            </w:r>
           </w:p>
         </w:tc>
       </w:tr>
@@ -7069,11 +7030,9 @@
             <w:r>
               <w:t xml:space="preserve">Servidor web con </w:t>
             </w:r>
-            <w:proofErr w:type="spellStart"/>
             <w:r>
               <w:t>MariaDB</w:t>
             </w:r>
-            <w:proofErr w:type="spellEnd"/>
             <w:r>
               <w:t xml:space="preserve"> 10.4.32</w:t>
             </w:r>
@@ -7099,18 +7058,37 @@
           </w:tcPr>
           <w:p>
             <w:r>
-              <w:t xml:space="preserve">Un usuario de acceso a </w:t>
-            </w:r>
-            <w:proofErr w:type="spellStart"/>
-            <w:r>
-              <w:t>M</w:t>
+              <w:t>Un usuario de acceso a M</w:t>
             </w:r>
             <w:r>
               <w:t>ariaDB</w:t>
             </w:r>
-            <w:proofErr w:type="spellEnd"/>
             <w:r>
               <w:t xml:space="preserve"> independiente y BBDD propia</w:t>
+            </w:r>
+          </w:p>
+        </w:tc>
+      </w:tr>
+      <w:tr>
+        <w:tc>
+          <w:tcPr>
+            <w:tcW w:w="1525" w:type="dxa"/>
+          </w:tcPr>
+          <w:p>
+            <w:pPr>
+              <w:rPr>
+                <w:color w:val="FF0000"/>
+              </w:rPr>
+            </w:pPr>
+          </w:p>
+        </w:tc>
+        <w:tc>
+          <w:tcPr>
+            <w:tcW w:w="6969" w:type="dxa"/>
+          </w:tcPr>
+          <w:p>
+            <w:r>
+              <w:t>Librerías necesarias: requirements.txt</w:t>
             </w:r>
           </w:p>
         </w:tc>
@@ -7203,7 +7181,7 @@
       <w:bookmarkStart w:id="27" w:name="_Toc49341792"/>
       <w:bookmarkStart w:id="28" w:name="_Toc170148323"/>
       <w:bookmarkStart w:id="29" w:name="_Toc170148638"/>
-      <w:bookmarkStart w:id="30" w:name="_Toc198537506"/>
+      <w:bookmarkStart w:id="30" w:name="_Toc198638649"/>
       <w:r>
         <w:t>Estudio de viabilidad</w:t>
       </w:r>
@@ -7219,7 +7197,7 @@
       <w:bookmarkStart w:id="31" w:name="_Toc49341793"/>
       <w:bookmarkStart w:id="32" w:name="_Toc170148324"/>
       <w:bookmarkStart w:id="33" w:name="_Toc170148639"/>
-      <w:bookmarkStart w:id="34" w:name="_Toc198537507"/>
+      <w:bookmarkStart w:id="34" w:name="_Toc198638650"/>
       <w:r>
         <w:t>Técnica</w:t>
       </w:r>
@@ -7285,7 +7263,7 @@
       <w:bookmarkStart w:id="35" w:name="_Toc49341794"/>
       <w:bookmarkStart w:id="36" w:name="_Toc170148325"/>
       <w:bookmarkStart w:id="37" w:name="_Toc170148640"/>
-      <w:bookmarkStart w:id="38" w:name="_Toc198537508"/>
+      <w:bookmarkStart w:id="38" w:name="_Toc198638651"/>
       <w:r>
         <w:t>Económica</w:t>
       </w:r>
@@ -7347,11 +7325,9 @@
       <w:r>
         <w:t xml:space="preserve">Sería imprescindible la compra del software de desarrollo </w:t>
       </w:r>
-      <w:proofErr w:type="spellStart"/>
       <w:r>
         <w:t>PyCharm</w:t>
       </w:r>
-      <w:proofErr w:type="spellEnd"/>
       <w:r>
         <w:t xml:space="preserve"> con una licencia profesional.</w:t>
       </w:r>
@@ -7386,7 +7362,7 @@
       <w:bookmarkStart w:id="39" w:name="_Toc49341795"/>
       <w:bookmarkStart w:id="40" w:name="_Toc170148326"/>
       <w:bookmarkStart w:id="41" w:name="_Toc170148641"/>
-      <w:bookmarkStart w:id="42" w:name="_Toc198537509"/>
+      <w:bookmarkStart w:id="42" w:name="_Toc198638652"/>
       <w:r>
         <w:t>Operativa</w:t>
       </w:r>
@@ -7417,9 +7393,8 @@
       <w:bookmarkStart w:id="43" w:name="_Toc49341796"/>
       <w:bookmarkStart w:id="44" w:name="_Toc170148327"/>
       <w:bookmarkStart w:id="45" w:name="_Toc170148642"/>
-      <w:bookmarkStart w:id="46" w:name="_Toc198537510"/>
-      <w:r>
-        <w:lastRenderedPageBreak/>
+      <w:bookmarkStart w:id="46" w:name="_Toc198638653"/>
+      <w:r>
         <w:t>Legal</w:t>
       </w:r>
       <w:bookmarkEnd w:id="43"/>
@@ -7516,7 +7491,7 @@
       <w:bookmarkStart w:id="47" w:name="_Toc49341797"/>
       <w:bookmarkStart w:id="48" w:name="_Toc170148328"/>
       <w:bookmarkStart w:id="49" w:name="_Toc170148643"/>
-      <w:bookmarkStart w:id="50" w:name="_Toc198537511"/>
+      <w:bookmarkStart w:id="50" w:name="_Toc198638654"/>
       <w:r>
         <w:t>Planificación del Proyecto</w:t>
       </w:r>
@@ -7565,7 +7540,6 @@
       <w:bookmarkStart w:id="51" w:name="_Toc49341798"/>
       <w:bookmarkStart w:id="52" w:name="_Toc170148329"/>
       <w:bookmarkStart w:id="53" w:name="_Toc170148644"/>
-      <w:bookmarkStart w:id="54" w:name="_Toc198537512"/>
     </w:p>
     <w:p/>
     <w:p/>
@@ -7580,6 +7554,7 @@
       <w:pPr>
         <w:pStyle w:val="Ttulo2"/>
       </w:pPr>
+      <w:bookmarkStart w:id="54" w:name="_Toc198638655"/>
       <w:r>
         <w:t>Secuenciación de las fases del proyecto</w:t>
       </w:r>
@@ -7649,7 +7624,7 @@
       <w:bookmarkStart w:id="55" w:name="_Toc49341799"/>
       <w:bookmarkStart w:id="56" w:name="_Toc170148330"/>
       <w:bookmarkStart w:id="57" w:name="_Toc170148645"/>
-      <w:bookmarkStart w:id="58" w:name="_Toc198537513"/>
+      <w:bookmarkStart w:id="58" w:name="_Toc198638656"/>
       <w:r>
         <w:t>Planificación de recursos y tiempos</w:t>
       </w:r>
@@ -7764,7 +7739,7 @@
           <w:szCs w:val="144"/>
         </w:rPr>
       </w:pPr>
-      <w:bookmarkStart w:id="59" w:name="_Toc198537514"/>
+      <w:bookmarkStart w:id="59" w:name="_Toc198638657"/>
       <w:r>
         <w:rPr>
           <w:sz w:val="144"/>
@@ -7784,7 +7759,7 @@
       <w:pPr>
         <w:pStyle w:val="Ttulo1"/>
       </w:pPr>
-      <w:bookmarkStart w:id="60" w:name="_Toc198537515"/>
+      <w:bookmarkStart w:id="60" w:name="_Toc198638658"/>
       <w:r>
         <w:lastRenderedPageBreak/>
         <w:t>Casos de uso</w:t>
@@ -7795,7 +7770,7 @@
       <w:pPr>
         <w:pStyle w:val="Ttulo3"/>
       </w:pPr>
-      <w:bookmarkStart w:id="61" w:name="_Toc198537516"/>
+      <w:bookmarkStart w:id="61" w:name="_Toc198638659"/>
       <w:r>
         <w:t>Carga de datos (RF1 Y RF2)</w:t>
       </w:r>
@@ -7862,7 +7837,7 @@
       <w:pPr>
         <w:pStyle w:val="Ttulo3"/>
       </w:pPr>
-      <w:bookmarkStart w:id="62" w:name="_Toc198537517"/>
+      <w:bookmarkStart w:id="62" w:name="_Toc198638660"/>
       <w:r>
         <w:t>Gestión de datos (RF3 Y RF6)</w:t>
       </w:r>
@@ -7929,7 +7904,7 @@
       <w:pPr>
         <w:pStyle w:val="Ttulo3"/>
       </w:pPr>
-      <w:bookmarkStart w:id="63" w:name="_Toc198537518"/>
+      <w:bookmarkStart w:id="63" w:name="_Toc198638661"/>
       <w:r>
         <w:t>Interfaz gráfica</w:t>
       </w:r>
@@ -7999,7 +7974,7 @@
       <w:pPr>
         <w:pStyle w:val="Ttulo3"/>
       </w:pPr>
-      <w:bookmarkStart w:id="64" w:name="_Toc198537519"/>
+      <w:bookmarkStart w:id="64" w:name="_Toc198638662"/>
       <w:r>
         <w:t>Gestor de búsquedas (RF5)</w:t>
       </w:r>
@@ -8098,7 +8073,7 @@
       <w:pPr>
         <w:pStyle w:val="Ttulo3"/>
       </w:pPr>
-      <w:bookmarkStart w:id="65" w:name="_Toc198537520"/>
+      <w:bookmarkStart w:id="65" w:name="_Toc198638663"/>
       <w:r>
         <w:lastRenderedPageBreak/>
         <w:t>Conservación de datos (RF8)</w:t>
@@ -8166,7 +8141,7 @@
       <w:pPr>
         <w:pStyle w:val="Ttulo1"/>
       </w:pPr>
-      <w:bookmarkStart w:id="66" w:name="_Toc198537521"/>
+      <w:bookmarkStart w:id="66" w:name="_Toc198638664"/>
       <w:r>
         <w:t>Descripción de los casos de uso</w:t>
       </w:r>
@@ -8176,7 +8151,7 @@
       <w:pPr>
         <w:pStyle w:val="Ttulo2"/>
       </w:pPr>
-      <w:bookmarkStart w:id="67" w:name="_Toc198537522"/>
+      <w:bookmarkStart w:id="67" w:name="_Toc198638665"/>
       <w:r>
         <w:t>Carga de datos</w:t>
       </w:r>
@@ -8213,14 +8188,12 @@
                 <w:b/>
               </w:rPr>
             </w:pPr>
-            <w:proofErr w:type="spellStart"/>
             <w:r>
               <w:rPr>
                 <w:b/>
               </w:rPr>
               <w:t>Login</w:t>
             </w:r>
-            <w:proofErr w:type="spellEnd"/>
           </w:p>
         </w:tc>
       </w:tr>
@@ -8454,7 +8427,7 @@
       <w:pPr>
         <w:pStyle w:val="Ttulo2"/>
       </w:pPr>
-      <w:bookmarkStart w:id="68" w:name="_Toc198537523"/>
+      <w:bookmarkStart w:id="68" w:name="_Toc198638666"/>
       <w:r>
         <w:t>Gestión de datos</w:t>
       </w:r>
@@ -8491,14 +8464,12 @@
                 <w:b/>
               </w:rPr>
             </w:pPr>
-            <w:proofErr w:type="spellStart"/>
             <w:r>
               <w:rPr>
                 <w:b/>
               </w:rPr>
               <w:t>Login</w:t>
             </w:r>
-            <w:proofErr w:type="spellEnd"/>
           </w:p>
         </w:tc>
       </w:tr>
@@ -9067,14 +9038,12 @@
                 <w:b/>
               </w:rPr>
             </w:pPr>
-            <w:proofErr w:type="spellStart"/>
             <w:r>
               <w:rPr>
                 <w:b/>
               </w:rPr>
               <w:t>logout</w:t>
             </w:r>
-            <w:proofErr w:type="spellEnd"/>
           </w:p>
         </w:tc>
       </w:tr>
@@ -9158,7 +9127,7 @@
       <w:pPr>
         <w:pStyle w:val="Ttulo2"/>
       </w:pPr>
-      <w:bookmarkStart w:id="69" w:name="_Toc198537524"/>
+      <w:bookmarkStart w:id="69" w:name="_Toc198638667"/>
       <w:r>
         <w:t>Interfaz gráfica</w:t>
       </w:r>
@@ -9196,14 +9165,12 @@
                 <w:b/>
               </w:rPr>
             </w:pPr>
-            <w:proofErr w:type="spellStart"/>
             <w:r>
               <w:rPr>
                 <w:b/>
               </w:rPr>
               <w:t>Login</w:t>
             </w:r>
-            <w:proofErr w:type="spellEnd"/>
           </w:p>
         </w:tc>
       </w:tr>
@@ -9597,14 +9564,12 @@
                 <w:b/>
               </w:rPr>
             </w:pPr>
-            <w:proofErr w:type="spellStart"/>
             <w:r>
               <w:rPr>
                 <w:b/>
               </w:rPr>
               <w:t>logout</w:t>
             </w:r>
-            <w:proofErr w:type="spellEnd"/>
           </w:p>
         </w:tc>
       </w:tr>
@@ -9688,7 +9653,7 @@
       <w:pPr>
         <w:pStyle w:val="Ttulo2"/>
       </w:pPr>
-      <w:bookmarkStart w:id="71" w:name="_Toc198537525"/>
+      <w:bookmarkStart w:id="71" w:name="_Toc198638668"/>
       <w:r>
         <w:t>Gestor de búsquedas</w:t>
       </w:r>
@@ -9725,14 +9690,12 @@
                 <w:b/>
               </w:rPr>
             </w:pPr>
-            <w:proofErr w:type="spellStart"/>
             <w:r>
               <w:rPr>
                 <w:b/>
               </w:rPr>
               <w:t>Login</w:t>
             </w:r>
-            <w:proofErr w:type="spellEnd"/>
           </w:p>
         </w:tc>
       </w:tr>
@@ -9987,14 +9950,12 @@
               </w:rPr>
               <w:t xml:space="preserve">Gestor de </w:t>
             </w:r>
-            <w:proofErr w:type="spellStart"/>
             <w:r>
               <w:rPr>
                 <w:b/>
               </w:rPr>
-              <w:t>busquedas</w:t>
-            </w:r>
-            <w:proofErr w:type="spellEnd"/>
+              <w:t>búsquedas</w:t>
+            </w:r>
           </w:p>
         </w:tc>
       </w:tr>
@@ -10134,14 +10095,12 @@
                 <w:b/>
               </w:rPr>
             </w:pPr>
-            <w:proofErr w:type="spellStart"/>
             <w:r>
               <w:rPr>
                 <w:b/>
               </w:rPr>
               <w:t>logout</w:t>
             </w:r>
-            <w:proofErr w:type="spellEnd"/>
           </w:p>
         </w:tc>
       </w:tr>
@@ -10225,7 +10184,7 @@
       <w:pPr>
         <w:pStyle w:val="Ttulo2"/>
       </w:pPr>
-      <w:bookmarkStart w:id="72" w:name="_Toc198537526"/>
+      <w:bookmarkStart w:id="72" w:name="_Toc198638669"/>
       <w:r>
         <w:t>Conservación de datos</w:t>
       </w:r>
@@ -10262,14 +10221,12 @@
                 <w:b/>
               </w:rPr>
             </w:pPr>
-            <w:proofErr w:type="spellStart"/>
             <w:r>
               <w:rPr>
                 <w:b/>
               </w:rPr>
               <w:t>Login</w:t>
             </w:r>
-            <w:proofErr w:type="spellEnd"/>
           </w:p>
         </w:tc>
       </w:tr>
@@ -10667,16 +10624,8 @@
               <w:rPr>
                 <w:b/>
               </w:rPr>
-              <w:t>Guardar .</w:t>
-            </w:r>
-            <w:proofErr w:type="spellStart"/>
-            <w:r>
-              <w:rPr>
-                <w:b/>
-              </w:rPr>
-              <w:t>csv</w:t>
-            </w:r>
-            <w:proofErr w:type="spellEnd"/>
+              <w:t>Guardar .csv</w:t>
+            </w:r>
           </w:p>
         </w:tc>
       </w:tr>
@@ -10735,21 +10684,7 @@
               <w:rPr>
                 <w:bCs/>
               </w:rPr>
-              <w:t>Se guarda como archivo .</w:t>
-            </w:r>
-            <w:proofErr w:type="spellStart"/>
-            <w:r>
-              <w:rPr>
-                <w:bCs/>
-              </w:rPr>
-              <w:t>csv</w:t>
-            </w:r>
-            <w:proofErr w:type="spellEnd"/>
-            <w:r>
-              <w:rPr>
-                <w:bCs/>
-              </w:rPr>
-              <w:t xml:space="preserve"> la tabla seleccionada para exportar la BBDD o crear una copia de seguridad</w:t>
+              <w:t>Se guarda como archivo .csv la tabla seleccionada para exportar la BBDD o crear una copia de seguridad</w:t>
             </w:r>
           </w:p>
         </w:tc>
@@ -10901,7 +10836,7 @@
       <w:pPr>
         <w:pStyle w:val="Ttulo1"/>
       </w:pPr>
-      <w:bookmarkStart w:id="73" w:name="_Toc198537527"/>
+      <w:bookmarkStart w:id="73" w:name="_Toc198638670"/>
       <w:r>
         <w:lastRenderedPageBreak/>
         <w:t>Diagrama conceptual</w:t>
@@ -10978,7 +10913,7 @@
       <w:pPr>
         <w:pStyle w:val="Ttulo1"/>
       </w:pPr>
-      <w:bookmarkStart w:id="74" w:name="_Toc198537528"/>
+      <w:bookmarkStart w:id="74" w:name="_Toc198638671"/>
       <w:r>
         <w:t>Diagrama de clases</w:t>
       </w:r>
@@ -10994,11 +10929,9 @@
       <w:r>
         <w:t xml:space="preserve">**El diagrama de clases se encuentra referenciado en el </w:t>
       </w:r>
-      <w:proofErr w:type="spellStart"/>
-      <w:r>
-        <w:t>github</w:t>
-      </w:r>
-      <w:proofErr w:type="spellEnd"/>
+      <w:r>
+        <w:t>GitHub</w:t>
+      </w:r>
       <w:r>
         <w:t xml:space="preserve"> para su visualización a tamaño completo y con </w:t>
       </w:r>
@@ -11013,7 +10946,7 @@
       <w:pPr>
         <w:pStyle w:val="Ttulo1"/>
       </w:pPr>
-      <w:bookmarkStart w:id="75" w:name="_Toc198537529"/>
+      <w:bookmarkStart w:id="75" w:name="_Toc198638672"/>
       <w:r>
         <w:lastRenderedPageBreak/>
         <w:t>Diagrama de actividade</w:t>
@@ -11027,7 +10960,7 @@
       <w:pPr>
         <w:pStyle w:val="Ttulo2"/>
       </w:pPr>
-      <w:bookmarkStart w:id="76" w:name="_Toc198537530"/>
+      <w:bookmarkStart w:id="76" w:name="_Toc198638673"/>
       <w:r>
         <w:t>Diagrama general</w:t>
       </w:r>
@@ -11103,7 +11036,7 @@
       <w:pPr>
         <w:pStyle w:val="Ttulo2"/>
       </w:pPr>
-      <w:bookmarkStart w:id="77" w:name="_Toc198537531"/>
+      <w:bookmarkStart w:id="77" w:name="_Toc198638674"/>
       <w:r>
         <w:lastRenderedPageBreak/>
         <w:t>Diagrama modificación de datos</w:t>
@@ -11171,7 +11104,7 @@
       <w:pPr>
         <w:pStyle w:val="Ttulo2"/>
       </w:pPr>
-      <w:bookmarkStart w:id="78" w:name="_Toc198537532"/>
+      <w:bookmarkStart w:id="78" w:name="_Toc198638675"/>
       <w:r>
         <w:t>Diagrama preservación</w:t>
       </w:r>
@@ -11238,7 +11171,7 @@
       <w:pPr>
         <w:pStyle w:val="Ttulo1"/>
       </w:pPr>
-      <w:bookmarkStart w:id="79" w:name="_Toc198537533"/>
+      <w:bookmarkStart w:id="79" w:name="_Toc198638676"/>
       <w:r>
         <w:lastRenderedPageBreak/>
         <w:t>Esquema entidad-relación</w:t>
@@ -11298,7 +11231,7 @@
       <w:pPr>
         <w:pStyle w:val="Ttulo1"/>
       </w:pPr>
-      <w:bookmarkStart w:id="80" w:name="_Toc198537534"/>
+      <w:bookmarkStart w:id="80" w:name="_Toc198638677"/>
       <w:r>
         <w:t>Modelo relacional y normalización</w:t>
       </w:r>
@@ -11352,11 +11285,9 @@
       <w:r>
         <w:t xml:space="preserve">En un futuro, una materia no podrá ser varias optativas, por lo que nunca será una relación </w:t>
       </w:r>
-      <w:proofErr w:type="gramStart"/>
-      <w:r>
-        <w:t>N:M.</w:t>
-      </w:r>
-      <w:proofErr w:type="gramEnd"/>
+      <w:r>
+        <w:t>N: M.</w:t>
+      </w:r>
     </w:p>
     <w:p>
       <w:pPr>
@@ -11602,11 +11533,9 @@
       <w:r>
         <w:t xml:space="preserve">Una materia solo se impartirá en varios cursos, y un curso siempre tendrá varias materias. Por lo que siempre será una relación </w:t>
       </w:r>
-      <w:proofErr w:type="gramStart"/>
-      <w:r>
-        <w:t>1:N.</w:t>
-      </w:r>
-      <w:proofErr w:type="gramEnd"/>
+      <w:r>
+        <w:t>1: N.</w:t>
+      </w:r>
     </w:p>
     <w:p>
       <w:pPr>
@@ -11685,7 +11614,7 @@
           <w:szCs w:val="144"/>
         </w:rPr>
       </w:pPr>
-      <w:bookmarkStart w:id="81" w:name="_Toc198537535"/>
+      <w:bookmarkStart w:id="81" w:name="_Toc198638678"/>
       <w:r>
         <w:rPr>
           <w:sz w:val="144"/>
@@ -11705,7 +11634,7 @@
       <w:pPr>
         <w:pStyle w:val="Ttulo1"/>
       </w:pPr>
-      <w:bookmarkStart w:id="82" w:name="_Toc198537536"/>
+      <w:bookmarkStart w:id="82" w:name="_Toc198638679"/>
       <w:r>
         <w:lastRenderedPageBreak/>
         <w:t>Diseño físico de la base de datos</w:t>
@@ -11716,7 +11645,7 @@
       <w:pPr>
         <w:pStyle w:val="Ttulo2"/>
       </w:pPr>
-      <w:bookmarkStart w:id="83" w:name="_Toc198537537"/>
+      <w:bookmarkStart w:id="83" w:name="_Toc198638680"/>
       <w:r>
         <w:t>Cursos</w:t>
       </w:r>
@@ -11781,7 +11710,7 @@
       <w:pPr>
         <w:pStyle w:val="Ttulo2"/>
       </w:pPr>
-      <w:bookmarkStart w:id="84" w:name="_Toc198537538"/>
+      <w:bookmarkStart w:id="84" w:name="_Toc198638681"/>
       <w:r>
         <w:t>Departamentos</w:t>
       </w:r>
@@ -11846,7 +11775,7 @@
       <w:pPr>
         <w:pStyle w:val="Ttulo2"/>
       </w:pPr>
-      <w:bookmarkStart w:id="85" w:name="_Toc198537539"/>
+      <w:bookmarkStart w:id="85" w:name="_Toc198638682"/>
       <w:r>
         <w:t>Especialidades</w:t>
       </w:r>
@@ -11911,7 +11840,7 @@
       <w:pPr>
         <w:pStyle w:val="Ttulo2"/>
       </w:pPr>
-      <w:bookmarkStart w:id="86" w:name="_Toc198537540"/>
+      <w:bookmarkStart w:id="86" w:name="_Toc198638683"/>
       <w:r>
         <w:t>Materias</w:t>
       </w:r>
@@ -11976,7 +11905,7 @@
       <w:pPr>
         <w:pStyle w:val="Ttulo2"/>
       </w:pPr>
-      <w:bookmarkStart w:id="87" w:name="_Toc198537541"/>
+      <w:bookmarkStart w:id="87" w:name="_Toc198638684"/>
       <w:r>
         <w:t>Optativas</w:t>
       </w:r>
@@ -12041,13 +11970,11 @@
       <w:pPr>
         <w:pStyle w:val="Ttulo2"/>
       </w:pPr>
-      <w:bookmarkStart w:id="88" w:name="_Toc198537542"/>
-      <w:proofErr w:type="spellStart"/>
+      <w:bookmarkStart w:id="88" w:name="_Toc198638685"/>
       <w:r>
         <w:t>Tipos_asignatura</w:t>
       </w:r>
       <w:bookmarkEnd w:id="88"/>
-      <w:proofErr w:type="spellEnd"/>
     </w:p>
     <w:p>
       <w:r>
@@ -12108,7 +12035,7 @@
       <w:pPr>
         <w:pStyle w:val="Ttulo2"/>
       </w:pPr>
-      <w:bookmarkStart w:id="89" w:name="_Toc198537543"/>
+      <w:bookmarkStart w:id="89" w:name="_Toc198638686"/>
       <w:r>
         <w:t>Turnos</w:t>
       </w:r>
@@ -12182,12 +12109,26 @@
       <w:pPr>
         <w:pStyle w:val="Ttulo1"/>
       </w:pPr>
-      <w:bookmarkStart w:id="90" w:name="_Toc198537544"/>
+      <w:bookmarkStart w:id="90" w:name="_Toc198638687"/>
       <w:r>
         <w:lastRenderedPageBreak/>
         <w:t>Estructura de almacenamiento</w:t>
       </w:r>
       <w:bookmarkEnd w:id="90"/>
+    </w:p>
+    <w:p>
+      <w:pPr>
+        <w:sectPr>
+          <w:headerReference w:type="default" r:id="rId29"/>
+          <w:footerReference w:type="default" r:id="rId30"/>
+          <w:pgSz w:w="11906" w:h="16838"/>
+          <w:pgMar w:top="1417" w:right="1701" w:bottom="1417" w:left="1701" w:header="708" w:footer="708" w:gutter="0"/>
+          <w:pgNumType w:start="0"/>
+          <w:cols w:space="708"/>
+          <w:titlePg/>
+          <w:docGrid w:linePitch="360"/>
+        </w:sectPr>
+      </w:pPr>
     </w:p>
     <w:p/>
     <w:p>
@@ -12196,10 +12137,10 @@
           <w:noProof/>
         </w:rPr>
         <w:drawing>
-          <wp:inline distT="0" distB="0" distL="0" distR="0" wp14:anchorId="3AED6589" wp14:editId="072E9096">
-            <wp:extent cx="2171700" cy="7660178"/>
+          <wp:inline distT="0" distB="0" distL="0" distR="0" wp14:anchorId="6A8D8B95" wp14:editId="23A0ACE0">
+            <wp:extent cx="2062784" cy="4972050"/>
             <wp:effectExtent l="0" t="0" r="0" b="0"/>
-            <wp:docPr id="26" name="Imagen 26"/>
+            <wp:docPr id="33" name="Imagen 33"/>
             <wp:cNvGraphicFramePr>
               <a:graphicFrameLocks xmlns:a="http://schemas.openxmlformats.org/drawingml/2006/main" noChangeAspect="1"/>
             </wp:cNvGraphicFramePr>
@@ -12207,13 +12148,13 @@
               <a:graphicData uri="http://schemas.openxmlformats.org/drawingml/2006/picture">
                 <pic:pic xmlns:pic="http://schemas.openxmlformats.org/drawingml/2006/picture">
                   <pic:nvPicPr>
-                    <pic:cNvPr id="0" name="Picture 2"/>
+                    <pic:cNvPr id="0" name="Picture 3"/>
                     <pic:cNvPicPr>
                       <a:picLocks noChangeAspect="1" noChangeArrowheads="1"/>
                     </pic:cNvPicPr>
                   </pic:nvPicPr>
                   <pic:blipFill>
-                    <a:blip r:embed="rId29">
+                    <a:blip r:embed="rId31">
                       <a:extLst>
                         <a:ext uri="{28A0092B-C50C-407E-A947-70E740481C1C}">
                           <a14:useLocalDpi xmlns:a14="http://schemas.microsoft.com/office/drawing/2010/main" val="0"/>
@@ -12228,12 +12169,15 @@
                   <pic:spPr bwMode="auto">
                     <a:xfrm>
                       <a:off x="0" y="0"/>
-                      <a:ext cx="2172596" cy="7663338"/>
+                      <a:ext cx="2066921" cy="4982021"/>
                     </a:xfrm>
                     <a:prstGeom prst="rect">
                       <a:avLst/>
                     </a:prstGeom>
                     <a:noFill/>
+                    <a:ln>
+                      <a:noFill/>
+                    </a:ln>
                   </pic:spPr>
                 </pic:pic>
               </a:graphicData>
@@ -12243,114 +12187,116 @@
       </w:r>
     </w:p>
     <w:p/>
+    <w:p>
+      <w:r>
+        <w:t>Dentro del directorio de controladores tenemos archivos de control y el directorio lib el cual contiene todas las clases necesarias para la manipulación de las tablas.</w:t>
+      </w:r>
+    </w:p>
+    <w:p>
+      <w:r>
+        <w:t>En el fichero recursos contamos con archivos .png que hemos usado para la interfaz.</w:t>
+      </w:r>
+    </w:p>
+    <w:p>
+      <w:r>
+        <w:t>En el fichero vistas hemos guardado archivos de documentación y la propia app, además de eso tenemos el fichero ui donde tenemos los archivos de control de la interfaz grafica y la codificación de la ui</w:t>
+      </w:r>
+    </w:p>
     <w:p/>
     <w:p>
       <w:pPr>
         <w:pStyle w:val="Ttulo1"/>
-      </w:pPr>
-      <w:bookmarkStart w:id="91" w:name="_Toc198537545"/>
+        <w:sectPr>
+          <w:type w:val="continuous"/>
+          <w:pgSz w:w="11906" w:h="16838"/>
+          <w:pgMar w:top="1417" w:right="1701" w:bottom="1417" w:left="1701" w:header="708" w:footer="708" w:gutter="0"/>
+          <w:pgNumType w:start="0"/>
+          <w:cols w:num="2" w:space="708"/>
+          <w:titlePg/>
+          <w:docGrid w:linePitch="360"/>
+        </w:sectPr>
+      </w:pPr>
+    </w:p>
+    <w:p>
+      <w:pPr>
+        <w:pStyle w:val="Ttulo1"/>
+      </w:pPr>
+      <w:bookmarkStart w:id="91" w:name="_Toc198638688"/>
+      <w:r>
+        <w:t>Diseño de la estructura de clases y librerías (diagrama de clases)</w:t>
+      </w:r>
+      <w:bookmarkEnd w:id="91"/>
+    </w:p>
+    <w:p>
+      <w:r>
+        <w:t xml:space="preserve">*El diagrama de clases se encuentra dentro del </w:t>
+      </w:r>
+      <w:r>
+        <w:t>GitHub</w:t>
+      </w:r>
+      <w:r>
+        <w:t xml:space="preserve"> en el formato Draw.io para no colapsar el documento con imágenes ilegibles.</w:t>
+      </w:r>
+    </w:p>
+    <w:p/>
+    <w:p>
+      <w:pPr>
+        <w:pStyle w:val="Ttulo1"/>
+      </w:pPr>
+      <w:bookmarkStart w:id="92" w:name="_Toc198638689"/>
+      <w:r>
+        <w:t>Diseño de la interfaz gráfica</w:t>
+      </w:r>
+      <w:bookmarkEnd w:id="92"/>
+    </w:p>
+    <w:p>
+      <w:r>
+        <w:t>El diseño de la aplicación se ha seleccionado para facilitar el trabajo del administrador teniendo en cuenta un nivel bajo de conocimientos en GUI. En este caso se recomiendan recorridos guiados y lineales para evitar errores y una opción de retroceso para ayudar a su correcto uso.</w:t>
+      </w:r>
+    </w:p>
+    <w:p>
+      <w:pPr>
+        <w:pStyle w:val="Ttulo2"/>
+      </w:pPr>
+      <w:bookmarkStart w:id="93" w:name="_Toc198638690"/>
+      <w:r>
+        <w:t>Diseño de ventanas</w:t>
+      </w:r>
+      <w:bookmarkEnd w:id="93"/>
+    </w:p>
+    <w:p>
+      <w:r>
+        <w:t>Al arrancar la aplicación lo primero que obtenemos es una ventana de login con 4 campos a rellenar, por defecto los valores predeterminados para entrar a la aplicación serían los siguientes (evitando las comillas):</w:t>
+      </w:r>
+    </w:p>
+    <w:p>
       <w:r>
         <w:lastRenderedPageBreak/>
-        <w:t>Diseño de la estructura de clases y librerías (diagrama de clases)</w:t>
-      </w:r>
-      <w:bookmarkEnd w:id="91"/>
-    </w:p>
-    <w:p>
-      <w:r>
-        <w:t xml:space="preserve">*El diagrama de clases se encuentra dentro del </w:t>
-      </w:r>
-      <w:proofErr w:type="spellStart"/>
-      <w:r>
-        <w:t>Github</w:t>
-      </w:r>
-      <w:proofErr w:type="spellEnd"/>
-      <w:r>
-        <w:t xml:space="preserve"> en el formato Draw.io para no colapsar el documento con imágenes ilegibles.</w:t>
+        <w:t>-Usuario: “root”</w:t>
+      </w:r>
+    </w:p>
+    <w:p>
+      <w:r>
+        <w:t>-Contraseña: ““</w:t>
+      </w:r>
+    </w:p>
+    <w:p>
+      <w:r>
+        <w:t>-</w:t>
+      </w:r>
+      <w:r>
+        <w:t>Dirección</w:t>
+      </w:r>
+      <w:r>
+        <w:t xml:space="preserve"> BBDD: “localhost:8080”</w:t>
+      </w:r>
+    </w:p>
+    <w:p>
+      <w:r>
+        <w:t>-BBDD:” daw_fct_proyecto”</w:t>
       </w:r>
     </w:p>
     <w:p/>
-    <w:p>
-      <w:pPr>
-        <w:pStyle w:val="Ttulo1"/>
-      </w:pPr>
-      <w:bookmarkStart w:id="92" w:name="_Toc198537546"/>
-      <w:r>
-        <w:t>Diseño de la interfaz gráfica</w:t>
-      </w:r>
-      <w:bookmarkEnd w:id="92"/>
-    </w:p>
-    <w:p>
-      <w:r>
-        <w:t>El diseño de la aplicación se ha seleccionado para facilitar el trabajo del administrador teniendo en cuenta un nivel bajo de conocimientos en GUI. En este caso se recomiendan recorridos guiados y lineales para evitar errores y una opción de retroceso para ayudar a su correcto uso.</w:t>
-      </w:r>
-    </w:p>
-    <w:p>
-      <w:pPr>
-        <w:pStyle w:val="Ttulo2"/>
-      </w:pPr>
-      <w:bookmarkStart w:id="93" w:name="_Toc198537547"/>
-      <w:r>
-        <w:t>Diseño de ventanas</w:t>
-      </w:r>
-      <w:bookmarkEnd w:id="93"/>
-    </w:p>
-    <w:p>
-      <w:r>
-        <w:t xml:space="preserve">Al arrancar la aplicación lo primero que obtenemos es una ventana de </w:t>
-      </w:r>
-      <w:proofErr w:type="spellStart"/>
-      <w:r>
-        <w:t>login</w:t>
-      </w:r>
-      <w:proofErr w:type="spellEnd"/>
-      <w:r>
-        <w:t xml:space="preserve"> con 4 campos a rellenar, por defecto los valores predeterminados para entrar a la aplicación serían los siguientes (evitando las comillas):</w:t>
-      </w:r>
-    </w:p>
-    <w:p>
-      <w:r>
-        <w:t>-Usuario: “</w:t>
-      </w:r>
-      <w:proofErr w:type="spellStart"/>
-      <w:r>
-        <w:t>root</w:t>
-      </w:r>
-      <w:proofErr w:type="spellEnd"/>
-      <w:r>
-        <w:t>”</w:t>
-      </w:r>
-    </w:p>
-    <w:p>
-      <w:r>
-        <w:t>-Contraseña: ““</w:t>
-      </w:r>
-    </w:p>
-    <w:p>
-      <w:r>
-        <w:t>-</w:t>
-      </w:r>
-      <w:proofErr w:type="spellStart"/>
-      <w:r>
-        <w:t>Direccion</w:t>
-      </w:r>
-      <w:proofErr w:type="spellEnd"/>
-      <w:r>
-        <w:t xml:space="preserve"> BBDD: “localhost:8080”</w:t>
-      </w:r>
-    </w:p>
-    <w:p>
-      <w:r>
-        <w:t xml:space="preserve">-BBDD:” </w:t>
-      </w:r>
-      <w:proofErr w:type="spellStart"/>
-      <w:r>
-        <w:t>daw_fct_proyecto</w:t>
-      </w:r>
-      <w:proofErr w:type="spellEnd"/>
-      <w:r>
-        <w:t>”</w:t>
-      </w:r>
-    </w:p>
     <w:p>
       <w:pPr>
         <w:keepNext/>
@@ -12376,7 +12322,7 @@
                     <pic:cNvPicPr/>
                   </pic:nvPicPr>
                   <pic:blipFill>
-                    <a:blip r:embed="rId30">
+                    <a:blip r:embed="rId32">
                       <a:extLst>
                         <a:ext uri="{28A0092B-C50C-407E-A947-70E740481C1C}">
                           <a14:useLocalDpi xmlns:a14="http://schemas.microsoft.com/office/drawing/2010/main" val="0"/>
@@ -12412,95 +12358,144 @@
       <w:r>
         <w:t xml:space="preserve">Ilustración </w:t>
       </w:r>
-      <w:r>
-        <w:fldChar w:fldCharType="begin"/>
-      </w:r>
-      <w:r>
-        <w:instrText xml:space="preserve"> SEQ Ilustración \* ARABIC </w:instrText>
-      </w:r>
-      <w:r>
-        <w:fldChar w:fldCharType="separate"/>
-      </w:r>
+      <w:fldSimple w:instr=" SEQ Ilustración \* ARABIC ">
+        <w:r>
+          <w:rPr>
+            <w:noProof/>
+          </w:rPr>
+          <w:t>1</w:t>
+        </w:r>
+      </w:fldSimple>
+      <w:r>
+        <w:t xml:space="preserve">: Ventana de </w:t>
+      </w:r>
+      <w:proofErr w:type="spellStart"/>
+      <w:r>
+        <w:t>login</w:t>
+      </w:r>
+      <w:bookmarkEnd w:id="94"/>
+      <w:proofErr w:type="spellEnd"/>
+    </w:p>
+    <w:p>
+      <w:r>
+        <w:t>Si fallamos al introducir los datos nos saldrá una ventana de error:</w:t>
+      </w:r>
+    </w:p>
+    <w:p>
+      <w:pPr>
+        <w:keepNext/>
+        <w:jc w:val="center"/>
+      </w:pPr>
       <w:r>
         <w:rPr>
           <w:noProof/>
         </w:rPr>
-        <w:t>1</w:t>
-      </w:r>
-      <w:r>
-        <w:rPr>
-          <w:noProof/>
-        </w:rPr>
-        <w:fldChar w:fldCharType="end"/>
-      </w:r>
-      <w:r>
-        <w:t xml:space="preserve">: Ventana de </w:t>
-      </w:r>
-      <w:proofErr w:type="spellStart"/>
-      <w:r>
-        <w:t>login</w:t>
-      </w:r>
-      <w:bookmarkEnd w:id="94"/>
-      <w:proofErr w:type="spellEnd"/>
-    </w:p>
-    <w:p/>
-    <w:p/>
-    <w:p/>
-    <w:p/>
-    <w:p/>
-    <w:p/>
-    <w:p/>
+        <w:drawing>
+          <wp:inline distT="0" distB="0" distL="0" distR="0" wp14:anchorId="234FEB2E" wp14:editId="6C5F174F">
+            <wp:extent cx="3067050" cy="1352550"/>
+            <wp:effectExtent l="0" t="0" r="0" b="0"/>
+            <wp:docPr id="31" name="Imagen 31"/>
+            <wp:cNvGraphicFramePr>
+              <a:graphicFrameLocks xmlns:a="http://schemas.openxmlformats.org/drawingml/2006/main" noChangeAspect="1"/>
+            </wp:cNvGraphicFramePr>
+            <a:graphic xmlns:a="http://schemas.openxmlformats.org/drawingml/2006/main">
+              <a:graphicData uri="http://schemas.openxmlformats.org/drawingml/2006/picture">
+                <pic:pic xmlns:pic="http://schemas.openxmlformats.org/drawingml/2006/picture">
+                  <pic:nvPicPr>
+                    <pic:cNvPr id="31" name="Imagen 31"/>
+                    <pic:cNvPicPr/>
+                  </pic:nvPicPr>
+                  <pic:blipFill>
+                    <a:blip r:embed="rId33">
+                      <a:extLst>
+                        <a:ext uri="{28A0092B-C50C-407E-A947-70E740481C1C}">
+                          <a14:useLocalDpi xmlns:a14="http://schemas.microsoft.com/office/drawing/2010/main" val="0"/>
+                        </a:ext>
+                      </a:extLst>
+                    </a:blip>
+                    <a:stretch>
+                      <a:fillRect/>
+                    </a:stretch>
+                  </pic:blipFill>
+                  <pic:spPr>
+                    <a:xfrm>
+                      <a:off x="0" y="0"/>
+                      <a:ext cx="3067050" cy="1352550"/>
+                    </a:xfrm>
+                    <a:prstGeom prst="rect">
+                      <a:avLst/>
+                    </a:prstGeom>
+                  </pic:spPr>
+                </pic:pic>
+              </a:graphicData>
+            </a:graphic>
+          </wp:inline>
+        </w:drawing>
+      </w:r>
+    </w:p>
+    <w:p>
+      <w:pPr>
+        <w:pStyle w:val="Descripcin"/>
+        <w:jc w:val="center"/>
+      </w:pPr>
+      <w:r>
+        <w:t xml:space="preserve">Ilustración </w:t>
+      </w:r>
+      <w:fldSimple w:instr=" SEQ Ilustración \* ARABIC ">
+        <w:r>
+          <w:rPr>
+            <w:noProof/>
+          </w:rPr>
+          <w:t>2</w:t>
+        </w:r>
+      </w:fldSimple>
+      <w:r>
+        <w:t>:Ventana de error</w:t>
+      </w:r>
+    </w:p>
+    <w:p>
+      <w:r>
+        <w:t xml:space="preserve">Si introducimos los datos correctos entraremos en la interfaz </w:t>
+      </w:r>
+      <w:r>
+        <w:t>principal, donde</w:t>
+      </w:r>
+      <w:r>
+        <w:t xml:space="preserve"> podemos observar algunas de las funcionalidades de la aplicación:</w:t>
+      </w:r>
+    </w:p>
+    <w:p>
+      <w:r>
+        <w:t xml:space="preserve">-Tenemos una barra de búsqueda que reacciona a cada </w:t>
+      </w:r>
+      <w:r>
+        <w:t>carácter de la cadena filtrando en la tabla/vista elegida.</w:t>
+      </w:r>
+    </w:p>
+    <w:p>
+      <w:r>
+        <w:t>-Tenemos una selección de botones de acción para la gestión de la BBDD (añadir, borrar o guardar)</w:t>
+      </w:r>
+    </w:p>
+    <w:p>
+      <w:r>
+        <w:t>-Por último, dos menús desplegables donde seleccionar la tabla que necesitemos previsualizar y otro con el cual podemos seleccionar la opción de guardar en un .csv la tabla/vista seleccionada.</w:t>
+      </w:r>
+    </w:p>
+    <w:p>
+      <w:r>
+        <w:t xml:space="preserve">En cuanto al diseño de la interfaz hemos seleccionado una selección de colores azules basados en los colores de la </w:t>
+      </w:r>
+      <w:r>
+        <w:t>página</w:t>
+      </w:r>
+      <w:r>
+        <w:t xml:space="preserve"> principal del Brianda de Mendoza y un escudo en la esquina superior izquierda.</w:t>
+      </w:r>
+    </w:p>
     <w:p>
       <w:r>
         <w:lastRenderedPageBreak/>
-        <w:t xml:space="preserve">Si introducimos los datos correctos entraremos en la interfaz </w:t>
-      </w:r>
-      <w:r>
-        <w:t>principal, donde</w:t>
-      </w:r>
-      <w:r>
-        <w:t xml:space="preserve"> podemos observar algunas de las funcionalidades de la aplicación:</w:t>
-      </w:r>
-    </w:p>
-    <w:p>
-      <w:r>
-        <w:t xml:space="preserve">-Tenemos una barra de búsqueda que reacciona a cada </w:t>
-      </w:r>
-      <w:r>
-        <w:t>carácter de la cadena filtrando en la tabla/vista elegida.</w:t>
-      </w:r>
-    </w:p>
-    <w:p>
-      <w:r>
-        <w:t>-Tenemos una selección de botones de acción para la gestión de la BBDD (añadir, borrar o guardar)</w:t>
-      </w:r>
-    </w:p>
-    <w:p>
-      <w:r>
-        <w:t>-Por último, dos menús desplegables donde seleccionar la tabla que necesitemos previsualizar y otro con el cual podemos seleccionar la opción de guardar en un .</w:t>
-      </w:r>
-      <w:proofErr w:type="spellStart"/>
-      <w:r>
-        <w:t>csv</w:t>
-      </w:r>
-      <w:proofErr w:type="spellEnd"/>
-      <w:r>
-        <w:t xml:space="preserve"> la tabla/vista seleccionada.</w:t>
-      </w:r>
-    </w:p>
-    <w:p>
-      <w:r>
-        <w:t xml:space="preserve">En cuanto al diseño de la interfaz hemos seleccionado una selección de colores azules basados en los colores de la </w:t>
-      </w:r>
-      <w:r>
-        <w:t>página</w:t>
-      </w:r>
-      <w:r>
-        <w:t xml:space="preserve"> principal del Brianda de Mendoza y un escudo en la esquina superior izquierda.</w:t>
-      </w:r>
-    </w:p>
-    <w:p>
-      <w:r>
         <w:t>Decidimos redondear la mayoría de tolos para darle un aspecto desenfadado y casero ya que como ejemplo para este proyecto nos habían mostrado 3 diseños muy cuadriculados y no especialmente funcionales y queríamos destacarnos un poco de cara a la competencia y dar una opción diferente.</w:t>
       </w:r>
     </w:p>
@@ -12529,7 +12524,7 @@
                     <pic:cNvPicPr/>
                   </pic:nvPicPr>
                   <pic:blipFill>
-                    <a:blip r:embed="rId31">
+                    <a:blip r:embed="rId34">
                       <a:extLst>
                         <a:ext uri="{28A0092B-C50C-407E-A947-70E740481C1C}">
                           <a14:useLocalDpi xmlns:a14="http://schemas.microsoft.com/office/drawing/2010/main" val="0"/>
@@ -12565,27 +12560,14 @@
       <w:r>
         <w:t xml:space="preserve">Ilustración </w:t>
       </w:r>
-      <w:r>
-        <w:fldChar w:fldCharType="begin"/>
-      </w:r>
-      <w:r>
-        <w:instrText xml:space="preserve"> SEQ Ilustración \* ARABIC </w:instrText>
-      </w:r>
-      <w:r>
-        <w:fldChar w:fldCharType="separate"/>
-      </w:r>
-      <w:r>
-        <w:rPr>
-          <w:noProof/>
-        </w:rPr>
-        <w:t>2</w:t>
-      </w:r>
-      <w:r>
-        <w:rPr>
-          <w:noProof/>
-        </w:rPr>
-        <w:fldChar w:fldCharType="end"/>
-      </w:r>
+      <w:fldSimple w:instr=" SEQ Ilustración \* ARABIC ">
+        <w:r>
+          <w:rPr>
+            <w:noProof/>
+          </w:rPr>
+          <w:t>3</w:t>
+        </w:r>
+      </w:fldSimple>
       <w:r>
         <w:t>: Interfaz principal</w:t>
       </w:r>
@@ -12627,7 +12609,7 @@
                     <pic:cNvPicPr/>
                   </pic:nvPicPr>
                   <pic:blipFill>
-                    <a:blip r:embed="rId32">
+                    <a:blip r:embed="rId35">
                       <a:extLst>
                         <a:ext uri="{28A0092B-C50C-407E-A947-70E740481C1C}">
                           <a14:useLocalDpi xmlns:a14="http://schemas.microsoft.com/office/drawing/2010/main" val="0"/>
@@ -12663,27 +12645,14 @@
       <w:r>
         <w:t xml:space="preserve">Ilustración </w:t>
       </w:r>
-      <w:r>
-        <w:fldChar w:fldCharType="begin"/>
-      </w:r>
-      <w:r>
-        <w:instrText xml:space="preserve"> SEQ Ilustración \* ARABIC </w:instrText>
-      </w:r>
-      <w:r>
-        <w:fldChar w:fldCharType="separate"/>
-      </w:r>
-      <w:r>
-        <w:rPr>
-          <w:noProof/>
-        </w:rPr>
-        <w:t>3</w:t>
-      </w:r>
-      <w:r>
-        <w:rPr>
-          <w:noProof/>
-        </w:rPr>
-        <w:fldChar w:fldCharType="end"/>
-      </w:r>
+      <w:fldSimple w:instr=" SEQ Ilustración \* ARABIC ">
+        <w:r>
+          <w:rPr>
+            <w:noProof/>
+          </w:rPr>
+          <w:t>4</w:t>
+        </w:r>
+      </w:fldSimple>
       <w:r>
         <w:t>: Visualizar tabla</w:t>
       </w:r>
@@ -12719,7 +12688,7 @@
                     <pic:cNvPicPr/>
                   </pic:nvPicPr>
                   <pic:blipFill>
-                    <a:blip r:embed="rId33">
+                    <a:blip r:embed="rId36">
                       <a:extLst>
                         <a:ext uri="{28A0092B-C50C-407E-A947-70E740481C1C}">
                           <a14:useLocalDpi xmlns:a14="http://schemas.microsoft.com/office/drawing/2010/main" val="0"/>
@@ -12755,31 +12724,105 @@
       <w:r>
         <w:t xml:space="preserve">Ilustración </w:t>
       </w:r>
-      <w:r>
-        <w:fldChar w:fldCharType="begin"/>
-      </w:r>
-      <w:r>
-        <w:instrText xml:space="preserve"> SEQ Ilustración \* ARABIC </w:instrText>
-      </w:r>
-      <w:r>
-        <w:fldChar w:fldCharType="separate"/>
-      </w:r>
+      <w:fldSimple w:instr=" SEQ Ilustración \* ARABIC ">
+        <w:r>
+          <w:rPr>
+            <w:noProof/>
+          </w:rPr>
+          <w:t>5</w:t>
+        </w:r>
+      </w:fldSimple>
+      <w:r>
+        <w:t>: Desplegable</w:t>
+      </w:r>
+      <w:bookmarkEnd w:id="97"/>
+    </w:p>
+    <w:p>
+      <w:r>
+        <w:t>Por último, también añadimos una ventana de error en caso de que haya algún tipo de error en la carga de la tabla:</w:t>
+      </w:r>
+    </w:p>
+    <w:p/>
+    <w:p/>
+    <w:p/>
+    <w:p>
+      <w:pPr>
+        <w:keepNext/>
+        <w:jc w:val="center"/>
+      </w:pPr>
       <w:r>
         <w:rPr>
           <w:noProof/>
         </w:rPr>
-        <w:t>4</w:t>
-      </w:r>
-      <w:r>
-        <w:rPr>
-          <w:noProof/>
-        </w:rPr>
-        <w:fldChar w:fldCharType="end"/>
-      </w:r>
-      <w:r>
-        <w:t>: Desplegable</w:t>
-      </w:r>
-      <w:bookmarkEnd w:id="97"/>
+        <w:drawing>
+          <wp:inline distT="0" distB="0" distL="0" distR="0" wp14:anchorId="57E3A4B8" wp14:editId="0E4CE850">
+            <wp:extent cx="3153447" cy="1390650"/>
+            <wp:effectExtent l="0" t="0" r="8890" b="0"/>
+            <wp:docPr id="32" name="Imagen 32"/>
+            <wp:cNvGraphicFramePr>
+              <a:graphicFrameLocks xmlns:a="http://schemas.openxmlformats.org/drawingml/2006/main" noChangeAspect="1"/>
+            </wp:cNvGraphicFramePr>
+            <a:graphic xmlns:a="http://schemas.openxmlformats.org/drawingml/2006/main">
+              <a:graphicData uri="http://schemas.openxmlformats.org/drawingml/2006/picture">
+                <pic:pic xmlns:pic="http://schemas.openxmlformats.org/drawingml/2006/picture">
+                  <pic:nvPicPr>
+                    <pic:cNvPr id="0" name="Picture 1"/>
+                    <pic:cNvPicPr>
+                      <a:picLocks noChangeAspect="1" noChangeArrowheads="1"/>
+                    </pic:cNvPicPr>
+                  </pic:nvPicPr>
+                  <pic:blipFill>
+                    <a:blip r:embed="rId37">
+                      <a:extLst>
+                        <a:ext uri="{28A0092B-C50C-407E-A947-70E740481C1C}">
+                          <a14:useLocalDpi xmlns:a14="http://schemas.microsoft.com/office/drawing/2010/main" val="0"/>
+                        </a:ext>
+                      </a:extLst>
+                    </a:blip>
+                    <a:srcRect/>
+                    <a:stretch>
+                      <a:fillRect/>
+                    </a:stretch>
+                  </pic:blipFill>
+                  <pic:spPr bwMode="auto">
+                    <a:xfrm>
+                      <a:off x="0" y="0"/>
+                      <a:ext cx="3157808" cy="1392573"/>
+                    </a:xfrm>
+                    <a:prstGeom prst="rect">
+                      <a:avLst/>
+                    </a:prstGeom>
+                    <a:noFill/>
+                    <a:ln>
+                      <a:noFill/>
+                    </a:ln>
+                  </pic:spPr>
+                </pic:pic>
+              </a:graphicData>
+            </a:graphic>
+          </wp:inline>
+        </w:drawing>
+      </w:r>
+    </w:p>
+    <w:p>
+      <w:pPr>
+        <w:pStyle w:val="Descripcin"/>
+        <w:jc w:val="center"/>
+      </w:pPr>
+      <w:r>
+        <w:t xml:space="preserve">Ilustración </w:t>
+      </w:r>
+      <w:fldSimple w:instr=" SEQ Ilustración \* ARABIC ">
+        <w:r>
+          <w:rPr>
+            <w:noProof/>
+          </w:rPr>
+          <w:t>6</w:t>
+        </w:r>
+      </w:fldSimple>
+      <w:r>
+        <w:t>: Ventana de error de tablas</w:t>
+      </w:r>
     </w:p>
     <w:p/>
     <w:p/>
@@ -12795,6 +12838,8 @@
     <w:p/>
     <w:p/>
     <w:p/>
+    <w:p/>
+    <w:p/>
     <w:p>
       <w:pPr>
         <w:pStyle w:val="Ttulo1"/>
@@ -12803,7 +12848,16 @@
           <w:szCs w:val="120"/>
         </w:rPr>
       </w:pPr>
-      <w:bookmarkStart w:id="98" w:name="_Toc198537548"/>
+    </w:p>
+    <w:p>
+      <w:pPr>
+        <w:pStyle w:val="Ttulo1"/>
+        <w:rPr>
+          <w:sz w:val="120"/>
+          <w:szCs w:val="120"/>
+        </w:rPr>
+      </w:pPr>
+      <w:bookmarkStart w:id="98" w:name="_Toc198638691"/>
       <w:r>
         <w:rPr>
           <w:sz w:val="120"/>
@@ -12824,22 +12878,12 @@
       <w:pPr>
         <w:pStyle w:val="Ttulo1"/>
       </w:pPr>
-      <w:bookmarkStart w:id="99" w:name="_Toc198537549"/>
-      <w:proofErr w:type="spellStart"/>
-      <w:r>
-        <w:t>Sql</w:t>
-      </w:r>
-      <w:proofErr w:type="spellEnd"/>
-      <w:r>
-        <w:t xml:space="preserve"> de creación (</w:t>
-      </w:r>
-      <w:proofErr w:type="spellStart"/>
-      <w:r>
-        <w:t>MariaDB</w:t>
-      </w:r>
-      <w:proofErr w:type="spellEnd"/>
-      <w:r>
-        <w:t>)</w:t>
+      <w:bookmarkStart w:id="99" w:name="_Toc198638692"/>
+      <w:r>
+        <w:t>SQL</w:t>
+      </w:r>
+      <w:r>
+        <w:t xml:space="preserve"> de creación (MariaDB)</w:t>
       </w:r>
       <w:bookmarkEnd w:id="99"/>
     </w:p>
@@ -12853,11 +12897,9 @@
       <w:r>
         <w:t xml:space="preserve">El script se encuentra en el </w:t>
       </w:r>
-      <w:proofErr w:type="spellStart"/>
-      <w:r>
-        <w:t>github</w:t>
-      </w:r>
-      <w:proofErr w:type="spellEnd"/>
+      <w:r>
+        <w:t>GitHub</w:t>
+      </w:r>
       <w:r>
         <w:t xml:space="preserve"> para evitar la ampliación masiva de este Word ya que consta de </w:t>
       </w:r>
@@ -12869,7 +12911,7 @@
       <w:pPr>
         <w:pStyle w:val="Ttulo1"/>
       </w:pPr>
-      <w:bookmarkStart w:id="100" w:name="_Toc198537550"/>
+      <w:bookmarkStart w:id="100" w:name="_Toc198638693"/>
       <w:r>
         <w:t>Indicadores de calidad</w:t>
       </w:r>
@@ -13487,16 +13529,14 @@
               </w:rPr>
               <w:t xml:space="preserve">¿Compatible </w:t>
             </w:r>
-            <w:proofErr w:type="spellStart"/>
-            <w:r>
-              <w:rPr>
-                <w:rFonts w:cstheme="minorHAnsi"/>
-                <w:sz w:val="16"/>
-                <w:szCs w:val="16"/>
-              </w:rPr>
-              <w:t>edge</w:t>
-            </w:r>
-            <w:proofErr w:type="spellEnd"/>
+            <w:r>
+              <w:rPr>
+                <w:rFonts w:cstheme="minorHAnsi"/>
+                <w:sz w:val="16"/>
+                <w:szCs w:val="16"/>
+              </w:rPr>
+              <w:t>Edge</w:t>
+            </w:r>
             <w:r>
               <w:rPr>
                 <w:rFonts w:cstheme="minorHAnsi"/>
@@ -13707,16 +13747,14 @@
               </w:rPr>
               <w:t xml:space="preserve">¿Compatible </w:t>
             </w:r>
-            <w:proofErr w:type="spellStart"/>
-            <w:r>
-              <w:rPr>
-                <w:rFonts w:cstheme="minorHAnsi"/>
-                <w:sz w:val="16"/>
-                <w:szCs w:val="16"/>
-              </w:rPr>
-              <w:t>chrome</w:t>
-            </w:r>
-            <w:proofErr w:type="spellEnd"/>
+            <w:r>
+              <w:rPr>
+                <w:rFonts w:cstheme="minorHAnsi"/>
+                <w:sz w:val="16"/>
+                <w:szCs w:val="16"/>
+              </w:rPr>
+              <w:t>Chrome</w:t>
+            </w:r>
             <w:r>
               <w:rPr>
                 <w:rFonts w:cstheme="minorHAnsi"/>
@@ -15403,25 +15441,7 @@
                 <w:sz w:val="16"/>
                 <w:szCs w:val="16"/>
               </w:rPr>
-              <w:t xml:space="preserve">¿Funciona con </w:t>
-            </w:r>
-            <w:proofErr w:type="spellStart"/>
-            <w:r>
-              <w:rPr>
-                <w:rFonts w:cstheme="minorHAnsi"/>
-                <w:sz w:val="16"/>
-                <w:szCs w:val="16"/>
-              </w:rPr>
-              <w:t>táblets</w:t>
-            </w:r>
-            <w:proofErr w:type="spellEnd"/>
-            <w:r>
-              <w:rPr>
-                <w:rFonts w:cstheme="minorHAnsi"/>
-                <w:sz w:val="16"/>
-                <w:szCs w:val="16"/>
-              </w:rPr>
-              <w:t>?</w:t>
+              <w:t>¿Funciona con táblets?</w:t>
             </w:r>
           </w:p>
         </w:tc>
@@ -16615,7 +16635,7 @@
       <w:pPr>
         <w:pStyle w:val="Ttulo1"/>
       </w:pPr>
-      <w:bookmarkStart w:id="101" w:name="_Toc198537551"/>
+      <w:bookmarkStart w:id="101" w:name="_Toc198638694"/>
       <w:r>
         <w:t>Elaboración de una batería de pruebas para detectar errores</w:t>
       </w:r>
@@ -17030,18 +17050,8 @@
                 <w:sz w:val="16"/>
                 <w:szCs w:val="16"/>
               </w:rPr>
-              <w:t xml:space="preserve">Se ejecuta sentencia </w:t>
-            </w:r>
-            <w:proofErr w:type="spellStart"/>
-            <w:r>
-              <w:rPr>
-                <w:rFonts w:cstheme="minorHAnsi"/>
-                <w:sz w:val="16"/>
-                <w:szCs w:val="16"/>
-              </w:rPr>
-              <w:t>insert</w:t>
-            </w:r>
-            <w:proofErr w:type="spellEnd"/>
+              <w:t>Se ejecuta sentencia insert</w:t>
+            </w:r>
           </w:p>
         </w:tc>
         <w:tc>
@@ -17158,18 +17168,8 @@
                 <w:sz w:val="16"/>
                 <w:szCs w:val="16"/>
               </w:rPr>
-              <w:t xml:space="preserve">Se ejecuta sentencia </w:t>
-            </w:r>
-            <w:proofErr w:type="spellStart"/>
-            <w:r>
-              <w:rPr>
-                <w:rFonts w:cstheme="minorHAnsi"/>
-                <w:sz w:val="16"/>
-                <w:szCs w:val="16"/>
-              </w:rPr>
-              <w:t>update</w:t>
-            </w:r>
-            <w:proofErr w:type="spellEnd"/>
+              <w:t>Se ejecuta sentencia update</w:t>
+            </w:r>
           </w:p>
         </w:tc>
         <w:tc>
@@ -17288,16 +17288,14 @@
               </w:rPr>
               <w:t xml:space="preserve">Se </w:t>
             </w:r>
-            <w:proofErr w:type="spellStart"/>
-            <w:r>
-              <w:rPr>
-                <w:rFonts w:cstheme="minorHAnsi"/>
-                <w:sz w:val="16"/>
-                <w:szCs w:val="16"/>
-              </w:rPr>
-              <w:t>elminan</w:t>
-            </w:r>
-            <w:proofErr w:type="spellEnd"/>
+            <w:r>
+              <w:rPr>
+                <w:rFonts w:cstheme="minorHAnsi"/>
+                <w:sz w:val="16"/>
+                <w:szCs w:val="16"/>
+              </w:rPr>
+              <w:t>eliminan</w:t>
+            </w:r>
             <w:r>
               <w:rPr>
                 <w:rFonts w:cstheme="minorHAnsi"/>
@@ -17376,18 +17374,8 @@
                 <w:sz w:val="16"/>
                 <w:szCs w:val="16"/>
               </w:rPr>
-              <w:t xml:space="preserve">Cargar interfaz de </w:t>
-            </w:r>
-            <w:proofErr w:type="spellStart"/>
-            <w:r>
-              <w:rPr>
-                <w:rFonts w:cstheme="minorHAnsi"/>
-                <w:sz w:val="16"/>
-                <w:szCs w:val="16"/>
-              </w:rPr>
-              <w:t>login</w:t>
-            </w:r>
-            <w:proofErr w:type="spellEnd"/>
+              <w:t>Cargar interfaz de login</w:t>
+            </w:r>
           </w:p>
         </w:tc>
         <w:tc>
@@ -17403,7 +17391,6 @@
                 <w:szCs w:val="16"/>
               </w:rPr>
             </w:pPr>
-            <w:proofErr w:type="spellStart"/>
             <w:r>
               <w:rPr>
                 <w:rFonts w:cstheme="minorHAnsi"/>
@@ -17413,7 +17400,6 @@
               </w:rPr>
               <w:t>Ui.login</w:t>
             </w:r>
-            <w:proofErr w:type="spellEnd"/>
           </w:p>
         </w:tc>
         <w:tc>
@@ -17434,18 +17420,8 @@
                 <w:sz w:val="16"/>
                 <w:szCs w:val="16"/>
               </w:rPr>
-              <w:t xml:space="preserve">Interfaz no es </w:t>
-            </w:r>
-            <w:proofErr w:type="spellStart"/>
-            <w:r>
-              <w:rPr>
-                <w:rFonts w:cstheme="minorHAnsi"/>
-                <w:sz w:val="16"/>
-                <w:szCs w:val="16"/>
-              </w:rPr>
-              <w:t>None</w:t>
-            </w:r>
-            <w:proofErr w:type="spellEnd"/>
+              <w:t>Interfaz no es None</w:t>
+            </w:r>
           </w:p>
         </w:tc>
         <w:tc>
@@ -17468,19 +17444,8 @@
                 <w:sz w:val="16"/>
                 <w:szCs w:val="16"/>
               </w:rPr>
-              <w:t xml:space="preserve">Interfaz no es </w:t>
-            </w:r>
-            <w:proofErr w:type="spellStart"/>
-            <w:r>
-              <w:rPr>
-                <w:rFonts w:cstheme="minorHAnsi"/>
-                <w:b/>
-                <w:sz w:val="16"/>
-                <w:szCs w:val="16"/>
-              </w:rPr>
-              <w:t>None</w:t>
-            </w:r>
-            <w:proofErr w:type="spellEnd"/>
+              <w:t>Interfaz no es None</w:t>
+            </w:r>
           </w:p>
         </w:tc>
         <w:tc>
@@ -17527,36 +17492,8 @@
                 <w:sz w:val="16"/>
                 <w:szCs w:val="16"/>
               </w:rPr>
-              <w:t xml:space="preserve">Leer datos desde </w:t>
-            </w:r>
-            <w:proofErr w:type="spellStart"/>
-            <w:r>
-              <w:rPr>
-                <w:rFonts w:cstheme="minorHAnsi"/>
-                <w:sz w:val="16"/>
-                <w:szCs w:val="16"/>
-              </w:rPr>
-              <w:t>txt</w:t>
-            </w:r>
-            <w:proofErr w:type="spellEnd"/>
-            <w:r>
-              <w:rPr>
-                <w:rFonts w:cstheme="minorHAnsi"/>
-                <w:sz w:val="16"/>
-                <w:szCs w:val="16"/>
-              </w:rPr>
-              <w:t xml:space="preserve"> </w:t>
-            </w:r>
-            <w:proofErr w:type="spellStart"/>
-            <w:r>
-              <w:rPr>
-                <w:rFonts w:cstheme="minorHAnsi"/>
-                <w:sz w:val="16"/>
-                <w:szCs w:val="16"/>
-              </w:rPr>
-              <w:t>añadir_datos_bbdd</w:t>
-            </w:r>
-            <w:proofErr w:type="spellEnd"/>
+              <w:t>Leer datos desde txt añadir_datos_bbdd</w:t>
+            </w:r>
           </w:p>
         </w:tc>
         <w:tc>
@@ -17603,16 +17540,14 @@
               </w:rPr>
               <w:t xml:space="preserve">Lectura correcta de </w:t>
             </w:r>
-            <w:proofErr w:type="spellStart"/>
-            <w:r>
-              <w:rPr>
-                <w:rFonts w:cstheme="minorHAnsi"/>
-                <w:sz w:val="16"/>
-                <w:szCs w:val="16"/>
-              </w:rPr>
-              <w:t>lineas</w:t>
-            </w:r>
-            <w:proofErr w:type="spellEnd"/>
+            <w:r>
+              <w:rPr>
+                <w:rFonts w:cstheme="minorHAnsi"/>
+                <w:sz w:val="16"/>
+                <w:szCs w:val="16"/>
+              </w:rPr>
+              <w:t>líneas</w:t>
+            </w:r>
           </w:p>
         </w:tc>
         <w:tc>
@@ -17637,7 +17572,6 @@
               </w:rPr>
               <w:t xml:space="preserve">Lectura correcta de </w:t>
             </w:r>
-            <w:proofErr w:type="spellStart"/>
             <w:r>
               <w:rPr>
                 <w:rFonts w:cstheme="minorHAnsi"/>
@@ -17645,9 +17579,8 @@
                 <w:sz w:val="16"/>
                 <w:szCs w:val="16"/>
               </w:rPr>
-              <w:t>lineas</w:t>
-            </w:r>
-            <w:proofErr w:type="spellEnd"/>
+              <w:t>líneas</w:t>
+            </w:r>
           </w:p>
         </w:tc>
         <w:tc>
@@ -17681,7 +17614,7 @@
       <w:pPr>
         <w:pStyle w:val="Ttulo1"/>
       </w:pPr>
-      <w:bookmarkStart w:id="102" w:name="_Toc198537552"/>
+      <w:bookmarkStart w:id="102" w:name="_Toc198638695"/>
       <w:r>
         <w:t>Evaluación, seguimiento del proyecto y solución de incidencias</w:t>
       </w:r>
@@ -17702,11 +17635,9 @@
       <w:r>
         <w:t xml:space="preserve">También contábamos con pocas instrucciones diaria por parte de nuestro tutor de </w:t>
       </w:r>
-      <w:proofErr w:type="spellStart"/>
-      <w:r>
-        <w:t>practicas</w:t>
-      </w:r>
-      <w:proofErr w:type="spellEnd"/>
+      <w:r>
+        <w:t>prácticas</w:t>
+      </w:r>
       <w:r>
         <w:t xml:space="preserve"> por lo cual teníamos que guiarnos por nuestro sentido común y el objetivo de la aplicación para filtrar las necesidades que realmente quería implementar en el proyecto.</w:t>
       </w:r>
@@ -17720,11 +17651,9 @@
       <w:r>
         <w:t xml:space="preserve">Por otra parte, sufrimos un apagón en toda España durante uno de los 10 días de </w:t>
       </w:r>
-      <w:proofErr w:type="spellStart"/>
-      <w:r>
-        <w:t>practicas</w:t>
-      </w:r>
-      <w:proofErr w:type="spellEnd"/>
+      <w:r>
+        <w:t>prácticas</w:t>
+      </w:r>
       <w:r>
         <w:t xml:space="preserve"> que también impidieron el flujo del proyecto.</w:t>
       </w:r>
@@ -17755,15 +17684,7 @@
     </w:p>
     <w:p>
       <w:r>
-        <w:t xml:space="preserve">-Poco conocimiento de </w:t>
-      </w:r>
-      <w:proofErr w:type="spellStart"/>
-      <w:r>
-        <w:t>MariaDB</w:t>
-      </w:r>
-      <w:proofErr w:type="spellEnd"/>
-      <w:r>
-        <w:t xml:space="preserve"> y uso de aplicaciones de interfaz gráfica.</w:t>
+        <w:t>-Poco conocimiento de MariaDB y uso de aplicaciones de interfaz gráfica.</w:t>
       </w:r>
     </w:p>
     <w:p>
@@ -17792,7 +17713,7 @@
           <w:szCs w:val="144"/>
         </w:rPr>
       </w:pPr>
-      <w:bookmarkStart w:id="103" w:name="_Toc198537553"/>
+      <w:bookmarkStart w:id="103" w:name="_Toc198638696"/>
       <w:r>
         <w:rPr>
           <w:sz w:val="144"/>
@@ -17820,7 +17741,7 @@
       <w:pPr>
         <w:pStyle w:val="Ttulo1"/>
       </w:pPr>
-      <w:bookmarkStart w:id="104" w:name="_Toc198537554"/>
+      <w:bookmarkStart w:id="104" w:name="_Toc198638697"/>
       <w:r>
         <w:lastRenderedPageBreak/>
         <w:t>Plan de implantación</w:t>
@@ -17831,11 +17752,9 @@
       <w:r>
         <w:t>En cuanto a la implantación del software al ser solo una aplicación visual que afecta a tablas las cuales no se prevén cambios constantes (aunque damos por hecho que se pueden realizar cambios a elección como ya hemos comentado en otros apartados</w:t>
       </w:r>
-      <w:proofErr w:type="gramStart"/>
-      <w:r>
-        <w:t>),se</w:t>
-      </w:r>
-      <w:proofErr w:type="gramEnd"/>
+      <w:r>
+        <w:t>), se</w:t>
+      </w:r>
       <w:r>
         <w:t xml:space="preserve"> puede implementar en cualquier momento sin afectar al desarrollo de las actividades del profesorado y no se necesita un plan concreto temporal de cara a la implementación de la aplicación.</w:t>
       </w:r>
@@ -17852,15 +17771,7 @@
     </w:p>
     <w:p>
       <w:r>
-        <w:t>En caso de migrar la aplicación se tardaría relativamente poco ya que con la funcionalidad de poder crear archivos .</w:t>
-      </w:r>
-      <w:proofErr w:type="spellStart"/>
-      <w:r>
-        <w:t>csv</w:t>
-      </w:r>
-      <w:proofErr w:type="spellEnd"/>
-      <w:r>
-        <w:t xml:space="preserve"> sería sencillo la migración a otro sistema.</w:t>
+        <w:t>En caso de migrar la aplicación se tardaría relativamente poco ya que con la funcionalidad de poder crear archivos .csv sería sencillo la migración a otro sistema.</w:t>
       </w:r>
     </w:p>
     <w:p/>
@@ -17868,7 +17779,7 @@
       <w:pPr>
         <w:pStyle w:val="Ttulo1"/>
       </w:pPr>
-      <w:bookmarkStart w:id="105" w:name="_Toc198537555"/>
+      <w:bookmarkStart w:id="105" w:name="_Toc198638698"/>
       <w:r>
         <w:t>Manual de instalación</w:t>
       </w:r>
@@ -17876,7 +17787,51 @@
     </w:p>
     <w:p>
       <w:r>
-        <w:t xml:space="preserve">Para la instalación de la aplicación necesitamos </w:t>
+        <w:t>Para i</w:t>
+      </w:r>
+      <w:r>
+        <w:t>nstalar</w:t>
+      </w:r>
+      <w:r>
+        <w:t xml:space="preserve"> la aplicación debemos instalar las librerías de manera global con el siguiente comando:</w:t>
+      </w:r>
+    </w:p>
+    <w:p>
+      <w:pPr>
+        <w:rPr>
+          <w:i/>
+          <w:iCs/>
+        </w:rPr>
+      </w:pPr>
+      <w:r>
+        <w:rPr>
+          <w:i/>
+          <w:iCs/>
+        </w:rPr>
+        <w:t>p</w:t>
+      </w:r>
+      <w:r>
+        <w:rPr>
+          <w:i/>
+          <w:iCs/>
+        </w:rPr>
+        <w:t>ip install -r requirements.txt</w:t>
+      </w:r>
+    </w:p>
+    <w:p>
+      <w:r>
+        <w:t>Ya que tenemos todas las librerías reunidas en un .txt no haría falta instalar librerías de manera individual.</w:t>
+      </w:r>
+    </w:p>
+    <w:p>
+      <w:r>
+        <w:t xml:space="preserve">Para la </w:t>
+      </w:r>
+      <w:r>
+        <w:t>instalación</w:t>
+      </w:r>
+      <w:r>
+        <w:t xml:space="preserve"> de la aplicación necesitamos </w:t>
       </w:r>
       <w:r>
         <w:t>iniciar</w:t>
@@ -17884,34 +17839,20 @@
       <w:r>
         <w:t xml:space="preserve"> XAMPP con la base de datos de </w:t>
       </w:r>
-      <w:proofErr w:type="spellStart"/>
-      <w:proofErr w:type="gramStart"/>
       <w:r>
         <w:t>MariaDB</w:t>
       </w:r>
       <w:r>
-        <w:t>,a</w:t>
-      </w:r>
-      <w:proofErr w:type="spellEnd"/>
-      <w:proofErr w:type="gramEnd"/>
-      <w:r>
-        <w:t xml:space="preserve"> continuación cargar </w:t>
-      </w:r>
-      <w:proofErr w:type="spellStart"/>
-      <w:r>
-        <w:t>el</w:t>
-      </w:r>
-      <w:proofErr w:type="spellEnd"/>
-      <w:r>
-        <w:t xml:space="preserve"> fichero “</w:t>
-      </w:r>
-      <w:proofErr w:type="spellStart"/>
-      <w:r>
-        <w:t>daw_prog.sql</w:t>
-      </w:r>
-      <w:proofErr w:type="spellEnd"/>
-      <w:r>
-        <w:t>” que contiene todos los scripts de creación de tablas y vistas.</w:t>
+        <w:t>, a</w:t>
+      </w:r>
+      <w:r>
+        <w:t xml:space="preserve"> </w:t>
+      </w:r>
+      <w:r>
+        <w:t>continuación,</w:t>
+      </w:r>
+      <w:r>
+        <w:t xml:space="preserve"> cargar el fichero “daw_prog.sql” que contiene todos los scripts de creación de tablas y vistas.</w:t>
       </w:r>
     </w:p>
     <w:p>
@@ -17926,7 +17867,7 @@
       <w:pPr>
         <w:pStyle w:val="Ttulo1"/>
       </w:pPr>
-      <w:bookmarkStart w:id="106" w:name="_Toc198537556"/>
+      <w:bookmarkStart w:id="106" w:name="_Toc198638699"/>
       <w:r>
         <w:t>Mejoras posibles</w:t>
       </w:r>
@@ -17954,19 +17895,12 @@
     </w:p>
     <w:p>
       <w:r>
-        <w:t xml:space="preserve">-Dentro de nuestra aplicación y dados nuestros breves conocimientos de GUI no hemos sabido implementar la opción de modificar datos directamente en la tabla pulsando </w:t>
-      </w:r>
-      <w:proofErr w:type="spellStart"/>
-      <w:r>
-        <w:t>enter</w:t>
-      </w:r>
-      <w:proofErr w:type="spellEnd"/>
-      <w:r>
-        <w:t xml:space="preserve"> para evitar tener que tocar botones y no almacenar los datos correctamente.</w:t>
-      </w:r>
-    </w:p>
-    <w:p>
-      <w:r>
+        <w:t>-Dentro de nuestra aplicación y dados nuestros breves conocimientos de GUI no hemos sabido implementar la opción de modificar datos directamente en la tabla pulsando enter para evitar tener que tocar botones y no almacenar los datos correctamente.</w:t>
+      </w:r>
+    </w:p>
+    <w:p>
+      <w:r>
+        <w:lastRenderedPageBreak/>
         <w:t>-Nos hubiera gustado crear una ventana desplegable a modo de leyenda ya que muchas de las tablas están referenciadas con un id y puede que sea algo confuso de cara al usuario final saber que significa cada uno sin tener que ver otra tabla donde lo explique.</w:t>
       </w:r>
     </w:p>
@@ -17979,9 +17913,8 @@
       <w:pPr>
         <w:pStyle w:val="Ttulo1"/>
       </w:pPr>
-      <w:bookmarkStart w:id="107" w:name="_Toc198537557"/>
-      <w:r>
-        <w:lastRenderedPageBreak/>
+      <w:bookmarkStart w:id="107" w:name="_Toc198638700"/>
+      <w:r>
         <w:t>Manual del usua</w:t>
       </w:r>
       <w:r>
@@ -17991,28 +17924,12 @@
     </w:p>
     <w:p>
       <w:r>
-        <w:t xml:space="preserve">Como hemos comentado anteriormente después de activar el XAMPP con la base de datos de </w:t>
-      </w:r>
-      <w:proofErr w:type="spellStart"/>
-      <w:r>
-        <w:t>MariaDB</w:t>
-      </w:r>
-      <w:proofErr w:type="spellEnd"/>
-      <w:r>
-        <w:t xml:space="preserve"> podemos activar la aplicación app.py.</w:t>
-      </w:r>
-    </w:p>
-    <w:p>
-      <w:r>
-        <w:t xml:space="preserve">Esto hace que se active la primera ventana de </w:t>
-      </w:r>
-      <w:proofErr w:type="spellStart"/>
-      <w:r>
-        <w:t>login</w:t>
-      </w:r>
-      <w:proofErr w:type="spellEnd"/>
-      <w:r>
-        <w:t>:</w:t>
+        <w:t>Como hemos comentado anteriormente después de activar el XAMPP con la base de datos de MariaDB podemos activar la aplicación app.py.</w:t>
+      </w:r>
+    </w:p>
+    <w:p>
+      <w:r>
+        <w:t>Esto hace que se active la primera ventana de login:</w:t>
       </w:r>
     </w:p>
     <w:p>
@@ -18039,7 +17956,7 @@
                     <pic:cNvPicPr/>
                   </pic:nvPicPr>
                   <pic:blipFill>
-                    <a:blip r:embed="rId30">
+                    <a:blip r:embed="rId32">
                       <a:extLst>
                         <a:ext uri="{28A0092B-C50C-407E-A947-70E740481C1C}">
                           <a14:useLocalDpi xmlns:a14="http://schemas.microsoft.com/office/drawing/2010/main" val="0"/>
@@ -18078,15 +17995,7 @@
     </w:p>
     <w:p>
       <w:r>
-        <w:t>-Usuario: “</w:t>
-      </w:r>
-      <w:proofErr w:type="spellStart"/>
-      <w:r>
-        <w:t>root</w:t>
-      </w:r>
-      <w:proofErr w:type="spellEnd"/>
-      <w:r>
-        <w:t>”</w:t>
+        <w:t>-Usuario: “root”</w:t>
       </w:r>
     </w:p>
     <w:p>
@@ -18098,26 +18007,16 @@
       <w:r>
         <w:t>-</w:t>
       </w:r>
-      <w:proofErr w:type="spellStart"/>
-      <w:r>
-        <w:t>Direccion</w:t>
-      </w:r>
-      <w:proofErr w:type="spellEnd"/>
+      <w:r>
+        <w:t>Dirección</w:t>
+      </w:r>
       <w:r>
         <w:t xml:space="preserve"> BBDD: “localhost:8080”</w:t>
       </w:r>
     </w:p>
     <w:p>
       <w:r>
-        <w:t xml:space="preserve">-BBDD:” </w:t>
-      </w:r>
-      <w:proofErr w:type="spellStart"/>
-      <w:r>
-        <w:t>daw_fct_proyecto</w:t>
-      </w:r>
-      <w:proofErr w:type="spellEnd"/>
-      <w:r>
-        <w:t>”</w:t>
+        <w:t>-BBDD:” daw_fct_proyecto”</w:t>
       </w:r>
     </w:p>
     <w:p>
@@ -18137,15 +18036,7 @@
     </w:p>
     <w:p>
       <w:r>
-        <w:t>-Por último, dos menús desplegables donde seleccionar la tabla que necesitemos previsualizar y otro con el cual podemos seleccionar la opción de guardar en un .</w:t>
-      </w:r>
-      <w:proofErr w:type="spellStart"/>
-      <w:r>
-        <w:t>csv</w:t>
-      </w:r>
-      <w:proofErr w:type="spellEnd"/>
-      <w:r>
-        <w:t xml:space="preserve"> la tabla/vista seleccionada.</w:t>
+        <w:t>-Por último, dos menús desplegables donde seleccionar la tabla que necesitemos previsualizar y otro con el cual podemos seleccionar la opción de guardar en un .csv la tabla/vista seleccionada.</w:t>
       </w:r>
     </w:p>
     <w:p>
@@ -18176,7 +18067,7 @@
                     <pic:cNvPicPr/>
                   </pic:nvPicPr>
                   <pic:blipFill>
-                    <a:blip r:embed="rId34" cstate="print">
+                    <a:blip r:embed="rId38" cstate="print">
                       <a:extLst>
                         <a:ext uri="{28A0092B-C50C-407E-A947-70E740481C1C}">
                           <a14:useLocalDpi xmlns:a14="http://schemas.microsoft.com/office/drawing/2010/main" val="0"/>
@@ -18236,7 +18127,39 @@
           <w:szCs w:val="144"/>
         </w:rPr>
       </w:pPr>
-      <w:bookmarkStart w:id="108" w:name="_Toc198537558"/>
+    </w:p>
+    <w:p/>
+    <w:p/>
+    <w:p>
+      <w:pPr>
+        <w:pStyle w:val="Ttulo1"/>
+        <w:jc w:val="center"/>
+        <w:rPr>
+          <w:sz w:val="144"/>
+          <w:szCs w:val="144"/>
+        </w:rPr>
+      </w:pPr>
+    </w:p>
+    <w:p>
+      <w:pPr>
+        <w:pStyle w:val="Ttulo1"/>
+        <w:jc w:val="center"/>
+        <w:rPr>
+          <w:sz w:val="144"/>
+          <w:szCs w:val="144"/>
+        </w:rPr>
+      </w:pPr>
+    </w:p>
+    <w:p>
+      <w:pPr>
+        <w:pStyle w:val="Ttulo1"/>
+        <w:jc w:val="center"/>
+        <w:rPr>
+          <w:sz w:val="144"/>
+          <w:szCs w:val="144"/>
+        </w:rPr>
+      </w:pPr>
+      <w:bookmarkStart w:id="108" w:name="_Toc198638701"/>
       <w:r>
         <w:rPr>
           <w:sz w:val="144"/>
@@ -18262,19 +18185,19 @@
     <w:p/>
     <w:p/>
     <w:p/>
+    <w:p>
+      <w:pPr>
+        <w:pStyle w:val="Ttulo1"/>
+      </w:pPr>
+      <w:bookmarkStart w:id="109" w:name="_Toc198638702"/>
+      <w:r>
+        <w:lastRenderedPageBreak/>
+        <w:t>Documentos anexados</w:t>
+      </w:r>
+      <w:bookmarkEnd w:id="109"/>
+    </w:p>
     <w:p/>
     <w:p>
-      <w:pPr>
-        <w:pStyle w:val="Ttulo1"/>
-      </w:pPr>
-      <w:bookmarkStart w:id="109" w:name="_Toc198537559"/>
-      <w:r>
-        <w:t>Documentos anexados</w:t>
-      </w:r>
-      <w:bookmarkEnd w:id="109"/>
-    </w:p>
-    <w:p/>
-    <w:p>
       <w:r>
         <w:t xml:space="preserve">Dentro del GitHub hemos dejado anexados bastantes </w:t>
       </w:r>
@@ -18304,13 +18227,8 @@
     </w:p>
     <w:p>
       <w:r>
-        <w:t>-Diagramas tanto en Draw.io como en formato .</w:t>
-      </w:r>
-      <w:proofErr w:type="spellStart"/>
-      <w:r>
-        <w:t>jpg</w:t>
-      </w:r>
-      <w:proofErr w:type="spellEnd"/>
+        <w:t>-Diagramas tanto en Draw.io como en formato .jpg</w:t>
+      </w:r>
     </w:p>
     <w:p/>
     <w:p/>
@@ -18331,12 +18249,15 @@
     <w:p/>
     <w:p/>
     <w:p/>
+    <w:p/>
+    <w:p/>
     <w:p>
       <w:pPr>
         <w:pStyle w:val="Ttulo1"/>
       </w:pPr>
-      <w:bookmarkStart w:id="110" w:name="_Toc198537560"/>
-      <w:r>
+      <w:bookmarkStart w:id="110" w:name="_Toc198638703"/>
+      <w:r>
+        <w:lastRenderedPageBreak/>
         <w:t>Ejemplo de ficha de optativas</w:t>
       </w:r>
       <w:bookmarkEnd w:id="110"/>
@@ -18350,7 +18271,6 @@
         <w:rPr>
           <w:noProof/>
         </w:rPr>
-        <w:lastRenderedPageBreak/>
         <w:drawing>
           <wp:inline distT="0" distB="0" distL="0" distR="0" wp14:anchorId="2AB85C2B" wp14:editId="3025D09A">
             <wp:extent cx="5391150" cy="7191375"/>
@@ -18369,7 +18289,7 @@
                     </pic:cNvPicPr>
                   </pic:nvPicPr>
                   <pic:blipFill>
-                    <a:blip r:embed="rId35" cstate="print">
+                    <a:blip r:embed="rId39" cstate="print">
                       <a:extLst>
                         <a:ext uri="{28A0092B-C50C-407E-A947-70E740481C1C}">
                           <a14:useLocalDpi xmlns:a14="http://schemas.microsoft.com/office/drawing/2010/main" val="0"/>
@@ -18409,27 +18329,14 @@
       <w:r>
         <w:t xml:space="preserve">Ilustración </w:t>
       </w:r>
-      <w:r>
-        <w:fldChar w:fldCharType="begin"/>
-      </w:r>
-      <w:r>
-        <w:instrText xml:space="preserve"> SEQ Ilustración \* ARABIC </w:instrText>
-      </w:r>
-      <w:r>
-        <w:fldChar w:fldCharType="separate"/>
-      </w:r>
-      <w:r>
-        <w:rPr>
-          <w:noProof/>
-        </w:rPr>
-        <w:t>5</w:t>
-      </w:r>
-      <w:r>
-        <w:rPr>
-          <w:noProof/>
-        </w:rPr>
-        <w:fldChar w:fldCharType="end"/>
-      </w:r>
+      <w:fldSimple w:instr=" SEQ Ilustración \* ARABIC ">
+        <w:r>
+          <w:rPr>
+            <w:noProof/>
+          </w:rPr>
+          <w:t>7</w:t>
+        </w:r>
+      </w:fldSimple>
       <w:r>
         <w:t>: Ficha de optativas</w:t>
       </w:r>
@@ -18452,24 +18359,19 @@
     <w:p/>
     <w:p>
       <w:r>
+        <w:lastRenderedPageBreak/>
         <w:t xml:space="preserve">En el </w:t>
       </w:r>
       <w:r>
         <w:t>GitHub</w:t>
       </w:r>
       <w:r>
-        <w:t xml:space="preserve"> tenemos una carpeta con toda la documentación inicial que se nos ofreció de cara a la realización de la aplicación llamada </w:t>
-      </w:r>
-      <w:proofErr w:type="spellStart"/>
-      <w:r>
-        <w:t>documentos_inicial</w:t>
-      </w:r>
-      <w:proofErr w:type="spellEnd"/>
+        <w:t xml:space="preserve"> tenemos una carpeta con toda la documentación inicial que se nos ofreció de cara a la realización de la aplicación llamada documentos_inicial</w:t>
+      </w:r>
     </w:p>
     <w:p/>
     <w:sectPr>
-      <w:headerReference w:type="default" r:id="rId36"/>
-      <w:footerReference w:type="default" r:id="rId37"/>
+      <w:type w:val="continuous"/>
       <w:pgSz w:w="11906" w:h="16838"/>
       <w:pgMar w:top="1417" w:right="1701" w:bottom="1417" w:left="1701" w:header="708" w:footer="708" w:gutter="0"/>
       <w:pgNumType w:start="0"/>
@@ -19844,7 +19746,7 @@
     <w:charset w:val="00"/>
     <w:family w:val="roman"/>
     <w:pitch w:val="variable"/>
-    <w:sig w:usb0="E0002EFF" w:usb1="C000785B" w:usb2="00000009" w:usb3="00000000" w:csb0="000001FF" w:csb1="00000000"/>
+    <w:sig w:usb0="E0002AFF" w:usb1="C0007843" w:usb2="00000009" w:usb3="00000000" w:csb0="000001FF" w:csb1="00000000"/>
   </w:font>
   <w:font w:name="Courier New">
     <w:panose1 w:val="02070309020205020404"/>
@@ -19865,14 +19767,14 @@
     <w:charset w:val="00"/>
     <w:family w:val="swiss"/>
     <w:pitch w:val="variable"/>
-    <w:sig w:usb0="E4002EFF" w:usb1="C200247B" w:usb2="00000009" w:usb3="00000000" w:csb0="000001FF" w:csb1="00000000"/>
+    <w:sig w:usb0="E0002AFF" w:usb1="4000ACFF" w:usb2="00000001" w:usb3="00000000" w:csb0="000001FF" w:csb1="00000000"/>
   </w:font>
   <w:font w:name="Calibri Light">
     <w:panose1 w:val="020F0302020204030204"/>
     <w:charset w:val="00"/>
     <w:family w:val="swiss"/>
     <w:pitch w:val="variable"/>
-    <w:sig w:usb0="E4002EFF" w:usb1="C200247B" w:usb2="00000009" w:usb3="00000000" w:csb0="000001FF" w:csb1="00000000"/>
+    <w:sig w:usb0="A0002AEF" w:usb1="4000207B" w:usb2="00000000" w:usb3="00000000" w:csb0="000001FF" w:csb1="00000000"/>
   </w:font>
 </w:fonts>
 </file>
@@ -19897,6 +19799,7 @@
     <w:rsid w:val="003D750D"/>
     <w:rsid w:val="003F4A52"/>
     <w:rsid w:val="00433B96"/>
+    <w:rsid w:val="004512E7"/>
     <w:rsid w:val="00600610"/>
     <w:rsid w:val="0074798C"/>
     <w:rsid w:val="008306CE"/>
@@ -19904,6 +19807,7 @@
     <w:rsid w:val="00AB6D74"/>
     <w:rsid w:val="00AC4AA0"/>
     <w:rsid w:val="00B33517"/>
+    <w:rsid w:val="00DE0362"/>
     <w:rsid w:val="00F94E5F"/>
   </w:rsids>
   <m:mathPr>

</xml_diff>

<commit_message>
- Documentación finalizada. - Inserción de diagrama de interfaz gráfica. - Modificación de las pruebas unitarias.
</commit_message>
<xml_diff>
--- a/documentacion/Documentacion.docx
+++ b/documentacion/Documentacion.docx
@@ -4814,7 +4814,7 @@
                 <w:noProof/>
                 <w:webHidden/>
               </w:rPr>
-              <w:t>4</w:t>
+              <w:t>2</w:t>
             </w:r>
             <w:r>
               <w:rPr>
@@ -4888,7 +4888,7 @@
                 <w:noProof/>
                 <w:webHidden/>
               </w:rPr>
-              <w:t>5</w:t>
+              <w:t>3</w:t>
             </w:r>
             <w:r>
               <w:rPr>
@@ -4962,7 +4962,7 @@
                 <w:noProof/>
                 <w:webHidden/>
               </w:rPr>
-              <w:t>5</w:t>
+              <w:t>3</w:t>
             </w:r>
             <w:r>
               <w:rPr>
@@ -5036,7 +5036,7 @@
                 <w:noProof/>
                 <w:webHidden/>
               </w:rPr>
-              <w:t>6</w:t>
+              <w:t>4</w:t>
             </w:r>
             <w:r>
               <w:rPr>
@@ -5110,7 +5110,7 @@
                 <w:noProof/>
                 <w:webHidden/>
               </w:rPr>
-              <w:t>6</w:t>
+              <w:t>4</w:t>
             </w:r>
             <w:r>
               <w:rPr>
@@ -5184,7 +5184,7 @@
                 <w:noProof/>
                 <w:webHidden/>
               </w:rPr>
-              <w:t>7</w:t>
+              <w:t>5</w:t>
             </w:r>
             <w:r>
               <w:rPr>
@@ -5258,7 +5258,7 @@
                 <w:noProof/>
                 <w:webHidden/>
               </w:rPr>
-              <w:t>8</w:t>
+              <w:t>6</w:t>
             </w:r>
             <w:r>
               <w:rPr>
@@ -5332,7 +5332,7 @@
                 <w:noProof/>
                 <w:webHidden/>
               </w:rPr>
-              <w:t>8</w:t>
+              <w:t>6</w:t>
             </w:r>
             <w:r>
               <w:rPr>
@@ -5406,7 +5406,7 @@
                 <w:noProof/>
                 <w:webHidden/>
               </w:rPr>
-              <w:t>8</w:t>
+              <w:t>6</w:t>
             </w:r>
             <w:r>
               <w:rPr>
@@ -5480,7 +5480,7 @@
                 <w:noProof/>
                 <w:webHidden/>
               </w:rPr>
-              <w:t>9</w:t>
+              <w:t>7</w:t>
             </w:r>
             <w:r>
               <w:rPr>
@@ -5554,7 +5554,7 @@
                 <w:noProof/>
                 <w:webHidden/>
               </w:rPr>
-              <w:t>11</w:t>
+              <w:t>10</w:t>
             </w:r>
             <w:r>
               <w:rPr>
@@ -5628,7 +5628,7 @@
                 <w:noProof/>
                 <w:webHidden/>
               </w:rPr>
-              <w:t>12</w:t>
+              <w:t>11</w:t>
             </w:r>
             <w:r>
               <w:rPr>
@@ -5702,7 +5702,7 @@
                 <w:noProof/>
                 <w:webHidden/>
               </w:rPr>
-              <w:t>13</w:t>
+              <w:t>12</w:t>
             </w:r>
             <w:r>
               <w:rPr>
@@ -14253,10 +14253,66 @@
     </w:p>
     <w:p>
       <w:r>
-        <w:t>Decidimos redondear la mayoría de tolos para darle un aspecto desenfadado y casero ya que como ejemplo para este proyecto nos habían mostrado 3 diseños muy cuadriculados y no especialmente funcionales y queríamos destacarnos un poco de cara a la competencia y dar una opción diferente.</w:t>
-      </w:r>
-    </w:p>
-    <w:p>
+        <w:t>Aquí mostramos un diagrama de como queremos implementar la interfaz gráfica:</w:t>
+      </w:r>
+    </w:p>
+    <w:p>
+      <w:pPr>
+        <w:jc w:val="center"/>
+      </w:pPr>
+      <w:r>
+        <w:rPr>
+          <w:noProof/>
+        </w:rPr>
+        <w:drawing>
+          <wp:inline distT="0" distB="0" distL="0" distR="0" wp14:anchorId="219BA53A" wp14:editId="7877FDE1">
+            <wp:extent cx="3590925" cy="4875813"/>
+            <wp:effectExtent l="0" t="0" r="0" b="1270"/>
+            <wp:docPr id="22" name="Imagen 22"/>
+            <wp:cNvGraphicFramePr>
+              <a:graphicFrameLocks xmlns:a="http://schemas.openxmlformats.org/drawingml/2006/main" noChangeAspect="1"/>
+            </wp:cNvGraphicFramePr>
+            <a:graphic xmlns:a="http://schemas.openxmlformats.org/drawingml/2006/main">
+              <a:graphicData uri="http://schemas.openxmlformats.org/drawingml/2006/picture">
+                <pic:pic xmlns:pic="http://schemas.openxmlformats.org/drawingml/2006/picture">
+                  <pic:nvPicPr>
+                    <pic:cNvPr id="0" name="Picture 3"/>
+                    <pic:cNvPicPr>
+                      <a:picLocks noChangeAspect="1" noChangeArrowheads="1"/>
+                    </pic:cNvPicPr>
+                  </pic:nvPicPr>
+                  <pic:blipFill>
+                    <a:blip r:embed="rId36">
+                      <a:extLst>
+                        <a:ext uri="{28A0092B-C50C-407E-A947-70E740481C1C}">
+                          <a14:useLocalDpi xmlns:a14="http://schemas.microsoft.com/office/drawing/2010/main" val="0"/>
+                        </a:ext>
+                      </a:extLst>
+                    </a:blip>
+                    <a:srcRect/>
+                    <a:stretch>
+                      <a:fillRect/>
+                    </a:stretch>
+                  </pic:blipFill>
+                  <pic:spPr bwMode="auto">
+                    <a:xfrm>
+                      <a:off x="0" y="0"/>
+                      <a:ext cx="3596760" cy="4883736"/>
+                    </a:xfrm>
+                    <a:prstGeom prst="rect">
+                      <a:avLst/>
+                    </a:prstGeom>
+                    <a:noFill/>
+                    <a:ln>
+                      <a:noFill/>
+                    </a:ln>
+                  </pic:spPr>
+                </pic:pic>
+              </a:graphicData>
+            </a:graphic>
+          </wp:inline>
+        </w:drawing>
+      </w:r>
       <w:r>
         <w:br w:type="page"/>
       </w:r>
@@ -18117,1022 +18173,71 @@
       </w:r>
       <w:bookmarkEnd w:id="97"/>
     </w:p>
-    <w:tbl>
-      <w:tblPr>
-        <w:tblStyle w:val="Tablaconcuadrcula"/>
-        <w:tblW w:w="8784" w:type="dxa"/>
-        <w:tblLook w:val="04A0" w:firstRow="1" w:lastRow="0" w:firstColumn="1" w:lastColumn="0" w:noHBand="0" w:noVBand="1"/>
-      </w:tblPr>
-      <w:tblGrid>
-        <w:gridCol w:w="3111"/>
-        <w:gridCol w:w="1788"/>
-        <w:gridCol w:w="1287"/>
-        <w:gridCol w:w="1716"/>
-        <w:gridCol w:w="882"/>
-      </w:tblGrid>
-      <w:tr>
-        <w:tc>
-          <w:tcPr>
-            <w:tcW w:w="8784" w:type="dxa"/>
-            <w:gridSpan w:val="5"/>
-            <w:shd w:val="clear" w:color="auto" w:fill="E7E6E6" w:themeFill="background2"/>
-          </w:tcPr>
-          <w:p>
-            <w:pPr>
-              <w:jc w:val="center"/>
-              <w:rPr>
-                <w:rFonts w:cstheme="minorHAnsi"/>
-                <w:b/>
-                <w:sz w:val="16"/>
-                <w:szCs w:val="16"/>
-              </w:rPr>
-            </w:pPr>
-            <w:r>
-              <w:rPr>
-                <w:rFonts w:cstheme="minorHAnsi"/>
-                <w:b/>
-                <w:sz w:val="16"/>
-                <w:szCs w:val="16"/>
-              </w:rPr>
-              <w:t>Ventana de ejemplo uno</w:t>
-            </w:r>
-          </w:p>
-        </w:tc>
-      </w:tr>
-      <w:tr>
-        <w:tc>
-          <w:tcPr>
-            <w:tcW w:w="3256" w:type="dxa"/>
-          </w:tcPr>
-          <w:p>
-            <w:pPr>
-              <w:rPr>
-                <w:rFonts w:cstheme="minorHAnsi"/>
-                <w:b/>
-                <w:sz w:val="16"/>
-                <w:szCs w:val="16"/>
-              </w:rPr>
-            </w:pPr>
-            <w:r>
-              <w:rPr>
-                <w:rFonts w:cstheme="minorHAnsi"/>
-                <w:b/>
-                <w:sz w:val="16"/>
-                <w:szCs w:val="16"/>
-              </w:rPr>
-              <w:t>Descripción</w:t>
-            </w:r>
-          </w:p>
-        </w:tc>
-        <w:tc>
-          <w:tcPr>
-            <w:tcW w:w="1842" w:type="dxa"/>
-          </w:tcPr>
-          <w:p>
-            <w:pPr>
-              <w:rPr>
-                <w:rFonts w:cstheme="minorHAnsi"/>
-                <w:b/>
-                <w:sz w:val="16"/>
-                <w:szCs w:val="16"/>
-              </w:rPr>
-            </w:pPr>
-            <w:r>
-              <w:rPr>
-                <w:rFonts w:cstheme="minorHAnsi"/>
-                <w:b/>
-                <w:sz w:val="16"/>
-                <w:szCs w:val="16"/>
-              </w:rPr>
-              <w:t>Parámetros</w:t>
-            </w:r>
-          </w:p>
-        </w:tc>
-        <w:tc>
-          <w:tcPr>
-            <w:tcW w:w="1325" w:type="dxa"/>
-          </w:tcPr>
-          <w:p>
-            <w:pPr>
-              <w:rPr>
-                <w:rFonts w:cstheme="minorHAnsi"/>
-                <w:b/>
-                <w:sz w:val="16"/>
-                <w:szCs w:val="16"/>
-              </w:rPr>
-            </w:pPr>
-            <w:r>
-              <w:rPr>
-                <w:rFonts w:cstheme="minorHAnsi"/>
-                <w:b/>
-                <w:sz w:val="16"/>
-                <w:szCs w:val="16"/>
-              </w:rPr>
-              <w:t>Esperado</w:t>
-            </w:r>
-          </w:p>
-        </w:tc>
-        <w:tc>
-          <w:tcPr>
-            <w:tcW w:w="1794" w:type="dxa"/>
-          </w:tcPr>
-          <w:p>
-            <w:pPr>
-              <w:rPr>
-                <w:rFonts w:cstheme="minorHAnsi"/>
-                <w:b/>
-                <w:sz w:val="16"/>
-                <w:szCs w:val="16"/>
-              </w:rPr>
-            </w:pPr>
-            <w:r>
-              <w:rPr>
-                <w:rFonts w:cstheme="minorHAnsi"/>
-                <w:b/>
-                <w:sz w:val="16"/>
-                <w:szCs w:val="16"/>
-              </w:rPr>
-              <w:t>Obtenido</w:t>
-            </w:r>
-          </w:p>
-        </w:tc>
-        <w:tc>
-          <w:tcPr>
-            <w:tcW w:w="567" w:type="dxa"/>
-          </w:tcPr>
-          <w:p>
-            <w:pPr>
-              <w:rPr>
-                <w:rFonts w:cstheme="minorHAnsi"/>
-                <w:b/>
-                <w:sz w:val="16"/>
-                <w:szCs w:val="16"/>
-              </w:rPr>
-            </w:pPr>
-            <w:r>
-              <w:rPr>
-                <w:rFonts w:cstheme="minorHAnsi"/>
-                <w:b/>
-                <w:sz w:val="16"/>
-                <w:szCs w:val="16"/>
-              </w:rPr>
-              <w:t>Resultado</w:t>
-            </w:r>
-          </w:p>
-        </w:tc>
-      </w:tr>
-      <w:tr>
-        <w:tc>
-          <w:tcPr>
-            <w:tcW w:w="8784" w:type="dxa"/>
-            <w:gridSpan w:val="5"/>
-            <w:shd w:val="clear" w:color="auto" w:fill="F2F2F2" w:themeFill="background1" w:themeFillShade="F2"/>
-          </w:tcPr>
-          <w:p>
-            <w:pPr>
-              <w:rPr>
-                <w:rFonts w:cstheme="minorHAnsi"/>
-                <w:b/>
-                <w:sz w:val="16"/>
-                <w:szCs w:val="16"/>
-              </w:rPr>
-            </w:pPr>
-            <w:r>
-              <w:rPr>
-                <w:rFonts w:cstheme="minorHAnsi"/>
-                <w:sz w:val="16"/>
-                <w:szCs w:val="16"/>
-                <w:u w:val="single"/>
-              </w:rPr>
-              <w:t>Titulo</w:t>
-            </w:r>
-          </w:p>
-        </w:tc>
-      </w:tr>
-      <w:tr>
-        <w:tc>
-          <w:tcPr>
-            <w:tcW w:w="3256" w:type="dxa"/>
-          </w:tcPr>
-          <w:p>
-            <w:pPr>
-              <w:rPr>
-                <w:rFonts w:cstheme="minorHAnsi"/>
-                <w:sz w:val="16"/>
-                <w:szCs w:val="16"/>
-              </w:rPr>
-            </w:pPr>
-            <w:r>
-              <w:rPr>
-                <w:rFonts w:cstheme="minorHAnsi"/>
-                <w:sz w:val="16"/>
-                <w:szCs w:val="16"/>
-              </w:rPr>
-              <w:t>Descripción de la prueba</w:t>
-            </w:r>
-          </w:p>
-        </w:tc>
-        <w:tc>
-          <w:tcPr>
-            <w:tcW w:w="1842" w:type="dxa"/>
-          </w:tcPr>
-          <w:p>
-            <w:pPr>
-              <w:rPr>
-                <w:rFonts w:cstheme="minorHAnsi"/>
-                <w:bCs/>
-                <w:sz w:val="16"/>
-                <w:szCs w:val="16"/>
-              </w:rPr>
-            </w:pPr>
-            <w:r>
-              <w:rPr>
-                <w:rFonts w:cstheme="minorHAnsi"/>
-                <w:bCs/>
-                <w:sz w:val="16"/>
-                <w:szCs w:val="16"/>
-              </w:rPr>
-              <w:t>Parámetros</w:t>
-            </w:r>
-          </w:p>
-        </w:tc>
-        <w:tc>
-          <w:tcPr>
-            <w:tcW w:w="1325" w:type="dxa"/>
-          </w:tcPr>
-          <w:p>
-            <w:pPr>
-              <w:rPr>
-                <w:rFonts w:cstheme="minorHAnsi"/>
-                <w:sz w:val="16"/>
-                <w:szCs w:val="16"/>
-              </w:rPr>
-            </w:pPr>
-            <w:r>
-              <w:rPr>
-                <w:rFonts w:cstheme="minorHAnsi"/>
-                <w:sz w:val="16"/>
-                <w:szCs w:val="16"/>
-              </w:rPr>
-              <w:t>Valor esperado</w:t>
-            </w:r>
-          </w:p>
-        </w:tc>
-        <w:tc>
-          <w:tcPr>
-            <w:tcW w:w="1794" w:type="dxa"/>
-          </w:tcPr>
-          <w:p>
-            <w:pPr>
-              <w:rPr>
-                <w:rFonts w:cstheme="minorHAnsi"/>
-                <w:bCs/>
-                <w:sz w:val="16"/>
-                <w:szCs w:val="16"/>
-              </w:rPr>
-            </w:pPr>
-            <w:r>
-              <w:rPr>
-                <w:rFonts w:cstheme="minorHAnsi"/>
-                <w:bCs/>
-                <w:sz w:val="16"/>
-                <w:szCs w:val="16"/>
-              </w:rPr>
-              <w:t>Valor obtenido</w:t>
-            </w:r>
-          </w:p>
-        </w:tc>
-        <w:tc>
-          <w:tcPr>
-            <w:tcW w:w="567" w:type="dxa"/>
-          </w:tcPr>
-          <w:p>
-            <w:pPr>
-              <w:rPr>
-                <w:rFonts w:cstheme="minorHAnsi"/>
-                <w:bCs/>
-                <w:sz w:val="16"/>
-                <w:szCs w:val="16"/>
-              </w:rPr>
-            </w:pPr>
-            <w:r>
-              <w:rPr>
-                <w:rFonts w:cstheme="minorHAnsi"/>
-                <w:bCs/>
-                <w:sz w:val="16"/>
-                <w:szCs w:val="16"/>
-              </w:rPr>
-              <w:t>OK/Fallo</w:t>
-            </w:r>
-          </w:p>
-        </w:tc>
-      </w:tr>
-      <w:tr>
-        <w:tc>
-          <w:tcPr>
-            <w:tcW w:w="3256" w:type="dxa"/>
-          </w:tcPr>
-          <w:p>
-            <w:pPr>
-              <w:rPr>
-                <w:rFonts w:cstheme="minorHAnsi"/>
-                <w:sz w:val="16"/>
-                <w:szCs w:val="16"/>
-              </w:rPr>
-            </w:pPr>
-            <w:r>
-              <w:rPr>
-                <w:rFonts w:cstheme="minorHAnsi"/>
-                <w:sz w:val="16"/>
-                <w:szCs w:val="16"/>
-              </w:rPr>
-              <w:t>Probar inserción de base de datos para cursos</w:t>
-            </w:r>
-          </w:p>
-        </w:tc>
-        <w:tc>
-          <w:tcPr>
-            <w:tcW w:w="1842" w:type="dxa"/>
-          </w:tcPr>
-          <w:p>
-            <w:pPr>
-              <w:rPr>
-                <w:rFonts w:cstheme="minorHAnsi"/>
-                <w:b/>
-                <w:sz w:val="16"/>
-                <w:szCs w:val="16"/>
-              </w:rPr>
-            </w:pPr>
-            <w:r>
-              <w:rPr>
-                <w:rFonts w:cstheme="minorHAnsi"/>
-                <w:b/>
-                <w:sz w:val="16"/>
-                <w:szCs w:val="16"/>
-              </w:rPr>
-              <w:t>[(1, ‘Ejemplo’,2,1)]</w:t>
-            </w:r>
-          </w:p>
-        </w:tc>
-        <w:tc>
-          <w:tcPr>
-            <w:tcW w:w="1325" w:type="dxa"/>
-          </w:tcPr>
-          <w:p>
-            <w:pPr>
-              <w:rPr>
-                <w:rFonts w:cstheme="minorHAnsi"/>
-                <w:sz w:val="16"/>
-                <w:szCs w:val="16"/>
-              </w:rPr>
-            </w:pPr>
-            <w:r>
-              <w:rPr>
-                <w:rFonts w:cstheme="minorHAnsi"/>
-                <w:sz w:val="16"/>
-                <w:szCs w:val="16"/>
-              </w:rPr>
-              <w:t xml:space="preserve">Se ejecuta sentencia </w:t>
-            </w:r>
-            <w:proofErr w:type="spellStart"/>
-            <w:r>
-              <w:rPr>
-                <w:rFonts w:cstheme="minorHAnsi"/>
-                <w:sz w:val="16"/>
-                <w:szCs w:val="16"/>
-              </w:rPr>
-              <w:t>insert</w:t>
-            </w:r>
-            <w:proofErr w:type="spellEnd"/>
-          </w:p>
-        </w:tc>
-        <w:tc>
-          <w:tcPr>
-            <w:tcW w:w="1794" w:type="dxa"/>
-          </w:tcPr>
-          <w:p>
-            <w:pPr>
-              <w:rPr>
-                <w:rFonts w:cstheme="minorHAnsi"/>
-                <w:b/>
-                <w:sz w:val="16"/>
-                <w:szCs w:val="16"/>
-              </w:rPr>
-            </w:pPr>
-            <w:r>
-              <w:rPr>
-                <w:rFonts w:cstheme="minorHAnsi"/>
-                <w:b/>
-                <w:sz w:val="16"/>
-                <w:szCs w:val="16"/>
-              </w:rPr>
-              <w:t>Ejecutar</w:t>
-            </w:r>
-          </w:p>
-        </w:tc>
-        <w:tc>
-          <w:tcPr>
-            <w:tcW w:w="567" w:type="dxa"/>
-          </w:tcPr>
-          <w:p>
-            <w:pPr>
-              <w:rPr>
-                <w:rFonts w:cstheme="minorHAnsi"/>
-                <w:b/>
-                <w:sz w:val="16"/>
-                <w:szCs w:val="16"/>
-              </w:rPr>
-            </w:pPr>
-            <w:r>
-              <w:rPr>
-                <w:rFonts w:cstheme="minorHAnsi"/>
-                <w:b/>
-                <w:sz w:val="16"/>
-                <w:szCs w:val="16"/>
-              </w:rPr>
-              <w:t>Ok</w:t>
-            </w:r>
-          </w:p>
-        </w:tc>
-      </w:tr>
-      <w:tr>
-        <w:tc>
-          <w:tcPr>
-            <w:tcW w:w="3256" w:type="dxa"/>
-          </w:tcPr>
-          <w:p>
-            <w:pPr>
-              <w:rPr>
-                <w:rFonts w:cstheme="minorHAnsi"/>
-                <w:sz w:val="16"/>
-                <w:szCs w:val="16"/>
-              </w:rPr>
-            </w:pPr>
-            <w:r>
-              <w:rPr>
-                <w:rFonts w:cstheme="minorHAnsi"/>
-                <w:sz w:val="16"/>
-                <w:szCs w:val="16"/>
-              </w:rPr>
-              <w:t>Actualizar si hay duplicados cursos</w:t>
-            </w:r>
-          </w:p>
-        </w:tc>
-        <w:tc>
-          <w:tcPr>
-            <w:tcW w:w="1842" w:type="dxa"/>
-          </w:tcPr>
-          <w:p>
-            <w:pPr>
-              <w:rPr>
-                <w:rFonts w:cstheme="minorHAnsi"/>
-                <w:b/>
-                <w:sz w:val="16"/>
-                <w:szCs w:val="16"/>
-              </w:rPr>
-            </w:pPr>
-            <w:r>
-              <w:rPr>
-                <w:rFonts w:cstheme="minorHAnsi"/>
-                <w:b/>
-                <w:sz w:val="16"/>
-                <w:szCs w:val="16"/>
-              </w:rPr>
-              <w:t>[(1, ‘Ejemplo’,2,1)] con error 1062</w:t>
-            </w:r>
-          </w:p>
-        </w:tc>
-        <w:tc>
-          <w:tcPr>
-            <w:tcW w:w="1325" w:type="dxa"/>
-          </w:tcPr>
-          <w:p>
-            <w:pPr>
-              <w:rPr>
-                <w:rFonts w:cstheme="minorHAnsi"/>
-                <w:sz w:val="16"/>
-                <w:szCs w:val="16"/>
-              </w:rPr>
-            </w:pPr>
-            <w:r>
-              <w:rPr>
-                <w:rFonts w:cstheme="minorHAnsi"/>
-                <w:sz w:val="16"/>
-                <w:szCs w:val="16"/>
-              </w:rPr>
-              <w:t xml:space="preserve">Se ejecuta sentencia </w:t>
-            </w:r>
-            <w:proofErr w:type="spellStart"/>
-            <w:r>
-              <w:rPr>
-                <w:rFonts w:cstheme="minorHAnsi"/>
-                <w:sz w:val="16"/>
-                <w:szCs w:val="16"/>
-              </w:rPr>
-              <w:t>update</w:t>
-            </w:r>
-            <w:proofErr w:type="spellEnd"/>
-          </w:p>
-        </w:tc>
-        <w:tc>
-          <w:tcPr>
-            <w:tcW w:w="1794" w:type="dxa"/>
-          </w:tcPr>
-          <w:p>
-            <w:pPr>
-              <w:rPr>
-                <w:rFonts w:cstheme="minorHAnsi"/>
-                <w:b/>
-                <w:sz w:val="16"/>
-                <w:szCs w:val="16"/>
-              </w:rPr>
-            </w:pPr>
-            <w:r>
-              <w:rPr>
-                <w:rFonts w:cstheme="minorHAnsi"/>
-                <w:b/>
-                <w:sz w:val="16"/>
-                <w:szCs w:val="16"/>
-              </w:rPr>
-              <w:t>Ejecutar</w:t>
-            </w:r>
-          </w:p>
-        </w:tc>
-        <w:tc>
-          <w:tcPr>
-            <w:tcW w:w="567" w:type="dxa"/>
-          </w:tcPr>
-          <w:p>
-            <w:pPr>
-              <w:rPr>
-                <w:rFonts w:cstheme="minorHAnsi"/>
-                <w:b/>
-                <w:sz w:val="16"/>
-                <w:szCs w:val="16"/>
-              </w:rPr>
-            </w:pPr>
-            <w:r>
-              <w:rPr>
-                <w:rFonts w:cstheme="minorHAnsi"/>
-                <w:b/>
-                <w:sz w:val="16"/>
-                <w:szCs w:val="16"/>
-              </w:rPr>
-              <w:t>Ok</w:t>
-            </w:r>
-          </w:p>
-        </w:tc>
-      </w:tr>
-      <w:tr>
-        <w:tc>
-          <w:tcPr>
-            <w:tcW w:w="3256" w:type="dxa"/>
-          </w:tcPr>
-          <w:p>
-            <w:pPr>
-              <w:rPr>
-                <w:rFonts w:cstheme="minorHAnsi"/>
-                <w:sz w:val="16"/>
-                <w:szCs w:val="16"/>
-              </w:rPr>
-            </w:pPr>
-            <w:r>
-              <w:rPr>
-                <w:rFonts w:cstheme="minorHAnsi"/>
-                <w:sz w:val="16"/>
-                <w:szCs w:val="16"/>
-              </w:rPr>
-              <w:t>Verificar eliminación de cursos obsoletos</w:t>
-            </w:r>
-          </w:p>
-        </w:tc>
-        <w:tc>
-          <w:tcPr>
-            <w:tcW w:w="1842" w:type="dxa"/>
-          </w:tcPr>
-          <w:p>
-            <w:pPr>
-              <w:rPr>
-                <w:rFonts w:cstheme="minorHAnsi"/>
-                <w:b/>
-                <w:sz w:val="16"/>
-                <w:szCs w:val="16"/>
-              </w:rPr>
-            </w:pPr>
-            <w:r>
-              <w:rPr>
-                <w:rFonts w:cstheme="minorHAnsi"/>
-                <w:b/>
-                <w:sz w:val="16"/>
-                <w:szCs w:val="16"/>
-              </w:rPr>
-              <w:t>Datos actuales vs. Datos en DB</w:t>
-            </w:r>
-          </w:p>
-        </w:tc>
-        <w:tc>
-          <w:tcPr>
-            <w:tcW w:w="1325" w:type="dxa"/>
-          </w:tcPr>
-          <w:p>
-            <w:pPr>
-              <w:rPr>
-                <w:rFonts w:cstheme="minorHAnsi"/>
-                <w:sz w:val="16"/>
-                <w:szCs w:val="16"/>
-              </w:rPr>
-            </w:pPr>
-            <w:r>
-              <w:rPr>
-                <w:rFonts w:cstheme="minorHAnsi"/>
-                <w:sz w:val="16"/>
-                <w:szCs w:val="16"/>
-              </w:rPr>
-              <w:t xml:space="preserve">Se </w:t>
-            </w:r>
-            <w:r>
-              <w:rPr>
-                <w:rFonts w:cstheme="minorHAnsi"/>
-                <w:sz w:val="16"/>
-                <w:szCs w:val="16"/>
-              </w:rPr>
-              <w:t>eliminan</w:t>
-            </w:r>
-            <w:r>
-              <w:rPr>
-                <w:rFonts w:cstheme="minorHAnsi"/>
-                <w:sz w:val="16"/>
-                <w:szCs w:val="16"/>
-              </w:rPr>
-              <w:t xml:space="preserve"> cursos no presentes</w:t>
-            </w:r>
-          </w:p>
-        </w:tc>
-        <w:tc>
-          <w:tcPr>
-            <w:tcW w:w="1794" w:type="dxa"/>
-          </w:tcPr>
-          <w:p>
-            <w:pPr>
-              <w:rPr>
-                <w:rFonts w:cstheme="minorHAnsi"/>
-                <w:b/>
-                <w:sz w:val="16"/>
-                <w:szCs w:val="16"/>
-              </w:rPr>
-            </w:pPr>
-            <w:r>
-              <w:rPr>
-                <w:rFonts w:cstheme="minorHAnsi"/>
-                <w:b/>
-                <w:sz w:val="16"/>
-                <w:szCs w:val="16"/>
-              </w:rPr>
-              <w:t>Ejecutar</w:t>
-            </w:r>
-          </w:p>
-        </w:tc>
-        <w:tc>
-          <w:tcPr>
-            <w:tcW w:w="567" w:type="dxa"/>
-          </w:tcPr>
-          <w:p>
-            <w:pPr>
-              <w:rPr>
-                <w:rFonts w:cstheme="minorHAnsi"/>
-                <w:b/>
-                <w:sz w:val="16"/>
-                <w:szCs w:val="16"/>
-              </w:rPr>
-            </w:pPr>
-            <w:r>
-              <w:rPr>
-                <w:rFonts w:cstheme="minorHAnsi"/>
-                <w:b/>
-                <w:sz w:val="16"/>
-                <w:szCs w:val="16"/>
-              </w:rPr>
-              <w:t>Ok</w:t>
-            </w:r>
-          </w:p>
-        </w:tc>
-      </w:tr>
-      <w:tr>
-        <w:tc>
-          <w:tcPr>
-            <w:tcW w:w="3256" w:type="dxa"/>
-          </w:tcPr>
-          <w:p>
-            <w:pPr>
-              <w:rPr>
-                <w:rFonts w:cstheme="minorHAnsi"/>
-                <w:sz w:val="16"/>
-                <w:szCs w:val="16"/>
-              </w:rPr>
-            </w:pPr>
-            <w:r>
-              <w:rPr>
-                <w:rFonts w:cstheme="minorHAnsi"/>
-                <w:sz w:val="16"/>
-                <w:szCs w:val="16"/>
-              </w:rPr>
-              <w:t xml:space="preserve">Cargar interfaz de </w:t>
-            </w:r>
-            <w:proofErr w:type="spellStart"/>
-            <w:r>
-              <w:rPr>
-                <w:rFonts w:cstheme="minorHAnsi"/>
-                <w:sz w:val="16"/>
-                <w:szCs w:val="16"/>
-              </w:rPr>
-              <w:t>login</w:t>
-            </w:r>
-            <w:proofErr w:type="spellEnd"/>
-          </w:p>
-        </w:tc>
-        <w:tc>
-          <w:tcPr>
-            <w:tcW w:w="1842" w:type="dxa"/>
-          </w:tcPr>
-          <w:p>
-            <w:pPr>
-              <w:rPr>
-                <w:rFonts w:cstheme="minorHAnsi"/>
-                <w:b/>
-                <w:sz w:val="16"/>
-                <w:szCs w:val="16"/>
-              </w:rPr>
-            </w:pPr>
-            <w:proofErr w:type="spellStart"/>
-            <w:r>
-              <w:rPr>
-                <w:rFonts w:cstheme="minorHAnsi"/>
-                <w:b/>
-                <w:sz w:val="16"/>
-                <w:szCs w:val="16"/>
-              </w:rPr>
-              <w:t>Ui.login</w:t>
-            </w:r>
-            <w:proofErr w:type="spellEnd"/>
-          </w:p>
-        </w:tc>
-        <w:tc>
-          <w:tcPr>
-            <w:tcW w:w="1325" w:type="dxa"/>
-          </w:tcPr>
-          <w:p>
-            <w:pPr>
-              <w:rPr>
-                <w:rFonts w:cstheme="minorHAnsi"/>
-                <w:sz w:val="16"/>
-                <w:szCs w:val="16"/>
-              </w:rPr>
-            </w:pPr>
-            <w:r>
-              <w:rPr>
-                <w:rFonts w:cstheme="minorHAnsi"/>
-                <w:sz w:val="16"/>
-                <w:szCs w:val="16"/>
-              </w:rPr>
-              <w:t xml:space="preserve">Interfaz no es </w:t>
-            </w:r>
-            <w:proofErr w:type="spellStart"/>
-            <w:r>
-              <w:rPr>
-                <w:rFonts w:cstheme="minorHAnsi"/>
-                <w:sz w:val="16"/>
-                <w:szCs w:val="16"/>
-              </w:rPr>
-              <w:t>None</w:t>
-            </w:r>
-            <w:proofErr w:type="spellEnd"/>
-          </w:p>
-        </w:tc>
-        <w:tc>
-          <w:tcPr>
-            <w:tcW w:w="1794" w:type="dxa"/>
-          </w:tcPr>
-          <w:p>
-            <w:pPr>
-              <w:rPr>
-                <w:rFonts w:cstheme="minorHAnsi"/>
-                <w:b/>
-                <w:sz w:val="16"/>
-                <w:szCs w:val="16"/>
-              </w:rPr>
-            </w:pPr>
-            <w:r>
-              <w:rPr>
-                <w:rFonts w:cstheme="minorHAnsi"/>
-                <w:b/>
-                <w:sz w:val="16"/>
-                <w:szCs w:val="16"/>
-              </w:rPr>
-              <w:t xml:space="preserve">Interfaz no es </w:t>
-            </w:r>
-            <w:proofErr w:type="spellStart"/>
-            <w:r>
-              <w:rPr>
-                <w:rFonts w:cstheme="minorHAnsi"/>
-                <w:b/>
-                <w:sz w:val="16"/>
-                <w:szCs w:val="16"/>
-              </w:rPr>
-              <w:t>None</w:t>
-            </w:r>
-            <w:proofErr w:type="spellEnd"/>
-          </w:p>
-        </w:tc>
-        <w:tc>
-          <w:tcPr>
-            <w:tcW w:w="567" w:type="dxa"/>
-          </w:tcPr>
-          <w:p>
-            <w:pPr>
-              <w:rPr>
-                <w:rFonts w:cstheme="minorHAnsi"/>
-                <w:b/>
-                <w:sz w:val="16"/>
-                <w:szCs w:val="16"/>
-              </w:rPr>
-            </w:pPr>
-            <w:r>
-              <w:rPr>
-                <w:rFonts w:cstheme="minorHAnsi"/>
-                <w:b/>
-                <w:sz w:val="16"/>
-                <w:szCs w:val="16"/>
-              </w:rPr>
-              <w:t>Ok</w:t>
-            </w:r>
-          </w:p>
-        </w:tc>
-      </w:tr>
-      <w:tr>
-        <w:tc>
-          <w:tcPr>
-            <w:tcW w:w="3256" w:type="dxa"/>
-          </w:tcPr>
-          <w:p>
-            <w:pPr>
-              <w:rPr>
-                <w:rFonts w:cstheme="minorHAnsi"/>
-                <w:sz w:val="16"/>
-                <w:szCs w:val="16"/>
-              </w:rPr>
-            </w:pPr>
-            <w:r>
-              <w:rPr>
-                <w:rFonts w:cstheme="minorHAnsi"/>
-                <w:sz w:val="16"/>
-                <w:szCs w:val="16"/>
-              </w:rPr>
-              <w:t xml:space="preserve">Leer datos desde </w:t>
-            </w:r>
-            <w:proofErr w:type="spellStart"/>
-            <w:r>
-              <w:rPr>
-                <w:rFonts w:cstheme="minorHAnsi"/>
-                <w:sz w:val="16"/>
-                <w:szCs w:val="16"/>
-              </w:rPr>
-              <w:t>txt</w:t>
-            </w:r>
-            <w:proofErr w:type="spellEnd"/>
-            <w:r>
-              <w:rPr>
-                <w:rFonts w:cstheme="minorHAnsi"/>
-                <w:sz w:val="16"/>
-                <w:szCs w:val="16"/>
-              </w:rPr>
-              <w:t xml:space="preserve"> </w:t>
-            </w:r>
-            <w:proofErr w:type="spellStart"/>
-            <w:r>
-              <w:rPr>
-                <w:rFonts w:cstheme="minorHAnsi"/>
-                <w:sz w:val="16"/>
-                <w:szCs w:val="16"/>
-              </w:rPr>
-              <w:t>añadir_datos_bbdd</w:t>
-            </w:r>
-            <w:proofErr w:type="spellEnd"/>
-          </w:p>
-        </w:tc>
-        <w:tc>
-          <w:tcPr>
-            <w:tcW w:w="1842" w:type="dxa"/>
-          </w:tcPr>
-          <w:p>
-            <w:pPr>
-              <w:rPr>
-                <w:rFonts w:cstheme="minorHAnsi"/>
-                <w:b/>
-                <w:sz w:val="16"/>
-                <w:szCs w:val="16"/>
-              </w:rPr>
-            </w:pPr>
-            <w:r>
-              <w:rPr>
-                <w:rFonts w:cstheme="minorHAnsi"/>
-                <w:b/>
-                <w:sz w:val="16"/>
-                <w:szCs w:val="16"/>
-              </w:rPr>
-              <w:t>‘Sample.txt’ con contenido</w:t>
-            </w:r>
-          </w:p>
-        </w:tc>
-        <w:tc>
-          <w:tcPr>
-            <w:tcW w:w="1325" w:type="dxa"/>
-          </w:tcPr>
-          <w:p>
-            <w:pPr>
-              <w:rPr>
-                <w:rFonts w:cstheme="minorHAnsi"/>
-                <w:sz w:val="16"/>
-                <w:szCs w:val="16"/>
-              </w:rPr>
-            </w:pPr>
-            <w:r>
-              <w:rPr>
-                <w:rFonts w:cstheme="minorHAnsi"/>
-                <w:sz w:val="16"/>
-                <w:szCs w:val="16"/>
-              </w:rPr>
-              <w:t xml:space="preserve">Lectura correcta de </w:t>
-            </w:r>
-            <w:r>
-              <w:rPr>
-                <w:rFonts w:cstheme="minorHAnsi"/>
-                <w:sz w:val="16"/>
-                <w:szCs w:val="16"/>
-              </w:rPr>
-              <w:t>líneas</w:t>
-            </w:r>
-          </w:p>
-        </w:tc>
-        <w:tc>
-          <w:tcPr>
-            <w:tcW w:w="1794" w:type="dxa"/>
-          </w:tcPr>
-          <w:p>
-            <w:pPr>
-              <w:rPr>
-                <w:rFonts w:cstheme="minorHAnsi"/>
-                <w:b/>
-                <w:sz w:val="16"/>
-                <w:szCs w:val="16"/>
-              </w:rPr>
-            </w:pPr>
-            <w:r>
-              <w:rPr>
-                <w:rFonts w:cstheme="minorHAnsi"/>
-                <w:b/>
-                <w:sz w:val="16"/>
-                <w:szCs w:val="16"/>
-              </w:rPr>
-              <w:t xml:space="preserve">Lectura correcta de </w:t>
-            </w:r>
-            <w:r>
-              <w:rPr>
-                <w:rFonts w:cstheme="minorHAnsi"/>
-                <w:b/>
-                <w:sz w:val="16"/>
-                <w:szCs w:val="16"/>
-              </w:rPr>
-              <w:t>líneas</w:t>
-            </w:r>
-          </w:p>
-        </w:tc>
-        <w:tc>
-          <w:tcPr>
-            <w:tcW w:w="567" w:type="dxa"/>
-          </w:tcPr>
-          <w:p>
-            <w:pPr>
-              <w:rPr>
-                <w:rFonts w:cstheme="minorHAnsi"/>
-                <w:b/>
-                <w:sz w:val="16"/>
-                <w:szCs w:val="16"/>
-              </w:rPr>
-            </w:pPr>
-            <w:r>
-              <w:rPr>
-                <w:rFonts w:cstheme="minorHAnsi"/>
-                <w:b/>
-                <w:sz w:val="16"/>
-                <w:szCs w:val="16"/>
-              </w:rPr>
-              <w:t>Ok</w:t>
-            </w:r>
-          </w:p>
-        </w:tc>
-      </w:tr>
-    </w:tbl>
-    <w:p/>
+    <w:p>
+      <w:r>
+        <w:t>Dentro de la subcarpeta “test” tenemos un conjunto de pruebas unitarias que afectan a diferentes partes de nuestro código, como, por ejemplo:</w:t>
+      </w:r>
+    </w:p>
+    <w:p>
+      <w:pPr>
+        <w:pStyle w:val="Prrafodelista"/>
+        <w:numPr>
+          <w:ilvl w:val="0"/>
+          <w:numId w:val="11"/>
+        </w:numPr>
+        <w:rPr>
+          <w:sz w:val="22"/>
+          <w:szCs w:val="22"/>
+        </w:rPr>
+      </w:pPr>
+      <w:r>
+        <w:rPr>
+          <w:sz w:val="22"/>
+          <w:szCs w:val="22"/>
+        </w:rPr>
+        <w:t>Pruebas referentes al lanzamiento de la aplicación.</w:t>
+      </w:r>
+    </w:p>
+    <w:p>
+      <w:pPr>
+        <w:pStyle w:val="Prrafodelista"/>
+        <w:numPr>
+          <w:ilvl w:val="0"/>
+          <w:numId w:val="11"/>
+        </w:numPr>
+        <w:rPr>
+          <w:sz w:val="22"/>
+          <w:szCs w:val="22"/>
+        </w:rPr>
+      </w:pPr>
+      <w:r>
+        <w:rPr>
+          <w:sz w:val="22"/>
+          <w:szCs w:val="22"/>
+        </w:rPr>
+        <w:t>Pruebas de gestión de la BBDD.</w:t>
+      </w:r>
+    </w:p>
+    <w:p>
+      <w:pPr>
+        <w:pStyle w:val="Prrafodelista"/>
+        <w:numPr>
+          <w:ilvl w:val="0"/>
+          <w:numId w:val="11"/>
+        </w:numPr>
+        <w:rPr>
+          <w:sz w:val="22"/>
+          <w:szCs w:val="22"/>
+        </w:rPr>
+      </w:pPr>
+      <w:r>
+        <w:rPr>
+          <w:sz w:val="22"/>
+          <w:szCs w:val="22"/>
+        </w:rPr>
+        <w:t>Pruebas de muestras de datos.</w:t>
+      </w:r>
+    </w:p>
     <w:p>
       <w:pPr>
         <w:pStyle w:val="Ttulo1"/>
@@ -19576,7 +18681,7 @@
                     </pic:cNvPicPr>
                   </pic:nvPicPr>
                   <pic:blipFill>
-                    <a:blip r:embed="rId36">
+                    <a:blip r:embed="rId37">
                       <a:extLst>
                         <a:ext uri="{28A0092B-C50C-407E-A947-70E740481C1C}">
                           <a14:useLocalDpi xmlns:a14="http://schemas.microsoft.com/office/drawing/2010/main" val="0"/>
@@ -19643,7 +18748,7 @@
                     <pic:cNvPicPr/>
                   </pic:nvPicPr>
                   <pic:blipFill>
-                    <a:blip r:embed="rId37">
+                    <a:blip r:embed="rId38">
                       <a:extLst>
                         <a:ext uri="{28A0092B-C50C-407E-A947-70E740481C1C}">
                           <a14:useLocalDpi xmlns:a14="http://schemas.microsoft.com/office/drawing/2010/main" val="0"/>
@@ -19933,7 +19038,7 @@
                     <pic:cNvPicPr/>
                   </pic:nvPicPr>
                   <pic:blipFill>
-                    <a:blip r:embed="rId38" cstate="print">
+                    <a:blip r:embed="rId39" cstate="print">
                       <a:extLst>
                         <a:ext uri="{28A0092B-C50C-407E-A947-70E740481C1C}">
                           <a14:useLocalDpi xmlns:a14="http://schemas.microsoft.com/office/drawing/2010/main" val="0"/>
@@ -20027,7 +19132,7 @@
                     <pic:cNvPicPr/>
                   </pic:nvPicPr>
                   <pic:blipFill>
-                    <a:blip r:embed="rId39" cstate="print">
+                    <a:blip r:embed="rId40" cstate="print">
                       <a:extLst>
                         <a:ext uri="{28A0092B-C50C-407E-A947-70E740481C1C}">
                           <a14:useLocalDpi xmlns:a14="http://schemas.microsoft.com/office/drawing/2010/main" val="0"/>
@@ -20375,7 +19480,7 @@
                     </pic:cNvPicPr>
                   </pic:nvPicPr>
                   <pic:blipFill>
-                    <a:blip r:embed="rId40">
+                    <a:blip r:embed="rId41">
                       <a:extLst>
                         <a:ext uri="{28A0092B-C50C-407E-A947-70E740481C1C}">
                           <a14:useLocalDpi xmlns:a14="http://schemas.microsoft.com/office/drawing/2010/main" val="0"/>
@@ -20643,7 +19748,7 @@
                     </pic:cNvPicPr>
                   </pic:nvPicPr>
                   <pic:blipFill>
-                    <a:blip r:embed="rId41" cstate="print">
+                    <a:blip r:embed="rId42" cstate="print">
                       <a:extLst>
                         <a:ext uri="{28A0092B-C50C-407E-A947-70E740481C1C}">
                           <a14:useLocalDpi xmlns:a14="http://schemas.microsoft.com/office/drawing/2010/main" val="0"/>
@@ -21304,6 +20409,119 @@
     </w:lvl>
   </w:abstractNum>
   <w:abstractNum w:abstractNumId="3" w15:restartNumberingAfterBreak="0">
+    <w:nsid w:val="48E83C0E"/>
+    <w:multiLevelType w:val="hybridMultilevel"/>
+    <w:tmpl w:val="5BC637AA"/>
+    <w:lvl w:ilvl="0" w:tplc="0C0A000F">
+      <w:start w:val="1"/>
+      <w:numFmt w:val="decimal"/>
+      <w:lvlText w:val="%1."/>
+      <w:lvlJc w:val="left"/>
+      <w:pPr>
+        <w:ind w:left="720" w:hanging="360"/>
+      </w:pPr>
+      <w:rPr>
+        <w:rFonts w:hint="default"/>
+      </w:rPr>
+    </w:lvl>
+    <w:lvl w:ilvl="1" w:tplc="0C0A0003" w:tentative="1">
+      <w:start w:val="1"/>
+      <w:numFmt w:val="bullet"/>
+      <w:lvlText w:val="o"/>
+      <w:lvlJc w:val="left"/>
+      <w:pPr>
+        <w:ind w:left="1440" w:hanging="360"/>
+      </w:pPr>
+      <w:rPr>
+        <w:rFonts w:ascii="Courier New" w:hAnsi="Courier New" w:cs="Courier New" w:hint="default"/>
+      </w:rPr>
+    </w:lvl>
+    <w:lvl w:ilvl="2" w:tplc="0C0A0005" w:tentative="1">
+      <w:start w:val="1"/>
+      <w:numFmt w:val="bullet"/>
+      <w:lvlText w:val=""/>
+      <w:lvlJc w:val="left"/>
+      <w:pPr>
+        <w:ind w:left="2160" w:hanging="360"/>
+      </w:pPr>
+      <w:rPr>
+        <w:rFonts w:ascii="Wingdings" w:hAnsi="Wingdings" w:hint="default"/>
+      </w:rPr>
+    </w:lvl>
+    <w:lvl w:ilvl="3" w:tplc="0C0A0001" w:tentative="1">
+      <w:start w:val="1"/>
+      <w:numFmt w:val="bullet"/>
+      <w:lvlText w:val=""/>
+      <w:lvlJc w:val="left"/>
+      <w:pPr>
+        <w:ind w:left="2880" w:hanging="360"/>
+      </w:pPr>
+      <w:rPr>
+        <w:rFonts w:ascii="Symbol" w:hAnsi="Symbol" w:hint="default"/>
+      </w:rPr>
+    </w:lvl>
+    <w:lvl w:ilvl="4" w:tplc="0C0A0003" w:tentative="1">
+      <w:start w:val="1"/>
+      <w:numFmt w:val="bullet"/>
+      <w:lvlText w:val="o"/>
+      <w:lvlJc w:val="left"/>
+      <w:pPr>
+        <w:ind w:left="3600" w:hanging="360"/>
+      </w:pPr>
+      <w:rPr>
+        <w:rFonts w:ascii="Courier New" w:hAnsi="Courier New" w:cs="Courier New" w:hint="default"/>
+      </w:rPr>
+    </w:lvl>
+    <w:lvl w:ilvl="5" w:tplc="0C0A0005" w:tentative="1">
+      <w:start w:val="1"/>
+      <w:numFmt w:val="bullet"/>
+      <w:lvlText w:val=""/>
+      <w:lvlJc w:val="left"/>
+      <w:pPr>
+        <w:ind w:left="4320" w:hanging="360"/>
+      </w:pPr>
+      <w:rPr>
+        <w:rFonts w:ascii="Wingdings" w:hAnsi="Wingdings" w:hint="default"/>
+      </w:rPr>
+    </w:lvl>
+    <w:lvl w:ilvl="6" w:tplc="0C0A0001" w:tentative="1">
+      <w:start w:val="1"/>
+      <w:numFmt w:val="bullet"/>
+      <w:lvlText w:val=""/>
+      <w:lvlJc w:val="left"/>
+      <w:pPr>
+        <w:ind w:left="5040" w:hanging="360"/>
+      </w:pPr>
+      <w:rPr>
+        <w:rFonts w:ascii="Symbol" w:hAnsi="Symbol" w:hint="default"/>
+      </w:rPr>
+    </w:lvl>
+    <w:lvl w:ilvl="7" w:tplc="0C0A0003" w:tentative="1">
+      <w:start w:val="1"/>
+      <w:numFmt w:val="bullet"/>
+      <w:lvlText w:val="o"/>
+      <w:lvlJc w:val="left"/>
+      <w:pPr>
+        <w:ind w:left="5760" w:hanging="360"/>
+      </w:pPr>
+      <w:rPr>
+        <w:rFonts w:ascii="Courier New" w:hAnsi="Courier New" w:cs="Courier New" w:hint="default"/>
+      </w:rPr>
+    </w:lvl>
+    <w:lvl w:ilvl="8" w:tplc="0C0A0005" w:tentative="1">
+      <w:start w:val="1"/>
+      <w:numFmt w:val="bullet"/>
+      <w:lvlText w:val=""/>
+      <w:lvlJc w:val="left"/>
+      <w:pPr>
+        <w:ind w:left="6480" w:hanging="360"/>
+      </w:pPr>
+      <w:rPr>
+        <w:rFonts w:ascii="Wingdings" w:hAnsi="Wingdings" w:hint="default"/>
+      </w:rPr>
+    </w:lvl>
+  </w:abstractNum>
+  <w:abstractNum w:abstractNumId="4" w15:restartNumberingAfterBreak="0">
     <w:nsid w:val="4C343931"/>
     <w:multiLevelType w:val="hybridMultilevel"/>
     <w:tmpl w:val="8884D7BE"/>
@@ -21416,7 +20634,7 @@
       </w:rPr>
     </w:lvl>
   </w:abstractNum>
-  <w:abstractNum w:abstractNumId="4" w15:restartNumberingAfterBreak="0">
+  <w:abstractNum w:abstractNumId="5" w15:restartNumberingAfterBreak="0">
     <w:nsid w:val="4E5D0064"/>
     <w:multiLevelType w:val="hybridMultilevel"/>
     <w:tmpl w:val="0B425830"/>
@@ -21529,10 +20747,10 @@
       </w:rPr>
     </w:lvl>
   </w:abstractNum>
-  <w:abstractNum w:abstractNumId="5" w15:restartNumberingAfterBreak="0">
-    <w:nsid w:val="54E76D80"/>
+  <w:abstractNum w:abstractNumId="6" w15:restartNumberingAfterBreak="0">
+    <w:nsid w:val="4FD31A6C"/>
     <w:multiLevelType w:val="hybridMultilevel"/>
-    <w:tmpl w:val="4CAAA5CC"/>
+    <w:tmpl w:val="92C6405A"/>
     <w:lvl w:ilvl="0" w:tplc="0C0A0001">
       <w:start w:val="1"/>
       <w:numFmt w:val="bullet"/>
@@ -21642,10 +20860,123 @@
       </w:rPr>
     </w:lvl>
   </w:abstractNum>
-  <w:abstractNum w:abstractNumId="6" w15:restartNumberingAfterBreak="0">
-    <w:nsid w:val="72DC4002"/>
+  <w:abstractNum w:abstractNumId="7" w15:restartNumberingAfterBreak="0">
+    <w:nsid w:val="54E76D80"/>
     <w:multiLevelType w:val="hybridMultilevel"/>
-    <w:tmpl w:val="7EC2349A"/>
+    <w:tmpl w:val="4CAAA5CC"/>
+    <w:lvl w:ilvl="0" w:tplc="0C0A0001">
+      <w:start w:val="1"/>
+      <w:numFmt w:val="bullet"/>
+      <w:lvlText w:val=""/>
+      <w:lvlJc w:val="left"/>
+      <w:pPr>
+        <w:ind w:left="720" w:hanging="360"/>
+      </w:pPr>
+      <w:rPr>
+        <w:rFonts w:ascii="Symbol" w:hAnsi="Symbol" w:hint="default"/>
+      </w:rPr>
+    </w:lvl>
+    <w:lvl w:ilvl="1" w:tplc="0C0A0003" w:tentative="1">
+      <w:start w:val="1"/>
+      <w:numFmt w:val="bullet"/>
+      <w:lvlText w:val="o"/>
+      <w:lvlJc w:val="left"/>
+      <w:pPr>
+        <w:ind w:left="1440" w:hanging="360"/>
+      </w:pPr>
+      <w:rPr>
+        <w:rFonts w:ascii="Courier New" w:hAnsi="Courier New" w:cs="Courier New" w:hint="default"/>
+      </w:rPr>
+    </w:lvl>
+    <w:lvl w:ilvl="2" w:tplc="0C0A0005" w:tentative="1">
+      <w:start w:val="1"/>
+      <w:numFmt w:val="bullet"/>
+      <w:lvlText w:val=""/>
+      <w:lvlJc w:val="left"/>
+      <w:pPr>
+        <w:ind w:left="2160" w:hanging="360"/>
+      </w:pPr>
+      <w:rPr>
+        <w:rFonts w:ascii="Wingdings" w:hAnsi="Wingdings" w:hint="default"/>
+      </w:rPr>
+    </w:lvl>
+    <w:lvl w:ilvl="3" w:tplc="0C0A0001" w:tentative="1">
+      <w:start w:val="1"/>
+      <w:numFmt w:val="bullet"/>
+      <w:lvlText w:val=""/>
+      <w:lvlJc w:val="left"/>
+      <w:pPr>
+        <w:ind w:left="2880" w:hanging="360"/>
+      </w:pPr>
+      <w:rPr>
+        <w:rFonts w:ascii="Symbol" w:hAnsi="Symbol" w:hint="default"/>
+      </w:rPr>
+    </w:lvl>
+    <w:lvl w:ilvl="4" w:tplc="0C0A0003" w:tentative="1">
+      <w:start w:val="1"/>
+      <w:numFmt w:val="bullet"/>
+      <w:lvlText w:val="o"/>
+      <w:lvlJc w:val="left"/>
+      <w:pPr>
+        <w:ind w:left="3600" w:hanging="360"/>
+      </w:pPr>
+      <w:rPr>
+        <w:rFonts w:ascii="Courier New" w:hAnsi="Courier New" w:cs="Courier New" w:hint="default"/>
+      </w:rPr>
+    </w:lvl>
+    <w:lvl w:ilvl="5" w:tplc="0C0A0005" w:tentative="1">
+      <w:start w:val="1"/>
+      <w:numFmt w:val="bullet"/>
+      <w:lvlText w:val=""/>
+      <w:lvlJc w:val="left"/>
+      <w:pPr>
+        <w:ind w:left="4320" w:hanging="360"/>
+      </w:pPr>
+      <w:rPr>
+        <w:rFonts w:ascii="Wingdings" w:hAnsi="Wingdings" w:hint="default"/>
+      </w:rPr>
+    </w:lvl>
+    <w:lvl w:ilvl="6" w:tplc="0C0A0001" w:tentative="1">
+      <w:start w:val="1"/>
+      <w:numFmt w:val="bullet"/>
+      <w:lvlText w:val=""/>
+      <w:lvlJc w:val="left"/>
+      <w:pPr>
+        <w:ind w:left="5040" w:hanging="360"/>
+      </w:pPr>
+      <w:rPr>
+        <w:rFonts w:ascii="Symbol" w:hAnsi="Symbol" w:hint="default"/>
+      </w:rPr>
+    </w:lvl>
+    <w:lvl w:ilvl="7" w:tplc="0C0A0003" w:tentative="1">
+      <w:start w:val="1"/>
+      <w:numFmt w:val="bullet"/>
+      <w:lvlText w:val="o"/>
+      <w:lvlJc w:val="left"/>
+      <w:pPr>
+        <w:ind w:left="5760" w:hanging="360"/>
+      </w:pPr>
+      <w:rPr>
+        <w:rFonts w:ascii="Courier New" w:hAnsi="Courier New" w:cs="Courier New" w:hint="default"/>
+      </w:rPr>
+    </w:lvl>
+    <w:lvl w:ilvl="8" w:tplc="0C0A0005" w:tentative="1">
+      <w:start w:val="1"/>
+      <w:numFmt w:val="bullet"/>
+      <w:lvlText w:val=""/>
+      <w:lvlJc w:val="left"/>
+      <w:pPr>
+        <w:ind w:left="6480" w:hanging="360"/>
+      </w:pPr>
+      <w:rPr>
+        <w:rFonts w:ascii="Wingdings" w:hAnsi="Wingdings" w:hint="default"/>
+      </w:rPr>
+    </w:lvl>
+  </w:abstractNum>
+  <w:abstractNum w:abstractNumId="8" w15:restartNumberingAfterBreak="0">
+    <w:nsid w:val="6F34669B"/>
+    <w:multiLevelType w:val="hybridMultilevel"/>
+    <w:tmpl w:val="1188F7EA"/>
     <w:lvl w:ilvl="0" w:tplc="43625874">
       <w:numFmt w:val="bullet"/>
       <w:lvlText w:val="-"/>
@@ -21754,7 +21085,119 @@
       </w:rPr>
     </w:lvl>
   </w:abstractNum>
-  <w:abstractNum w:abstractNumId="7" w15:restartNumberingAfterBreak="0">
+  <w:abstractNum w:abstractNumId="9" w15:restartNumberingAfterBreak="0">
+    <w:nsid w:val="72DC4002"/>
+    <w:multiLevelType w:val="hybridMultilevel"/>
+    <w:tmpl w:val="7EC2349A"/>
+    <w:lvl w:ilvl="0" w:tplc="43625874">
+      <w:numFmt w:val="bullet"/>
+      <w:lvlText w:val="-"/>
+      <w:lvlJc w:val="left"/>
+      <w:pPr>
+        <w:ind w:left="720" w:hanging="360"/>
+      </w:pPr>
+      <w:rPr>
+        <w:rFonts w:ascii="Calibri" w:eastAsiaTheme="minorHAnsi" w:hAnsi="Calibri" w:cs="Calibri" w:hint="default"/>
+      </w:rPr>
+    </w:lvl>
+    <w:lvl w:ilvl="1" w:tplc="0C0A0003" w:tentative="1">
+      <w:start w:val="1"/>
+      <w:numFmt w:val="bullet"/>
+      <w:lvlText w:val="o"/>
+      <w:lvlJc w:val="left"/>
+      <w:pPr>
+        <w:ind w:left="1440" w:hanging="360"/>
+      </w:pPr>
+      <w:rPr>
+        <w:rFonts w:ascii="Courier New" w:hAnsi="Courier New" w:cs="Courier New" w:hint="default"/>
+      </w:rPr>
+    </w:lvl>
+    <w:lvl w:ilvl="2" w:tplc="0C0A0005" w:tentative="1">
+      <w:start w:val="1"/>
+      <w:numFmt w:val="bullet"/>
+      <w:lvlText w:val=""/>
+      <w:lvlJc w:val="left"/>
+      <w:pPr>
+        <w:ind w:left="2160" w:hanging="360"/>
+      </w:pPr>
+      <w:rPr>
+        <w:rFonts w:ascii="Wingdings" w:hAnsi="Wingdings" w:hint="default"/>
+      </w:rPr>
+    </w:lvl>
+    <w:lvl w:ilvl="3" w:tplc="0C0A0001" w:tentative="1">
+      <w:start w:val="1"/>
+      <w:numFmt w:val="bullet"/>
+      <w:lvlText w:val=""/>
+      <w:lvlJc w:val="left"/>
+      <w:pPr>
+        <w:ind w:left="2880" w:hanging="360"/>
+      </w:pPr>
+      <w:rPr>
+        <w:rFonts w:ascii="Symbol" w:hAnsi="Symbol" w:hint="default"/>
+      </w:rPr>
+    </w:lvl>
+    <w:lvl w:ilvl="4" w:tplc="0C0A0003" w:tentative="1">
+      <w:start w:val="1"/>
+      <w:numFmt w:val="bullet"/>
+      <w:lvlText w:val="o"/>
+      <w:lvlJc w:val="left"/>
+      <w:pPr>
+        <w:ind w:left="3600" w:hanging="360"/>
+      </w:pPr>
+      <w:rPr>
+        <w:rFonts w:ascii="Courier New" w:hAnsi="Courier New" w:cs="Courier New" w:hint="default"/>
+      </w:rPr>
+    </w:lvl>
+    <w:lvl w:ilvl="5" w:tplc="0C0A0005" w:tentative="1">
+      <w:start w:val="1"/>
+      <w:numFmt w:val="bullet"/>
+      <w:lvlText w:val=""/>
+      <w:lvlJc w:val="left"/>
+      <w:pPr>
+        <w:ind w:left="4320" w:hanging="360"/>
+      </w:pPr>
+      <w:rPr>
+        <w:rFonts w:ascii="Wingdings" w:hAnsi="Wingdings" w:hint="default"/>
+      </w:rPr>
+    </w:lvl>
+    <w:lvl w:ilvl="6" w:tplc="0C0A0001" w:tentative="1">
+      <w:start w:val="1"/>
+      <w:numFmt w:val="bullet"/>
+      <w:lvlText w:val=""/>
+      <w:lvlJc w:val="left"/>
+      <w:pPr>
+        <w:ind w:left="5040" w:hanging="360"/>
+      </w:pPr>
+      <w:rPr>
+        <w:rFonts w:ascii="Symbol" w:hAnsi="Symbol" w:hint="default"/>
+      </w:rPr>
+    </w:lvl>
+    <w:lvl w:ilvl="7" w:tplc="0C0A0003" w:tentative="1">
+      <w:start w:val="1"/>
+      <w:numFmt w:val="bullet"/>
+      <w:lvlText w:val="o"/>
+      <w:lvlJc w:val="left"/>
+      <w:pPr>
+        <w:ind w:left="5760" w:hanging="360"/>
+      </w:pPr>
+      <w:rPr>
+        <w:rFonts w:ascii="Courier New" w:hAnsi="Courier New" w:cs="Courier New" w:hint="default"/>
+      </w:rPr>
+    </w:lvl>
+    <w:lvl w:ilvl="8" w:tplc="0C0A0005" w:tentative="1">
+      <w:start w:val="1"/>
+      <w:numFmt w:val="bullet"/>
+      <w:lvlText w:val=""/>
+      <w:lvlJc w:val="left"/>
+      <w:pPr>
+        <w:ind w:left="6480" w:hanging="360"/>
+      </w:pPr>
+      <w:rPr>
+        <w:rFonts w:ascii="Wingdings" w:hAnsi="Wingdings" w:hint="default"/>
+      </w:rPr>
+    </w:lvl>
+  </w:abstractNum>
+  <w:abstractNum w:abstractNumId="10" w15:restartNumberingAfterBreak="0">
     <w:nsid w:val="780E04D7"/>
     <w:multiLevelType w:val="hybridMultilevel"/>
     <w:tmpl w:val="EB78F9DE"/>
@@ -21868,16 +21311,16 @@
     </w:lvl>
   </w:abstractNum>
   <w:num w:numId="1">
-    <w:abstractNumId w:val="7"/>
+    <w:abstractNumId w:val="10"/>
   </w:num>
   <w:num w:numId="2">
-    <w:abstractNumId w:val="5"/>
+    <w:abstractNumId w:val="7"/>
   </w:num>
   <w:num w:numId="3">
     <w:abstractNumId w:val="1"/>
   </w:num>
   <w:num w:numId="4">
-    <w:abstractNumId w:val="3"/>
+    <w:abstractNumId w:val="4"/>
   </w:num>
   <w:num w:numId="5">
     <w:abstractNumId w:val="0"/>
@@ -21886,10 +21329,19 @@
     <w:abstractNumId w:val="2"/>
   </w:num>
   <w:num w:numId="7">
+    <w:abstractNumId w:val="9"/>
+  </w:num>
+  <w:num w:numId="8">
+    <w:abstractNumId w:val="5"/>
+  </w:num>
+  <w:num w:numId="9">
     <w:abstractNumId w:val="6"/>
   </w:num>
-  <w:num w:numId="8">
-    <w:abstractNumId w:val="4"/>
+  <w:num w:numId="10">
+    <w:abstractNumId w:val="3"/>
+  </w:num>
+  <w:num w:numId="11">
+    <w:abstractNumId w:val="8"/>
   </w:num>
 </w:numbering>
 </file>
@@ -22767,7 +22219,9 @@
     <w:rsid w:val="003F4A52"/>
     <w:rsid w:val="00433B96"/>
     <w:rsid w:val="004512E7"/>
+    <w:rsid w:val="004D1EFA"/>
     <w:rsid w:val="00530D0E"/>
+    <w:rsid w:val="00535A16"/>
     <w:rsid w:val="005F79F3"/>
     <w:rsid w:val="00600610"/>
     <w:rsid w:val="0074798C"/>

</xml_diff>